<commit_message>
Added timer to externaldlland a start has been made with measurement reports
</commit_message>
<xml_diff>
--- a/implementatieplannen/working/Implementatieplan template.docx
+++ b/implementatieplannen/working/Implementatieplan template.docx
@@ -1,6 +1,6 @@
 
 <file path=word/document.xml><?xml version="1.0" encoding="utf-8"?>
-<w:document xmlns:wpc="http://schemas.microsoft.com/office/word/2010/wordprocessingCanvas" xmlns:cx="http://schemas.microsoft.com/office/drawing/2014/chartex" xmlns:cx1="http://schemas.microsoft.com/office/drawing/2015/9/8/chartex" xmlns:cx2="http://schemas.microsoft.com/office/drawing/2015/10/21/chartex" xmlns:mc="http://schemas.openxmlformats.org/markup-compatibility/2006" xmlns:o="urn:schemas-microsoft-com:office:office" xmlns:r="http://schemas.openxmlformats.org/officeDocument/2006/relationships" xmlns:m="http://schemas.openxmlformats.org/officeDocument/2006/math" xmlns:v="urn:schemas-microsoft-com:vml" xmlns:wp14="http://schemas.microsoft.com/office/word/2010/wordprocessingDrawing" xmlns:wp="http://schemas.openxmlformats.org/drawingml/2006/wordprocessingDrawing" xmlns:w10="urn:schemas-microsoft-com:office:word" xmlns:w="http://schemas.openxmlformats.org/wordprocessingml/2006/main" xmlns:w14="http://schemas.microsoft.com/office/word/2010/wordml" xmlns:w15="http://schemas.microsoft.com/office/word/2012/wordml" xmlns:w16se="http://schemas.microsoft.com/office/word/2015/wordml/symex" xmlns:wpg="http://schemas.microsoft.com/office/word/2010/wordprocessingGroup" xmlns:wpi="http://schemas.microsoft.com/office/word/2010/wordprocessingInk" xmlns:wne="http://schemas.microsoft.com/office/word/2006/wordml" xmlns:wps="http://schemas.microsoft.com/office/word/2010/wordprocessingShape" mc:Ignorable="w14 w15 w16se wp14">
+<w:document xmlns:wpc="http://schemas.microsoft.com/office/word/2010/wordprocessingCanvas" xmlns:mo="http://schemas.microsoft.com/office/mac/office/2008/main" xmlns:mc="http://schemas.openxmlformats.org/markup-compatibility/2006" xmlns:mv="urn:schemas-microsoft-com:mac:vml" xmlns:o="urn:schemas-microsoft-com:office:office" xmlns:r="http://schemas.openxmlformats.org/officeDocument/2006/relationships" xmlns:m="http://schemas.openxmlformats.org/officeDocument/2006/math" xmlns:v="urn:schemas-microsoft-com:vml" xmlns:wp14="http://schemas.microsoft.com/office/word/2010/wordprocessingDrawing" xmlns:wp="http://schemas.openxmlformats.org/drawingml/2006/wordprocessingDrawing" xmlns:w10="urn:schemas-microsoft-com:office:word" xmlns:w="http://schemas.openxmlformats.org/wordprocessingml/2006/main" xmlns:w14="http://schemas.microsoft.com/office/word/2010/wordml" xmlns:w15="http://schemas.microsoft.com/office/word/2012/wordml" xmlns:wpg="http://schemas.microsoft.com/office/word/2010/wordprocessingGroup" xmlns:wpi="http://schemas.microsoft.com/office/word/2010/wordprocessingInk" xmlns:wne="http://schemas.microsoft.com/office/word/2006/wordml" xmlns:wps="http://schemas.microsoft.com/office/word/2010/wordprocessingShape" mc:Ignorable="w14 w15 wp14">
   <w:body>
     <w:p>
       <w:pPr>
@@ -1506,16 +1506,7 @@
           <w:rFonts w:asciiTheme="minorHAnsi" w:hAnsiTheme="minorHAnsi" w:cstheme="minorHAnsi"/>
           <w:lang w:val="nl-NL"/>
         </w:rPr>
-        <w:t>”. Maar we gaan een aantal logische omzettingen testen vo</w:t>
-      </w:r>
-      <w:bookmarkStart w:id="0" w:name="_GoBack"/>
-      <w:bookmarkEnd w:id="0"/>
-      <w:r>
-        <w:rPr>
-          <w:rFonts w:asciiTheme="minorHAnsi" w:hAnsiTheme="minorHAnsi" w:cstheme="minorHAnsi"/>
-          <w:lang w:val="nl-NL"/>
-        </w:rPr>
-        <w:t>or efficiëntie en de hoeveelheid geheugen die ze innemen. Hierop zullen we nog een keer kijken op we de goede keuze hebben gemaakt.</w:t>
+        <w:t>”. Maar we gaan een aantal logische omzettingen testen voor efficiëntie en de hoeveelheid geheugen die ze innemen. Hierop zullen we nog een keer kijken op we de goede keuze hebben gemaakt.</w:t>
       </w:r>
     </w:p>
     <w:p>
@@ -1768,6 +1759,13 @@
           <w:rFonts w:asciiTheme="minorHAnsi" w:hAnsiTheme="minorHAnsi" w:cstheme="minorHAnsi"/>
           <w:lang w:val="nl-NL"/>
         </w:rPr>
+        <w:t xml:space="preserve"> (tijd en geheugen gebruik)</w:t>
+      </w:r>
+      <w:r>
+        <w:rPr>
+          <w:rFonts w:asciiTheme="minorHAnsi" w:hAnsiTheme="minorHAnsi" w:cstheme="minorHAnsi"/>
+          <w:lang w:val="nl-NL"/>
+        </w:rPr>
         <w:t xml:space="preserve">. </w:t>
       </w:r>
     </w:p>
@@ -1823,7 +1821,16 @@
           <w:rFonts w:asciiTheme="minorHAnsi" w:hAnsiTheme="minorHAnsi" w:cstheme="minorHAnsi"/>
           <w:lang w:val="nl-NL"/>
         </w:rPr>
-        <w:t>Plaatjes onderling vergelijken voor preciezere herkenning van gezichtseigenschappen</w:t>
+        <w:t>Plaatjes onderling vergelijken voor preciezere herkenning van gezichtse</w:t>
+      </w:r>
+      <w:bookmarkStart w:id="0" w:name="_GoBack"/>
+      <w:bookmarkEnd w:id="0"/>
+      <w:r>
+        <w:rPr>
+          <w:rFonts w:asciiTheme="minorHAnsi" w:hAnsiTheme="minorHAnsi" w:cstheme="minorHAnsi"/>
+          <w:lang w:val="nl-NL"/>
+        </w:rPr>
+        <w:t>igenschappen</w:t>
       </w:r>
     </w:p>
     <w:sectPr>
@@ -1837,8 +1844,8 @@
 </file>
 
 <file path=word/numbering.xml><?xml version="1.0" encoding="utf-8"?>
-<w:numbering xmlns:wpc="http://schemas.microsoft.com/office/word/2010/wordprocessingCanvas" xmlns:cx="http://schemas.microsoft.com/office/drawing/2014/chartex" xmlns:cx1="http://schemas.microsoft.com/office/drawing/2015/9/8/chartex" xmlns:cx2="http://schemas.microsoft.com/office/drawing/2015/10/21/chartex" xmlns:mc="http://schemas.openxmlformats.org/markup-compatibility/2006" xmlns:o="urn:schemas-microsoft-com:office:office" xmlns:r="http://schemas.openxmlformats.org/officeDocument/2006/relationships" xmlns:m="http://schemas.openxmlformats.org/officeDocument/2006/math" xmlns:v="urn:schemas-microsoft-com:vml" xmlns:wp14="http://schemas.microsoft.com/office/word/2010/wordprocessingDrawing" xmlns:wp="http://schemas.openxmlformats.org/drawingml/2006/wordprocessingDrawing" xmlns:w10="urn:schemas-microsoft-com:office:word" xmlns:w="http://schemas.openxmlformats.org/wordprocessingml/2006/main" xmlns:w14="http://schemas.microsoft.com/office/word/2010/wordml" xmlns:w15="http://schemas.microsoft.com/office/word/2012/wordml" xmlns:w16se="http://schemas.microsoft.com/office/word/2015/wordml/symex" xmlns:wpg="http://schemas.microsoft.com/office/word/2010/wordprocessingGroup" xmlns:wpi="http://schemas.microsoft.com/office/word/2010/wordprocessingInk" xmlns:wne="http://schemas.microsoft.com/office/word/2006/wordml" xmlns:wps="http://schemas.microsoft.com/office/word/2010/wordprocessingShape" mc:Ignorable="w14 w15 w16se wp14">
-  <w:abstractNum w:abstractNumId="0" w15:restartNumberingAfterBreak="0">
+<w:numbering xmlns:wpc="http://schemas.microsoft.com/office/word/2010/wordprocessingCanvas" xmlns:mo="http://schemas.microsoft.com/office/mac/office/2008/main" xmlns:mc="http://schemas.openxmlformats.org/markup-compatibility/2006" xmlns:mv="urn:schemas-microsoft-com:mac:vml" xmlns:o="urn:schemas-microsoft-com:office:office" xmlns:r="http://schemas.openxmlformats.org/officeDocument/2006/relationships" xmlns:m="http://schemas.openxmlformats.org/officeDocument/2006/math" xmlns:v="urn:schemas-microsoft-com:vml" xmlns:wp14="http://schemas.microsoft.com/office/word/2010/wordprocessingDrawing" xmlns:wp="http://schemas.openxmlformats.org/drawingml/2006/wordprocessingDrawing" xmlns:w10="urn:schemas-microsoft-com:office:word" xmlns:w="http://schemas.openxmlformats.org/wordprocessingml/2006/main" xmlns:w14="http://schemas.microsoft.com/office/word/2010/wordml" xmlns:w15="http://schemas.microsoft.com/office/word/2012/wordml" xmlns:wpg="http://schemas.microsoft.com/office/word/2010/wordprocessingGroup" xmlns:wpi="http://schemas.microsoft.com/office/word/2010/wordprocessingInk" xmlns:wne="http://schemas.microsoft.com/office/word/2006/wordml" xmlns:wps="http://schemas.microsoft.com/office/word/2010/wordprocessingShape" mc:Ignorable="w14 w15 wp14">
+  <w:abstractNum w:abstractNumId="0">
     <w:nsid w:val="0DFB7FEA"/>
     <w:multiLevelType w:val="hybridMultilevel"/>
     <w:tmpl w:val="CA48D488"/>
@@ -1951,7 +1958,7 @@
       </w:rPr>
     </w:lvl>
   </w:abstractNum>
-  <w:abstractNum w:abstractNumId="1" w15:restartNumberingAfterBreak="0">
+  <w:abstractNum w:abstractNumId="1">
     <w:nsid w:val="25B304BC"/>
     <w:multiLevelType w:val="hybridMultilevel"/>
     <w:tmpl w:val="F20EBCDA"/>
@@ -2063,7 +2070,7 @@
       </w:rPr>
     </w:lvl>
   </w:abstractNum>
-  <w:abstractNum w:abstractNumId="2" w15:restartNumberingAfterBreak="0">
+  <w:abstractNum w:abstractNumId="2">
     <w:nsid w:val="268858BF"/>
     <w:multiLevelType w:val="multilevel"/>
     <w:tmpl w:val="110C3B44"/>
@@ -2197,7 +2204,7 @@
 </file>
 
 <file path=word/styles.xml><?xml version="1.0" encoding="utf-8"?>
-<w:styles xmlns:mc="http://schemas.openxmlformats.org/markup-compatibility/2006" xmlns:r="http://schemas.openxmlformats.org/officeDocument/2006/relationships" xmlns:w="http://schemas.openxmlformats.org/wordprocessingml/2006/main" xmlns:w14="http://schemas.microsoft.com/office/word/2010/wordml" xmlns:w15="http://schemas.microsoft.com/office/word/2012/wordml" xmlns:w16se="http://schemas.microsoft.com/office/word/2015/wordml/symex" mc:Ignorable="w14 w15 w16se">
+<w:styles xmlns:mc="http://schemas.openxmlformats.org/markup-compatibility/2006" xmlns:r="http://schemas.openxmlformats.org/officeDocument/2006/relationships" xmlns:w="http://schemas.openxmlformats.org/wordprocessingml/2006/main" xmlns:w14="http://schemas.microsoft.com/office/word/2010/wordml" xmlns:w15="http://schemas.microsoft.com/office/word/2012/wordml" mc:Ignorable="w14 w15">
   <w:docDefaults>
     <w:rPrDefault>
       <w:rPr>
@@ -2213,7 +2220,7 @@
       </w:pPr>
     </w:pPrDefault>
   </w:docDefaults>
-  <w:latentStyles w:defLockedState="0" w:defUIPriority="99" w:defSemiHidden="0" w:defUnhideWhenUsed="0" w:defQFormat="0" w:count="372">
+  <w:latentStyles w:defLockedState="0" w:defUIPriority="99" w:defSemiHidden="0" w:defUnhideWhenUsed="0" w:defQFormat="0" w:count="382">
     <w:lsdException w:name="Normal" w:uiPriority="0" w:qFormat="1"/>
     <w:lsdException w:name="heading 1" w:uiPriority="9" w:qFormat="1"/>
     <w:lsdException w:name="heading 2" w:semiHidden="1" w:uiPriority="9" w:unhideWhenUsed="1" w:qFormat="1"/>
@@ -2319,7 +2326,6 @@
     <w:lsdException w:name="HTML Sample" w:semiHidden="1" w:unhideWhenUsed="1"/>
     <w:lsdException w:name="HTML Typewriter" w:semiHidden="1" w:unhideWhenUsed="1"/>
     <w:lsdException w:name="HTML Variable" w:semiHidden="1" w:unhideWhenUsed="1"/>
-    <w:lsdException w:name="Normal Table" w:semiHidden="1" w:unhideWhenUsed="1"/>
     <w:lsdException w:name="annotation subject" w:semiHidden="1" w:unhideWhenUsed="1"/>
     <w:lsdException w:name="No List" w:semiHidden="1" w:unhideWhenUsed="1"/>
     <w:lsdException w:name="Outline List 1" w:semiHidden="1" w:unhideWhenUsed="1"/>
@@ -2366,10 +2372,8 @@
     <w:lsdException w:name="Table Subtle 2" w:semiHidden="1" w:unhideWhenUsed="1"/>
     <w:lsdException w:name="Table Web 1" w:semiHidden="1" w:unhideWhenUsed="1"/>
     <w:lsdException w:name="Table Web 2" w:semiHidden="1" w:unhideWhenUsed="1"/>
-    <w:lsdException w:name="Table Web 3" w:semiHidden="1" w:unhideWhenUsed="1"/>
     <w:lsdException w:name="Balloon Text" w:semiHidden="1" w:unhideWhenUsed="1"/>
     <w:lsdException w:name="Table Grid" w:uiPriority="59"/>
-    <w:lsdException w:name="Table Theme" w:semiHidden="1" w:unhideWhenUsed="1"/>
     <w:lsdException w:name="Placeholder Text" w:semiHidden="1"/>
     <w:lsdException w:name="No Spacing" w:uiPriority="1" w:qFormat="1"/>
     <w:lsdException w:name="Light Shading" w:uiPriority="60"/>
@@ -2586,6 +2590,7 @@
     <w:lsdException w:name="List Table 6 Colorful Accent 6" w:uiPriority="51"/>
     <w:lsdException w:name="List Table 7 Colorful Accent 6" w:uiPriority="52"/>
     <w:lsdException w:name="Mention" w:semiHidden="1" w:unhideWhenUsed="1"/>
+    <w:lsdException w:name="Smart Hyperlink" w:semiHidden="1" w:unhideWhenUsed="1"/>
   </w:latentStyles>
   <w:style w:type="paragraph" w:default="1" w:styleId="Standaard">
     <w:name w:val="Normal"/>
@@ -2600,7 +2605,7 @@
     <w:name w:val="heading 1"/>
     <w:basedOn w:val="Standaard"/>
     <w:next w:val="Standaard"/>
-    <w:link w:val="Kop1Char"/>
+    <w:link w:val="Kop1Teken"/>
     <w:uiPriority w:val="9"/>
     <w:qFormat/>
     <w:rsid w:val="00DE73A8"/>
@@ -2627,7 +2632,7 @@
     <w:name w:val="heading 2"/>
     <w:basedOn w:val="Standaard"/>
     <w:next w:val="Standaard"/>
-    <w:link w:val="Kop2Char"/>
+    <w:link w:val="Kop2Teken"/>
     <w:uiPriority w:val="9"/>
     <w:unhideWhenUsed/>
     <w:qFormat/>
@@ -2655,7 +2660,7 @@
     <w:name w:val="heading 3"/>
     <w:basedOn w:val="Standaard"/>
     <w:next w:val="Standaard"/>
-    <w:link w:val="Kop3Char"/>
+    <w:link w:val="Kop3Teken"/>
     <w:uiPriority w:val="9"/>
     <w:semiHidden/>
     <w:unhideWhenUsed/>
@@ -2679,7 +2684,7 @@
     <w:name w:val="heading 4"/>
     <w:basedOn w:val="Standaard"/>
     <w:next w:val="Standaard"/>
-    <w:link w:val="Kop4Char"/>
+    <w:link w:val="Kop4Teken"/>
     <w:uiPriority w:val="9"/>
     <w:semiHidden/>
     <w:unhideWhenUsed/>
@@ -2704,7 +2709,7 @@
     <w:name w:val="heading 5"/>
     <w:basedOn w:val="Standaard"/>
     <w:next w:val="Standaard"/>
-    <w:link w:val="Kop5Char"/>
+    <w:link w:val="Kop5Teken"/>
     <w:uiPriority w:val="9"/>
     <w:semiHidden/>
     <w:unhideWhenUsed/>
@@ -2725,7 +2730,7 @@
     <w:name w:val="heading 6"/>
     <w:basedOn w:val="Standaard"/>
     <w:next w:val="Standaard"/>
-    <w:link w:val="Kop6Char"/>
+    <w:link w:val="Kop6Teken"/>
     <w:uiPriority w:val="9"/>
     <w:semiHidden/>
     <w:unhideWhenUsed/>
@@ -2748,7 +2753,7 @@
     <w:name w:val="heading 7"/>
     <w:basedOn w:val="Standaard"/>
     <w:next w:val="Standaard"/>
-    <w:link w:val="Kop7Char"/>
+    <w:link w:val="Kop7Teken"/>
     <w:uiPriority w:val="9"/>
     <w:semiHidden/>
     <w:unhideWhenUsed/>
@@ -2771,7 +2776,7 @@
     <w:name w:val="heading 8"/>
     <w:basedOn w:val="Standaard"/>
     <w:next w:val="Standaard"/>
-    <w:link w:val="Kop8Char"/>
+    <w:link w:val="Kop8Teken"/>
     <w:uiPriority w:val="9"/>
     <w:semiHidden/>
     <w:unhideWhenUsed/>
@@ -2793,7 +2798,7 @@
     <w:name w:val="heading 9"/>
     <w:basedOn w:val="Standaard"/>
     <w:next w:val="Standaard"/>
-    <w:link w:val="Kop9Char"/>
+    <w:link w:val="Kop9Teken"/>
     <w:uiPriority w:val="9"/>
     <w:semiHidden/>
     <w:unhideWhenUsed/>
@@ -2840,8 +2845,8 @@
     <w:semiHidden/>
     <w:unhideWhenUsed/>
   </w:style>
-  <w:style w:type="character" w:customStyle="1" w:styleId="Kop1Char">
-    <w:name w:val="Kop 1 Char"/>
+  <w:style w:type="character" w:customStyle="1" w:styleId="Kop1Teken">
+    <w:name w:val="Kop 1 Teken"/>
     <w:basedOn w:val="Standaardalinea-lettertype"/>
     <w:link w:val="Kop1"/>
     <w:uiPriority w:val="9"/>
@@ -2855,8 +2860,8 @@
       <w:szCs w:val="28"/>
     </w:rPr>
   </w:style>
-  <w:style w:type="character" w:customStyle="1" w:styleId="Kop2Char">
-    <w:name w:val="Kop 2 Char"/>
+  <w:style w:type="character" w:customStyle="1" w:styleId="Kop2Teken">
+    <w:name w:val="Kop 2 Teken"/>
     <w:basedOn w:val="Standaardalinea-lettertype"/>
     <w:link w:val="Kop2"/>
     <w:uiPriority w:val="9"/>
@@ -2870,8 +2875,8 @@
       <w:szCs w:val="26"/>
     </w:rPr>
   </w:style>
-  <w:style w:type="character" w:customStyle="1" w:styleId="Kop3Char">
-    <w:name w:val="Kop 3 Char"/>
+  <w:style w:type="character" w:customStyle="1" w:styleId="Kop3Teken">
+    <w:name w:val="Kop 3 Teken"/>
     <w:basedOn w:val="Standaardalinea-lettertype"/>
     <w:link w:val="Kop3"/>
     <w:uiPriority w:val="9"/>
@@ -2885,8 +2890,8 @@
       <w:sz w:val="20"/>
     </w:rPr>
   </w:style>
-  <w:style w:type="character" w:customStyle="1" w:styleId="Kop4Char">
-    <w:name w:val="Kop 4 Char"/>
+  <w:style w:type="character" w:customStyle="1" w:styleId="Kop4Teken">
+    <w:name w:val="Kop 4 Teken"/>
     <w:basedOn w:val="Standaardalinea-lettertype"/>
     <w:link w:val="Kop4"/>
     <w:uiPriority w:val="9"/>
@@ -2902,8 +2907,8 @@
       <w:sz w:val="20"/>
     </w:rPr>
   </w:style>
-  <w:style w:type="character" w:customStyle="1" w:styleId="Kop5Char">
-    <w:name w:val="Kop 5 Char"/>
+  <w:style w:type="character" w:customStyle="1" w:styleId="Kop5Teken">
+    <w:name w:val="Kop 5 Teken"/>
     <w:basedOn w:val="Standaardalinea-lettertype"/>
     <w:link w:val="Kop5"/>
     <w:uiPriority w:val="9"/>
@@ -2915,8 +2920,8 @@
       <w:sz w:val="20"/>
     </w:rPr>
   </w:style>
-  <w:style w:type="character" w:customStyle="1" w:styleId="Kop6Char">
-    <w:name w:val="Kop 6 Char"/>
+  <w:style w:type="character" w:customStyle="1" w:styleId="Kop6Teken">
+    <w:name w:val="Kop 6 Teken"/>
     <w:basedOn w:val="Standaardalinea-lettertype"/>
     <w:link w:val="Kop6"/>
     <w:uiPriority w:val="9"/>
@@ -2930,8 +2935,8 @@
       <w:sz w:val="20"/>
     </w:rPr>
   </w:style>
-  <w:style w:type="character" w:customStyle="1" w:styleId="Kop7Char">
-    <w:name w:val="Kop 7 Char"/>
+  <w:style w:type="character" w:customStyle="1" w:styleId="Kop7Teken">
+    <w:name w:val="Kop 7 Teken"/>
     <w:basedOn w:val="Standaardalinea-lettertype"/>
     <w:link w:val="Kop7"/>
     <w:uiPriority w:val="9"/>
@@ -2945,8 +2950,8 @@
       <w:sz w:val="20"/>
     </w:rPr>
   </w:style>
-  <w:style w:type="character" w:customStyle="1" w:styleId="Kop8Char">
-    <w:name w:val="Kop 8 Char"/>
+  <w:style w:type="character" w:customStyle="1" w:styleId="Kop8Teken">
+    <w:name w:val="Kop 8 Teken"/>
     <w:basedOn w:val="Standaardalinea-lettertype"/>
     <w:link w:val="Kop8"/>
     <w:uiPriority w:val="9"/>
@@ -2959,8 +2964,8 @@
       <w:szCs w:val="20"/>
     </w:rPr>
   </w:style>
-  <w:style w:type="character" w:customStyle="1" w:styleId="Kop9Char">
-    <w:name w:val="Kop 9 Char"/>
+  <w:style w:type="character" w:customStyle="1" w:styleId="Kop9Teken">
+    <w:name w:val="Kop 9 Teken"/>
     <w:basedOn w:val="Standaardalinea-lettertype"/>
     <w:link w:val="Kop9"/>
     <w:uiPriority w:val="9"/>
@@ -2979,7 +2984,7 @@
     <w:name w:val="Title"/>
     <w:basedOn w:val="Standaard"/>
     <w:next w:val="Standaard"/>
-    <w:link w:val="TitelChar"/>
+    <w:link w:val="TitelTeken"/>
     <w:uiPriority w:val="10"/>
     <w:qFormat/>
     <w:rsid w:val="00DE73A8"/>
@@ -3001,8 +3006,8 @@
       <w:szCs w:val="52"/>
     </w:rPr>
   </w:style>
-  <w:style w:type="character" w:customStyle="1" w:styleId="TitelChar">
-    <w:name w:val="Titel Char"/>
+  <w:style w:type="character" w:customStyle="1" w:styleId="TitelTeken">
+    <w:name w:val="Titel Teken"/>
     <w:basedOn w:val="Standaardalinea-lettertype"/>
     <w:link w:val="Titel"/>
     <w:uiPriority w:val="10"/>
@@ -3021,7 +3026,7 @@
     <w:name w:val="Subtitle"/>
     <w:basedOn w:val="Standaard"/>
     <w:next w:val="Standaard"/>
-    <w:link w:val="OndertitelChar"/>
+    <w:link w:val="OndertitelTeken"/>
     <w:uiPriority w:val="11"/>
     <w:qFormat/>
     <w:rsid w:val="00DE73A8"/>
@@ -3042,8 +3047,8 @@
       <w:szCs w:val="24"/>
     </w:rPr>
   </w:style>
-  <w:style w:type="character" w:customStyle="1" w:styleId="OndertitelChar">
-    <w:name w:val="Ondertitel Char"/>
+  <w:style w:type="character" w:customStyle="1" w:styleId="OndertitelTeken">
+    <w:name w:val="Ondertitel Teken"/>
     <w:basedOn w:val="Standaardalinea-lettertype"/>
     <w:link w:val="Ondertitel"/>
     <w:uiPriority w:val="11"/>
@@ -3101,7 +3106,7 @@
     <w:name w:val="Quote"/>
     <w:basedOn w:val="Standaard"/>
     <w:next w:val="Standaard"/>
-    <w:link w:val="CitaatChar"/>
+    <w:link w:val="CitaatTeken"/>
     <w:uiPriority w:val="29"/>
     <w:qFormat/>
     <w:rsid w:val="00DE73A8"/>
@@ -3112,8 +3117,8 @@
       <w:color w:val="000000" w:themeColor="text1"/>
     </w:rPr>
   </w:style>
-  <w:style w:type="character" w:customStyle="1" w:styleId="CitaatChar">
-    <w:name w:val="Citaat Char"/>
+  <w:style w:type="character" w:customStyle="1" w:styleId="CitaatTeken">
+    <w:name w:val="Citaat Teken"/>
     <w:basedOn w:val="Standaardalinea-lettertype"/>
     <w:link w:val="Citaat"/>
     <w:uiPriority w:val="29"/>
@@ -3130,7 +3135,7 @@
     <w:name w:val="Intense Quote"/>
     <w:basedOn w:val="Standaard"/>
     <w:next w:val="Standaard"/>
-    <w:link w:val="DuidelijkcitaatChar"/>
+    <w:link w:val="DuidelijkcitaatTeken"/>
     <w:uiPriority w:val="30"/>
     <w:qFormat/>
     <w:rsid w:val="00DE73A8"/>
@@ -3150,8 +3155,8 @@
       <w:color w:val="4F81BD" w:themeColor="accent1"/>
     </w:rPr>
   </w:style>
-  <w:style w:type="character" w:customStyle="1" w:styleId="DuidelijkcitaatChar">
-    <w:name w:val="Duidelijk citaat Char"/>
+  <w:style w:type="character" w:customStyle="1" w:styleId="DuidelijkcitaatTeken">
+    <w:name w:val="Duidelijk citaat Teken"/>
     <w:basedOn w:val="Standaardalinea-lettertype"/>
     <w:link w:val="Duidelijkcitaat"/>
     <w:uiPriority w:val="30"/>
@@ -3166,7 +3171,7 @@
       <w:sz w:val="20"/>
     </w:rPr>
   </w:style>
-  <w:style w:type="character" w:styleId="Subtielebenadrukking">
+  <w:style w:type="character" w:styleId="Subtielebenadr">
     <w:name w:val="Subtle Emphasis"/>
     <w:uiPriority w:val="19"/>
     <w:qFormat/>
@@ -3180,7 +3185,7 @@
       <w:sz w:val="20"/>
     </w:rPr>
   </w:style>
-  <w:style w:type="character" w:styleId="Intensievebenadrukking">
+  <w:style w:type="character" w:styleId="Intensievebenadr">
     <w:name w:val="Intense Emphasis"/>
     <w:uiPriority w:val="21"/>
     <w:qFormat/>

</xml_diff>

<commit_message>
Added grayscale conversion code and edited implementatieplan
</commit_message>
<xml_diff>
--- a/implementatieplannen/working/Implementatieplan template.docx
+++ b/implementatieplannen/working/Implementatieplan template.docx
@@ -1,6 +1,6 @@
 
 <file path=word/document.xml><?xml version="1.0" encoding="utf-8"?>
-<w:document xmlns:wpc="http://schemas.microsoft.com/office/word/2010/wordprocessingCanvas" xmlns:mo="http://schemas.microsoft.com/office/mac/office/2008/main" xmlns:mc="http://schemas.openxmlformats.org/markup-compatibility/2006" xmlns:mv="urn:schemas-microsoft-com:mac:vml" xmlns:o="urn:schemas-microsoft-com:office:office" xmlns:r="http://schemas.openxmlformats.org/officeDocument/2006/relationships" xmlns:m="http://schemas.openxmlformats.org/officeDocument/2006/math" xmlns:v="urn:schemas-microsoft-com:vml" xmlns:wp14="http://schemas.microsoft.com/office/word/2010/wordprocessingDrawing" xmlns:wp="http://schemas.openxmlformats.org/drawingml/2006/wordprocessingDrawing" xmlns:w10="urn:schemas-microsoft-com:office:word" xmlns:w="http://schemas.openxmlformats.org/wordprocessingml/2006/main" xmlns:w14="http://schemas.microsoft.com/office/word/2010/wordml" xmlns:w15="http://schemas.microsoft.com/office/word/2012/wordml" xmlns:wpg="http://schemas.microsoft.com/office/word/2010/wordprocessingGroup" xmlns:wpi="http://schemas.microsoft.com/office/word/2010/wordprocessingInk" xmlns:wne="http://schemas.microsoft.com/office/word/2006/wordml" xmlns:wps="http://schemas.microsoft.com/office/word/2010/wordprocessingShape" mc:Ignorable="w14 w15 wp14">
+<w:document xmlns:wpc="http://schemas.microsoft.com/office/word/2010/wordprocessingCanvas" xmlns:cx="http://schemas.microsoft.com/office/drawing/2014/chartex" xmlns:cx1="http://schemas.microsoft.com/office/drawing/2015/9/8/chartex" xmlns:cx2="http://schemas.microsoft.com/office/drawing/2015/10/21/chartex" xmlns:cx3="http://schemas.microsoft.com/office/drawing/2016/5/9/chartex" xmlns:cx4="http://schemas.microsoft.com/office/drawing/2016/5/10/chartex" xmlns:cx5="http://schemas.microsoft.com/office/drawing/2016/5/11/chartex" xmlns:mc="http://schemas.openxmlformats.org/markup-compatibility/2006" xmlns:o="urn:schemas-microsoft-com:office:office" xmlns:r="http://schemas.openxmlformats.org/officeDocument/2006/relationships" xmlns:m="http://schemas.openxmlformats.org/officeDocument/2006/math" xmlns:v="urn:schemas-microsoft-com:vml" xmlns:wp14="http://schemas.microsoft.com/office/word/2010/wordprocessingDrawing" xmlns:wp="http://schemas.openxmlformats.org/drawingml/2006/wordprocessingDrawing" xmlns:w10="urn:schemas-microsoft-com:office:word" xmlns:w="http://schemas.openxmlformats.org/wordprocessingml/2006/main" xmlns:w14="http://schemas.microsoft.com/office/word/2010/wordml" xmlns:w15="http://schemas.microsoft.com/office/word/2012/wordml" xmlns:w16se="http://schemas.microsoft.com/office/word/2015/wordml/symex" xmlns:wpg="http://schemas.microsoft.com/office/word/2010/wordprocessingGroup" xmlns:wpi="http://schemas.microsoft.com/office/word/2010/wordprocessingInk" xmlns:wne="http://schemas.microsoft.com/office/word/2006/wordml" xmlns:wps="http://schemas.microsoft.com/office/word/2010/wordprocessingShape" mc:Ignorable="w14 w15 w16se wp14">
   <w:body>
     <w:p>
       <w:pPr>
@@ -189,63 +189,7 @@
           <w:rFonts w:asciiTheme="minorHAnsi" w:hAnsiTheme="minorHAnsi" w:cstheme="minorHAnsi"/>
           <w:lang w:val="nl-NL"/>
         </w:rPr>
-        <w:t>We hebben gezichtsherkennings implementatie gekregen voor het vak vision. De</w:t>
-      </w:r>
-      <w:r>
-        <w:rPr>
-          <w:rFonts w:asciiTheme="minorHAnsi" w:hAnsiTheme="minorHAnsi" w:cstheme="minorHAnsi"/>
-          <w:lang w:val="nl-NL"/>
-        </w:rPr>
-        <w:t>ze is echter niet snel/efficiënt genoeg</w:t>
-      </w:r>
-      <w:r>
-        <w:rPr>
-          <w:rFonts w:asciiTheme="minorHAnsi" w:hAnsiTheme="minorHAnsi" w:cstheme="minorHAnsi"/>
-          <w:lang w:val="nl-NL"/>
-        </w:rPr>
-        <w:t>. Om deze sneller en efficiënt</w:t>
-      </w:r>
-      <w:r>
-        <w:rPr>
-          <w:rFonts w:asciiTheme="minorHAnsi" w:hAnsiTheme="minorHAnsi" w:cstheme="minorHAnsi"/>
-          <w:lang w:val="nl-NL"/>
-        </w:rPr>
-        <w:t>er</w:t>
-      </w:r>
-      <w:r>
-        <w:rPr>
-          <w:rFonts w:asciiTheme="minorHAnsi" w:hAnsiTheme="minorHAnsi" w:cstheme="minorHAnsi"/>
-          <w:lang w:val="nl-NL"/>
-        </w:rPr>
-        <w:t xml:space="preserve"> te maken hebben we gekozen om een de</w:t>
-      </w:r>
-      <w:r>
-        <w:rPr>
-          <w:rFonts w:asciiTheme="minorHAnsi" w:hAnsiTheme="minorHAnsi" w:cstheme="minorHAnsi"/>
-          <w:lang w:val="nl-NL"/>
-        </w:rPr>
-        <w:t>e</w:t>
-      </w:r>
-      <w:r>
-        <w:rPr>
-          <w:rFonts w:asciiTheme="minorHAnsi" w:hAnsiTheme="minorHAnsi" w:cstheme="minorHAnsi"/>
-          <w:lang w:val="nl-NL"/>
-        </w:rPr>
-        <w:t xml:space="preserve">l van dit proces te verbeteren. Wij hebben het deel gekozen </w:t>
-      </w:r>
-      <w:r>
-        <w:rPr>
-          <w:rFonts w:asciiTheme="minorHAnsi" w:hAnsiTheme="minorHAnsi" w:cstheme="minorHAnsi"/>
-          <w:lang w:val="nl-NL"/>
-        </w:rPr>
-        <w:t xml:space="preserve">wat te maken heeft met het inlezen van een plaatje en dit omzetten in een plaatje bestaande uit grijstinten </w:t>
-      </w:r>
-      <w:r>
-        <w:rPr>
-          <w:rFonts w:asciiTheme="minorHAnsi" w:hAnsiTheme="minorHAnsi" w:cstheme="minorHAnsi"/>
-          <w:lang w:val="nl-NL"/>
-        </w:rPr>
-        <w:t xml:space="preserve"> </w:t>
+        <w:t xml:space="preserve">Voor het vak vision bestaat een implementatie van gezichtsherkenning software.  Deze is echter niet snel/efficiënt genoeg. Om deze sneller/efficiënter te maken zullen we deel van de grijsomzetting gaan verbeteren. </w:t>
       </w:r>
     </w:p>
     <w:p>
@@ -658,7 +602,7 @@
           <w:lang w:val="nl-NL"/>
         </w:rPr>
       </w:pPr>
-      <w:hyperlink r:id="rId5" w:history="1">
+      <w:hyperlink r:id="rId6" w:history="1">
         <w:r>
           <w:rPr>
             <w:rStyle w:val="Hyperlink"/>
@@ -676,7 +620,7 @@
           <w:lang w:val="nl-NL"/>
         </w:rPr>
       </w:pPr>
-      <w:hyperlink r:id="rId6" w:history="1">
+      <w:hyperlink r:id="rId7" w:history="1">
         <w:r>
           <w:rPr>
             <w:rStyle w:val="Hyperlink"/>
@@ -694,7 +638,7 @@
           <w:lang w:val="nl-NL"/>
         </w:rPr>
       </w:pPr>
-      <w:hyperlink r:id="rId7" w:history="1">
+      <w:hyperlink r:id="rId8" w:history="1">
         <w:r>
           <w:rPr>
             <w:rStyle w:val="Hyperlink"/>
@@ -736,21 +680,158 @@
           <w:rFonts w:asciiTheme="minorHAnsi" w:hAnsiTheme="minorHAnsi" w:cstheme="minorHAnsi"/>
           <w:lang w:val="nl-NL"/>
         </w:rPr>
-        <w:t>Wij he</w:t>
-      </w:r>
-      <w:r>
-        <w:rPr>
-          <w:rFonts w:asciiTheme="minorHAnsi" w:hAnsiTheme="minorHAnsi" w:cstheme="minorHAnsi"/>
-          <w:lang w:val="nl-NL"/>
-        </w:rPr>
-        <w:t>bben online 5 methodes gevonden voor het opzetten van ee</w:t>
-      </w:r>
-      <w:r>
-        <w:rPr>
-          <w:rFonts w:asciiTheme="minorHAnsi" w:hAnsiTheme="minorHAnsi" w:cstheme="minorHAnsi"/>
-          <w:lang w:val="nl-NL"/>
-        </w:rPr>
-        <w:t xml:space="preserve">n </w:t>
+        <w:t>Bij het zoeken van een methode voor de conversie van RGB naar grijswaarde hebben we gekeken naar</w:t>
+      </w:r>
+      <w:r>
+        <w:rPr>
+          <w:rFonts w:asciiTheme="minorHAnsi" w:hAnsiTheme="minorHAnsi" w:cstheme="minorHAnsi"/>
+          <w:lang w:val="nl-NL"/>
+        </w:rPr>
+        <w:t xml:space="preserve"> 5 methodes</w:t>
+      </w:r>
+      <w:r>
+        <w:rPr>
+          <w:rFonts w:asciiTheme="minorHAnsi" w:hAnsiTheme="minorHAnsi" w:cstheme="minorHAnsi"/>
+          <w:lang w:val="nl-NL"/>
+        </w:rPr>
+        <w:t xml:space="preserve">. De eerste is heel simpel. Je telt de </w:t>
+      </w:r>
+      <w:proofErr w:type="gramStart"/>
+      <w:r>
+        <w:rPr>
+          <w:rFonts w:asciiTheme="minorHAnsi" w:hAnsiTheme="minorHAnsi" w:cstheme="minorHAnsi"/>
+          <w:lang w:val="nl-NL"/>
+        </w:rPr>
+        <w:t>RGB waardes</w:t>
+      </w:r>
+      <w:proofErr w:type="gramEnd"/>
+      <w:r>
+        <w:rPr>
+          <w:rFonts w:asciiTheme="minorHAnsi" w:hAnsiTheme="minorHAnsi" w:cstheme="minorHAnsi"/>
+          <w:lang w:val="nl-NL"/>
+        </w:rPr>
+        <w:t xml:space="preserve"> bij elkaar op en deelt het antwoord door 3, oftewel je neemt het gemiddelde van de 3 waardes.</w:t>
+      </w:r>
+      <w:r>
+        <w:rPr>
+          <w:rFonts w:asciiTheme="minorHAnsi" w:hAnsiTheme="minorHAnsi" w:cstheme="minorHAnsi"/>
+          <w:lang w:val="nl-NL"/>
+        </w:rPr>
+        <w:t xml:space="preserve"> </w:t>
+      </w:r>
+      <w:r>
+        <w:rPr>
+          <w:rFonts w:asciiTheme="minorHAnsi" w:hAnsiTheme="minorHAnsi" w:cstheme="minorHAnsi"/>
+          <w:lang w:val="nl-NL"/>
+        </w:rPr>
+        <w:t>Deze optie is goed toe te passen met een look-up tabel en is dus makkelijk dynamisch te maken.</w:t>
+      </w:r>
+    </w:p>
+    <w:p>
+      <w:pPr>
+        <w:rPr>
+          <w:rFonts w:asciiTheme="minorHAnsi" w:hAnsiTheme="minorHAnsi" w:cstheme="minorHAnsi"/>
+          <w:b/>
+          <w:lang w:val="nl-NL"/>
+        </w:rPr>
+      </w:pPr>
+      <w:r>
+        <w:rPr>
+          <w:rFonts w:asciiTheme="minorHAnsi" w:hAnsiTheme="minorHAnsi" w:cstheme="minorHAnsi"/>
+          <w:lang w:val="nl-NL"/>
+        </w:rPr>
+        <w:t xml:space="preserve">De nadelen </w:t>
+      </w:r>
+      <w:r>
+        <w:rPr>
+          <w:rFonts w:asciiTheme="minorHAnsi" w:hAnsiTheme="minorHAnsi" w:cstheme="minorHAnsi"/>
+          <w:lang w:val="nl-NL"/>
+        </w:rPr>
+        <w:t xml:space="preserve">van deze methode </w:t>
+      </w:r>
+      <w:r>
+        <w:rPr>
+          <w:rFonts w:asciiTheme="minorHAnsi" w:hAnsiTheme="minorHAnsi" w:cstheme="minorHAnsi"/>
+          <w:lang w:val="nl-NL"/>
+        </w:rPr>
+        <w:t>hebben vooral met de type grijstinten te maken. Deze optie is namelijk niet zo goed in het weergeven van verschillende soorten grijs en de helderheid van deze tinten.</w:t>
+      </w:r>
+      <w:r>
+        <w:rPr>
+          <w:rFonts w:asciiTheme="minorHAnsi" w:hAnsiTheme="minorHAnsi" w:cstheme="minorHAnsi"/>
+          <w:lang w:val="nl-NL"/>
+        </w:rPr>
+        <w:t xml:space="preserve"> De tweede</w:t>
+      </w:r>
+      <w:r>
+        <w:rPr>
+          <w:rFonts w:asciiTheme="minorHAnsi" w:hAnsiTheme="minorHAnsi" w:cstheme="minorHAnsi"/>
+          <w:lang w:val="nl-NL"/>
+        </w:rPr>
+        <w:t xml:space="preserve"> methode</w:t>
+      </w:r>
+      <w:r>
+        <w:rPr>
+          <w:rFonts w:asciiTheme="minorHAnsi" w:hAnsiTheme="minorHAnsi" w:cstheme="minorHAnsi"/>
+          <w:lang w:val="nl-NL"/>
+        </w:rPr>
+        <w:t xml:space="preserve"> is vergelijkbaar. Het enige verschil is dat de formule voor deze methode</w:t>
+      </w:r>
+      <w:r>
+        <w:rPr>
+          <w:rFonts w:asciiTheme="minorHAnsi" w:hAnsiTheme="minorHAnsi" w:cstheme="minorHAnsi"/>
+          <w:lang w:val="nl-NL"/>
+        </w:rPr>
+        <w:t xml:space="preserve"> een correctie toe voor </w:t>
+      </w:r>
+      <w:r>
+        <w:rPr>
+          <w:rFonts w:asciiTheme="minorHAnsi" w:hAnsiTheme="minorHAnsi" w:cstheme="minorHAnsi"/>
+          <w:lang w:val="nl-NL"/>
+        </w:rPr>
+        <w:t>het menselijke oog. Dit doet men</w:t>
+      </w:r>
+      <w:r>
+        <w:rPr>
+          <w:rFonts w:asciiTheme="minorHAnsi" w:hAnsiTheme="minorHAnsi" w:cstheme="minorHAnsi"/>
+          <w:lang w:val="nl-NL"/>
+        </w:rPr>
+        <w:t xml:space="preserve">, omdat mensen bepaalde kleuren sterker zien dan anderen. De formule is: </w:t>
+      </w:r>
+      <w:r>
+        <w:rPr>
+          <w:rFonts w:asciiTheme="minorHAnsi" w:hAnsiTheme="minorHAnsi" w:cstheme="minorHAnsi"/>
+          <w:lang w:val="nl-NL"/>
+        </w:rPr>
+        <w:t>Gray = (Red * 0.3 + Green * 0.59 + Blue * 0.11)</w:t>
+      </w:r>
+      <w:r>
+        <w:rPr>
+          <w:rFonts w:asciiTheme="minorHAnsi" w:hAnsiTheme="minorHAnsi" w:cstheme="minorHAnsi"/>
+          <w:lang w:val="nl-NL"/>
+        </w:rPr>
+        <w:t>.</w:t>
+      </w:r>
+      <w:r>
+        <w:rPr>
+          <w:rFonts w:asciiTheme="minorHAnsi" w:hAnsiTheme="minorHAnsi" w:cstheme="minorHAnsi"/>
+          <w:lang w:val="nl-NL"/>
+        </w:rPr>
+        <w:t xml:space="preserve"> </w:t>
+      </w:r>
+      <w:r>
+        <w:rPr>
+          <w:rFonts w:asciiTheme="minorHAnsi" w:hAnsiTheme="minorHAnsi" w:cstheme="minorHAnsi"/>
+          <w:lang w:val="nl-NL"/>
+        </w:rPr>
+        <w:t>Dit kost wat meer reken operaties maar i</w:t>
+      </w:r>
+      <w:r>
+        <w:rPr>
+          <w:rFonts w:asciiTheme="minorHAnsi" w:hAnsiTheme="minorHAnsi" w:cstheme="minorHAnsi"/>
+          <w:lang w:val="nl-NL"/>
+        </w:rPr>
+        <w:t xml:space="preserve">s nog steeds best wel efficiënt. Ook hebben we nog de methode die te maken heeft met </w:t>
       </w:r>
       <w:proofErr w:type="spellStart"/>
       <w:r>
@@ -758,6 +839,156 @@
           <w:rFonts w:asciiTheme="minorHAnsi" w:hAnsiTheme="minorHAnsi" w:cstheme="minorHAnsi"/>
           <w:lang w:val="nl-NL"/>
         </w:rPr>
+        <w:t>desaturation</w:t>
+      </w:r>
+      <w:proofErr w:type="spellEnd"/>
+      <w:r>
+        <w:rPr>
+          <w:rFonts w:asciiTheme="minorHAnsi" w:hAnsiTheme="minorHAnsi" w:cstheme="minorHAnsi"/>
+          <w:lang w:val="nl-NL"/>
+        </w:rPr>
+        <w:t>. Deze methode z</w:t>
+      </w:r>
+      <w:r>
+        <w:rPr>
+          <w:rFonts w:asciiTheme="minorHAnsi" w:hAnsiTheme="minorHAnsi" w:cstheme="minorHAnsi"/>
+          <w:lang w:val="nl-NL"/>
+        </w:rPr>
+        <w:t xml:space="preserve">orgt voor een donker grijsachtige tint. Maar hierbij wordt het </w:t>
+      </w:r>
+      <w:proofErr w:type="gramStart"/>
+      <w:r>
+        <w:rPr>
+          <w:rFonts w:asciiTheme="minorHAnsi" w:hAnsiTheme="minorHAnsi" w:cstheme="minorHAnsi"/>
+          <w:lang w:val="nl-NL"/>
+        </w:rPr>
+        <w:t>HSL</w:t>
+      </w:r>
+      <w:proofErr w:type="gramEnd"/>
+      <w:r>
+        <w:rPr>
+          <w:rFonts w:asciiTheme="minorHAnsi" w:hAnsiTheme="minorHAnsi" w:cstheme="minorHAnsi"/>
+          <w:lang w:val="nl-NL"/>
+        </w:rPr>
+        <w:t xml:space="preserve"> </w:t>
+      </w:r>
+      <w:proofErr w:type="spellStart"/>
+      <w:r>
+        <w:rPr>
+          <w:rFonts w:asciiTheme="minorHAnsi" w:hAnsiTheme="minorHAnsi" w:cstheme="minorHAnsi"/>
+          <w:lang w:val="nl-NL"/>
+        </w:rPr>
+        <w:t>color</w:t>
+      </w:r>
+      <w:proofErr w:type="spellEnd"/>
+      <w:r>
+        <w:rPr>
+          <w:rFonts w:asciiTheme="minorHAnsi" w:hAnsiTheme="minorHAnsi" w:cstheme="minorHAnsi"/>
+          <w:lang w:val="nl-NL"/>
+        </w:rPr>
+        <w:t xml:space="preserve"> </w:t>
+      </w:r>
+      <w:proofErr w:type="spellStart"/>
+      <w:r>
+        <w:rPr>
+          <w:rFonts w:asciiTheme="minorHAnsi" w:hAnsiTheme="minorHAnsi" w:cstheme="minorHAnsi"/>
+          <w:lang w:val="nl-NL"/>
+        </w:rPr>
+        <w:t>space</w:t>
+      </w:r>
+      <w:proofErr w:type="spellEnd"/>
+      <w:r>
+        <w:rPr>
+          <w:rFonts w:asciiTheme="minorHAnsi" w:hAnsiTheme="minorHAnsi" w:cstheme="minorHAnsi"/>
+          <w:lang w:val="nl-NL"/>
+        </w:rPr>
+        <w:t xml:space="preserve"> gebruikt,</w:t>
+      </w:r>
+      <w:r>
+        <w:rPr>
+          <w:rFonts w:asciiTheme="minorHAnsi" w:hAnsiTheme="minorHAnsi" w:cstheme="minorHAnsi"/>
+          <w:lang w:val="nl-NL"/>
+        </w:rPr>
+        <w:t xml:space="preserve"> er zou dus een soort omzetti</w:t>
+      </w:r>
+      <w:r>
+        <w:rPr>
+          <w:rFonts w:asciiTheme="minorHAnsi" w:hAnsiTheme="minorHAnsi" w:cstheme="minorHAnsi"/>
+          <w:lang w:val="nl-NL"/>
+        </w:rPr>
+        <w:t>n</w:t>
+      </w:r>
+      <w:r>
+        <w:rPr>
+          <w:rFonts w:asciiTheme="minorHAnsi" w:hAnsiTheme="minorHAnsi" w:cstheme="minorHAnsi"/>
+          <w:lang w:val="nl-NL"/>
+        </w:rPr>
+        <w:t>g</w:t>
+      </w:r>
+      <w:r>
+        <w:rPr>
+          <w:rFonts w:asciiTheme="minorHAnsi" w:hAnsiTheme="minorHAnsi" w:cstheme="minorHAnsi"/>
+          <w:lang w:val="nl-NL"/>
+        </w:rPr>
+        <w:t xml:space="preserve"> moeten plaatsvinden</w:t>
+      </w:r>
+      <w:r>
+        <w:rPr>
+          <w:rFonts w:asciiTheme="minorHAnsi" w:hAnsiTheme="minorHAnsi" w:cstheme="minorHAnsi"/>
+          <w:lang w:val="nl-NL"/>
+        </w:rPr>
+        <w:t>,</w:t>
+      </w:r>
+      <w:r>
+        <w:rPr>
+          <w:rFonts w:asciiTheme="minorHAnsi" w:hAnsiTheme="minorHAnsi" w:cstheme="minorHAnsi"/>
+          <w:lang w:val="nl-NL"/>
+        </w:rPr>
+        <w:t xml:space="preserve"> dit kan voor extra rekentijd zorgen voor het programma.</w:t>
+      </w:r>
+      <w:r>
+        <w:rPr>
+          <w:rFonts w:asciiTheme="minorHAnsi" w:hAnsiTheme="minorHAnsi" w:cstheme="minorHAnsi"/>
+          <w:lang w:val="nl-NL"/>
+        </w:rPr>
+        <w:t xml:space="preserve"> </w:t>
+      </w:r>
+      <w:proofErr w:type="spellStart"/>
+      <w:r>
+        <w:rPr>
+          <w:rFonts w:asciiTheme="minorHAnsi" w:hAnsiTheme="minorHAnsi" w:cstheme="minorHAnsi"/>
+          <w:lang w:val="nl-NL"/>
+        </w:rPr>
+        <w:t>Decomposition</w:t>
+      </w:r>
+      <w:proofErr w:type="spellEnd"/>
+      <w:r>
+        <w:rPr>
+          <w:rFonts w:asciiTheme="minorHAnsi" w:hAnsiTheme="minorHAnsi" w:cstheme="minorHAnsi"/>
+          <w:lang w:val="nl-NL"/>
+        </w:rPr>
+        <w:t xml:space="preserve"> is de volgende methode. Wat hierbij gedaan wordt is h</w:t>
+      </w:r>
+      <w:r>
+        <w:rPr>
+          <w:rFonts w:asciiTheme="minorHAnsi" w:hAnsiTheme="minorHAnsi" w:cstheme="minorHAnsi"/>
+          <w:lang w:val="nl-NL"/>
+        </w:rPr>
+        <w:t>et minimum of maximum van de</w:t>
+      </w:r>
+      <w:r>
+        <w:rPr>
+          <w:rFonts w:asciiTheme="minorHAnsi" w:hAnsiTheme="minorHAnsi" w:cstheme="minorHAnsi"/>
+          <w:lang w:val="nl-NL"/>
+        </w:rPr>
+        <w:t xml:space="preserve"> </w:t>
+      </w:r>
+      <w:proofErr w:type="spellStart"/>
+      <w:r>
+        <w:rPr>
+          <w:rFonts w:asciiTheme="minorHAnsi" w:hAnsiTheme="minorHAnsi" w:cstheme="minorHAnsi"/>
+          <w:lang w:val="nl-NL"/>
+        </w:rPr>
         <w:t>rgb</w:t>
       </w:r>
       <w:proofErr w:type="spellEnd"/>
@@ -766,461 +997,173 @@
           <w:rFonts w:asciiTheme="minorHAnsi" w:hAnsiTheme="minorHAnsi" w:cstheme="minorHAnsi"/>
           <w:lang w:val="nl-NL"/>
         </w:rPr>
-        <w:t xml:space="preserve">-waarde naar een grijstint. De eerste is heel simpel. Je telt de </w:t>
-      </w:r>
-      <w:proofErr w:type="gramStart"/>
-      <w:r>
-        <w:rPr>
-          <w:rFonts w:asciiTheme="minorHAnsi" w:hAnsiTheme="minorHAnsi" w:cstheme="minorHAnsi"/>
-          <w:lang w:val="nl-NL"/>
-        </w:rPr>
-        <w:t>RGB waardes</w:t>
-      </w:r>
-      <w:proofErr w:type="gramEnd"/>
-      <w:r>
-        <w:rPr>
-          <w:rFonts w:asciiTheme="minorHAnsi" w:hAnsiTheme="minorHAnsi" w:cstheme="minorHAnsi"/>
-          <w:lang w:val="nl-NL"/>
-        </w:rPr>
-        <w:t xml:space="preserve"> bij elkaar op en deelt het antwoord door 3, oftewel je neemt het gemiddelde van de 3 waardes.</w:t>
-      </w:r>
-      <w:r>
-        <w:rPr>
-          <w:rFonts w:asciiTheme="minorHAnsi" w:hAnsiTheme="minorHAnsi" w:cstheme="minorHAnsi"/>
+        <w:t xml:space="preserve"> waardes pakken</w:t>
+      </w:r>
+      <w:r>
+        <w:rPr>
+          <w:rFonts w:asciiTheme="minorHAnsi" w:hAnsiTheme="minorHAnsi" w:cstheme="minorHAnsi"/>
+          <w:lang w:val="nl-NL"/>
+        </w:rPr>
+        <w:t>. De simpelste</w:t>
+      </w:r>
+      <w:r>
+        <w:rPr>
+          <w:rFonts w:asciiTheme="minorHAnsi" w:hAnsiTheme="minorHAnsi" w:cstheme="minorHAnsi"/>
+          <w:lang w:val="nl-NL"/>
+        </w:rPr>
+        <w:t xml:space="preserve"> en laatste</w:t>
+      </w:r>
+      <w:r>
+        <w:rPr>
+          <w:rFonts w:asciiTheme="minorHAnsi" w:hAnsiTheme="minorHAnsi" w:cstheme="minorHAnsi"/>
+          <w:lang w:val="nl-NL"/>
+        </w:rPr>
+        <w:t xml:space="preserve"> methode is om een </w:t>
+      </w:r>
+      <w:r>
+        <w:rPr>
+          <w:rFonts w:asciiTheme="minorHAnsi" w:hAnsiTheme="minorHAnsi" w:cstheme="minorHAnsi"/>
+          <w:lang w:val="nl-NL"/>
+        </w:rPr>
+        <w:t>e</w:t>
+      </w:r>
+      <w:r>
+        <w:rPr>
+          <w:rFonts w:asciiTheme="minorHAnsi" w:hAnsiTheme="minorHAnsi" w:cstheme="minorHAnsi"/>
+          <w:lang w:val="nl-NL"/>
+        </w:rPr>
+        <w:t xml:space="preserve">nkele kleur als </w:t>
+      </w:r>
+      <w:proofErr w:type="spellStart"/>
+      <w:r>
+        <w:rPr>
+          <w:rFonts w:asciiTheme="minorHAnsi" w:hAnsiTheme="minorHAnsi" w:cstheme="minorHAnsi"/>
+          <w:lang w:val="nl-NL"/>
+        </w:rPr>
+        <w:t>grayscale</w:t>
+      </w:r>
+      <w:proofErr w:type="spellEnd"/>
+      <w:r>
+        <w:rPr>
+          <w:rFonts w:asciiTheme="minorHAnsi" w:hAnsiTheme="minorHAnsi" w:cstheme="minorHAnsi"/>
+          <w:lang w:val="nl-NL"/>
+        </w:rPr>
+        <w:t xml:space="preserve"> waarde te pakken. Je kan bi</w:t>
+      </w:r>
+      <w:r>
+        <w:rPr>
+          <w:rFonts w:asciiTheme="minorHAnsi" w:hAnsiTheme="minorHAnsi" w:cstheme="minorHAnsi"/>
+          <w:lang w:val="nl-NL"/>
+        </w:rPr>
+        <w:t>jvoorbeeld voor elke pixel de R-</w:t>
+      </w:r>
+      <w:r>
+        <w:rPr>
+          <w:rFonts w:asciiTheme="minorHAnsi" w:hAnsiTheme="minorHAnsi" w:cstheme="minorHAnsi"/>
+          <w:lang w:val="nl-NL"/>
+        </w:rPr>
+        <w:t xml:space="preserve">waarde pakken als </w:t>
+      </w:r>
+      <w:proofErr w:type="spellStart"/>
+      <w:r>
+        <w:rPr>
+          <w:rFonts w:asciiTheme="minorHAnsi" w:hAnsiTheme="minorHAnsi" w:cstheme="minorHAnsi"/>
+          <w:lang w:val="nl-NL"/>
+        </w:rPr>
+        <w:t>grayscale</w:t>
+      </w:r>
+      <w:proofErr w:type="spellEnd"/>
+      <w:r>
+        <w:rPr>
+          <w:rFonts w:asciiTheme="minorHAnsi" w:hAnsiTheme="minorHAnsi" w:cstheme="minorHAnsi"/>
+          <w:lang w:val="nl-NL"/>
+        </w:rPr>
+        <w:t xml:space="preserve"> waarde. Dit is erg snel en </w:t>
+      </w:r>
+      <w:proofErr w:type="spellStart"/>
+      <w:r>
+        <w:rPr>
+          <w:rFonts w:asciiTheme="minorHAnsi" w:hAnsiTheme="minorHAnsi" w:cstheme="minorHAnsi"/>
+          <w:lang w:val="nl-NL"/>
+        </w:rPr>
+        <w:t>efficent</w:t>
+      </w:r>
+      <w:proofErr w:type="spellEnd"/>
+      <w:r>
+        <w:rPr>
+          <w:rFonts w:asciiTheme="minorHAnsi" w:hAnsiTheme="minorHAnsi" w:cstheme="minorHAnsi"/>
+          <w:lang w:val="nl-NL"/>
+        </w:rPr>
+        <w:t xml:space="preserve"> aangezien er geen berekeningen plaats hoeven te vinden. Verder hoeft alleen de waarde die je als </w:t>
+      </w:r>
+      <w:proofErr w:type="spellStart"/>
+      <w:r>
+        <w:rPr>
+          <w:rFonts w:asciiTheme="minorHAnsi" w:hAnsiTheme="minorHAnsi" w:cstheme="minorHAnsi"/>
+          <w:lang w:val="nl-NL"/>
+        </w:rPr>
+        <w:t>grayscale</w:t>
+      </w:r>
+      <w:proofErr w:type="spellEnd"/>
+      <w:r>
+        <w:rPr>
+          <w:rFonts w:asciiTheme="minorHAnsi" w:hAnsiTheme="minorHAnsi" w:cstheme="minorHAnsi"/>
+          <w:lang w:val="nl-NL"/>
+        </w:rPr>
+        <w:t xml:space="preserve"> gebruikt</w:t>
+      </w:r>
+      <w:r>
+        <w:rPr>
+          <w:rFonts w:asciiTheme="minorHAnsi" w:hAnsiTheme="minorHAnsi" w:cstheme="minorHAnsi"/>
+          <w:lang w:val="nl-NL"/>
+        </w:rPr>
+        <w:t xml:space="preserve"> opgehaald</w:t>
+      </w:r>
+      <w:r>
+        <w:rPr>
+          <w:rFonts w:asciiTheme="minorHAnsi" w:hAnsiTheme="minorHAnsi" w:cstheme="minorHAnsi"/>
+          <w:lang w:val="nl-NL"/>
+        </w:rPr>
+        <w:t xml:space="preserve"> te worden</w:t>
+      </w:r>
+      <w:r>
+        <w:rPr>
+          <w:rFonts w:asciiTheme="minorHAnsi" w:hAnsiTheme="minorHAnsi" w:cstheme="minorHAnsi"/>
+          <w:lang w:val="nl-NL"/>
+        </w:rPr>
+        <w:t xml:space="preserve"> uit het geheugen.</w:t>
+      </w:r>
+    </w:p>
+    <w:p>
+      <w:pPr>
+        <w:rPr>
+          <w:rFonts w:asciiTheme="minorHAnsi" w:hAnsiTheme="minorHAnsi" w:cstheme="minorHAnsi"/>
+          <w:b/>
+          <w:lang w:val="nl-NL"/>
+        </w:rPr>
+      </w:pPr>
+      <w:r>
+        <w:rPr>
+          <w:rFonts w:asciiTheme="minorHAnsi" w:hAnsiTheme="minorHAnsi" w:cstheme="minorHAnsi"/>
+          <w:b/>
           <w:lang w:val="nl-NL"/>
         </w:rPr>
         <w:t xml:space="preserve"> </w:t>
       </w:r>
-      <w:r>
-        <w:rPr>
-          <w:rFonts w:asciiTheme="minorHAnsi" w:hAnsiTheme="minorHAnsi" w:cstheme="minorHAnsi"/>
-          <w:lang w:val="nl-NL"/>
-        </w:rPr>
-        <w:t>Deze optie is goed toe te passen met een look-up tabel en is dus makkelijk dynamisch te maken.</w:t>
-      </w:r>
-    </w:p>
-    <w:p>
-      <w:pPr>
-        <w:rPr>
-          <w:rFonts w:asciiTheme="minorHAnsi" w:hAnsiTheme="minorHAnsi" w:cstheme="minorHAnsi"/>
-          <w:b/>
-          <w:lang w:val="nl-NL"/>
-        </w:rPr>
-      </w:pPr>
-      <w:r>
-        <w:rPr>
-          <w:rFonts w:asciiTheme="minorHAnsi" w:hAnsiTheme="minorHAnsi" w:cstheme="minorHAnsi"/>
-          <w:lang w:val="nl-NL"/>
-        </w:rPr>
-        <w:t>De nadelen hebben vooral met de type grijstinten te maken. Deze optie is namelijk niet zo goed in het weergeven van verschillende soorten grijs en de helderheid van deze tinten.</w:t>
-      </w:r>
-      <w:r>
-        <w:rPr>
-          <w:rFonts w:asciiTheme="minorHAnsi" w:hAnsiTheme="minorHAnsi" w:cstheme="minorHAnsi"/>
-          <w:lang w:val="nl-NL"/>
-        </w:rPr>
-        <w:t xml:space="preserve"> De tweede is vergelijkbaar. Het enige verschil is dat de formule voor deze methode</w:t>
-      </w:r>
-      <w:r>
-        <w:rPr>
-          <w:rFonts w:asciiTheme="minorHAnsi" w:hAnsiTheme="minorHAnsi" w:cstheme="minorHAnsi"/>
-          <w:lang w:val="nl-NL"/>
-        </w:rPr>
-        <w:t xml:space="preserve"> een correctie toe voor het menselijke oog. Dit doet hij, omdat mensen bepaalde kleuren sterker zien dan anderen. De formule is: </w:t>
-      </w:r>
-      <w:r>
-        <w:rPr>
-          <w:rFonts w:asciiTheme="minorHAnsi" w:hAnsiTheme="minorHAnsi" w:cstheme="minorHAnsi"/>
-          <w:lang w:val="nl-NL"/>
-        </w:rPr>
-        <w:t>Gray = (Red * 0.3 + Green * 0.59 + Blue * 0.11)</w:t>
-      </w:r>
-      <w:r>
-        <w:rPr>
-          <w:rFonts w:asciiTheme="minorHAnsi" w:hAnsiTheme="minorHAnsi" w:cstheme="minorHAnsi"/>
-          <w:lang w:val="nl-NL"/>
-        </w:rPr>
-        <w:t>.</w:t>
-      </w:r>
-      <w:r>
-        <w:rPr>
-          <w:rFonts w:asciiTheme="minorHAnsi" w:hAnsiTheme="minorHAnsi" w:cstheme="minorHAnsi"/>
-          <w:lang w:val="nl-NL"/>
-        </w:rPr>
-        <w:t xml:space="preserve"> </w:t>
-      </w:r>
-      <w:r>
-        <w:rPr>
-          <w:rFonts w:asciiTheme="minorHAnsi" w:hAnsiTheme="minorHAnsi" w:cstheme="minorHAnsi"/>
-          <w:lang w:val="nl-NL"/>
-        </w:rPr>
-        <w:t>Dit kost wat meer reken operaties maar i</w:t>
-      </w:r>
-      <w:r>
-        <w:rPr>
-          <w:rFonts w:asciiTheme="minorHAnsi" w:hAnsiTheme="minorHAnsi" w:cstheme="minorHAnsi"/>
-          <w:lang w:val="nl-NL"/>
-        </w:rPr>
-        <w:t xml:space="preserve">s nog steeds best wel efficiënt. Ook hebben we nog de methode die te maken heeft met </w:t>
-      </w:r>
-      <w:proofErr w:type="spellStart"/>
-      <w:r>
-        <w:rPr>
-          <w:rFonts w:asciiTheme="minorHAnsi" w:hAnsiTheme="minorHAnsi" w:cstheme="minorHAnsi"/>
-          <w:lang w:val="nl-NL"/>
-        </w:rPr>
-        <w:t>desaturation</w:t>
-      </w:r>
-      <w:proofErr w:type="spellEnd"/>
-      <w:r>
-        <w:rPr>
-          <w:rFonts w:asciiTheme="minorHAnsi" w:hAnsiTheme="minorHAnsi" w:cstheme="minorHAnsi"/>
-          <w:lang w:val="nl-NL"/>
-        </w:rPr>
-        <w:t>. Deze methode z</w:t>
-      </w:r>
-      <w:r>
-        <w:rPr>
-          <w:rFonts w:asciiTheme="minorHAnsi" w:hAnsiTheme="minorHAnsi" w:cstheme="minorHAnsi"/>
-          <w:lang w:val="nl-NL"/>
-        </w:rPr>
-        <w:t xml:space="preserve">orgt voor een donker grijsachtige tint. Maar hierbij wordt het </w:t>
-      </w:r>
-      <w:proofErr w:type="gramStart"/>
-      <w:r>
-        <w:rPr>
-          <w:rFonts w:asciiTheme="minorHAnsi" w:hAnsiTheme="minorHAnsi" w:cstheme="minorHAnsi"/>
-          <w:lang w:val="nl-NL"/>
-        </w:rPr>
-        <w:t>HSL</w:t>
-      </w:r>
-      <w:proofErr w:type="gramEnd"/>
-      <w:r>
-        <w:rPr>
-          <w:rFonts w:asciiTheme="minorHAnsi" w:hAnsiTheme="minorHAnsi" w:cstheme="minorHAnsi"/>
-          <w:lang w:val="nl-NL"/>
-        </w:rPr>
-        <w:t xml:space="preserve"> </w:t>
-      </w:r>
-      <w:proofErr w:type="spellStart"/>
-      <w:r>
-        <w:rPr>
-          <w:rFonts w:asciiTheme="minorHAnsi" w:hAnsiTheme="minorHAnsi" w:cstheme="minorHAnsi"/>
-          <w:lang w:val="nl-NL"/>
-        </w:rPr>
-        <w:t>color</w:t>
-      </w:r>
-      <w:proofErr w:type="spellEnd"/>
-      <w:r>
-        <w:rPr>
-          <w:rFonts w:asciiTheme="minorHAnsi" w:hAnsiTheme="minorHAnsi" w:cstheme="minorHAnsi"/>
-          <w:lang w:val="nl-NL"/>
-        </w:rPr>
-        <w:t xml:space="preserve"> </w:t>
-      </w:r>
-      <w:proofErr w:type="spellStart"/>
-      <w:r>
-        <w:rPr>
-          <w:rFonts w:asciiTheme="minorHAnsi" w:hAnsiTheme="minorHAnsi" w:cstheme="minorHAnsi"/>
-          <w:lang w:val="nl-NL"/>
-        </w:rPr>
-        <w:t>space</w:t>
-      </w:r>
-      <w:proofErr w:type="spellEnd"/>
-      <w:r>
-        <w:rPr>
-          <w:rFonts w:asciiTheme="minorHAnsi" w:hAnsiTheme="minorHAnsi" w:cstheme="minorHAnsi"/>
-          <w:lang w:val="nl-NL"/>
-        </w:rPr>
-        <w:t xml:space="preserve"> gebruikt,</w:t>
-      </w:r>
-      <w:r>
-        <w:rPr>
-          <w:rFonts w:asciiTheme="minorHAnsi" w:hAnsiTheme="minorHAnsi" w:cstheme="minorHAnsi"/>
-          <w:lang w:val="nl-NL"/>
-        </w:rPr>
-        <w:t xml:space="preserve"> er zou dus een soort omzetti</w:t>
-      </w:r>
-      <w:r>
-        <w:rPr>
-          <w:rFonts w:asciiTheme="minorHAnsi" w:hAnsiTheme="minorHAnsi" w:cstheme="minorHAnsi"/>
-          <w:lang w:val="nl-NL"/>
-        </w:rPr>
-        <w:t>n</w:t>
-      </w:r>
-      <w:r>
-        <w:rPr>
-          <w:rFonts w:asciiTheme="minorHAnsi" w:hAnsiTheme="minorHAnsi" w:cstheme="minorHAnsi"/>
-          <w:lang w:val="nl-NL"/>
-        </w:rPr>
-        <w:t>g</w:t>
-      </w:r>
-      <w:r>
-        <w:rPr>
-          <w:rFonts w:asciiTheme="minorHAnsi" w:hAnsiTheme="minorHAnsi" w:cstheme="minorHAnsi"/>
-          <w:lang w:val="nl-NL"/>
-        </w:rPr>
-        <w:t xml:space="preserve"> moeten plaatsvinden</w:t>
-      </w:r>
-      <w:r>
-        <w:rPr>
-          <w:rFonts w:asciiTheme="minorHAnsi" w:hAnsiTheme="minorHAnsi" w:cstheme="minorHAnsi"/>
-          <w:lang w:val="nl-NL"/>
-        </w:rPr>
-        <w:t>,</w:t>
-      </w:r>
-      <w:r>
-        <w:rPr>
-          <w:rFonts w:asciiTheme="minorHAnsi" w:hAnsiTheme="minorHAnsi" w:cstheme="minorHAnsi"/>
-          <w:lang w:val="nl-NL"/>
-        </w:rPr>
-        <w:t xml:space="preserve"> maar dit kan voor extra rekentijd zorgen voor het programma.</w:t>
-      </w:r>
-      <w:r>
-        <w:rPr>
-          <w:rFonts w:asciiTheme="minorHAnsi" w:hAnsiTheme="minorHAnsi" w:cstheme="minorHAnsi"/>
-          <w:lang w:val="nl-NL"/>
-        </w:rPr>
-        <w:t xml:space="preserve"> </w:t>
-      </w:r>
-      <w:proofErr w:type="spellStart"/>
-      <w:r>
-        <w:rPr>
-          <w:rFonts w:asciiTheme="minorHAnsi" w:hAnsiTheme="minorHAnsi" w:cstheme="minorHAnsi"/>
-          <w:lang w:val="nl-NL"/>
-        </w:rPr>
-        <w:t>Decomposition</w:t>
-      </w:r>
-      <w:proofErr w:type="spellEnd"/>
-      <w:r>
-        <w:rPr>
-          <w:rFonts w:asciiTheme="minorHAnsi" w:hAnsiTheme="minorHAnsi" w:cstheme="minorHAnsi"/>
-          <w:lang w:val="nl-NL"/>
-        </w:rPr>
-        <w:t xml:space="preserve"> is de volgende methode. </w:t>
-      </w:r>
-      <w:proofErr w:type="gramStart"/>
-      <w:r>
-        <w:rPr>
-          <w:rFonts w:asciiTheme="minorHAnsi" w:hAnsiTheme="minorHAnsi" w:cstheme="minorHAnsi"/>
-          <w:lang w:val="nl-NL"/>
-        </w:rPr>
-        <w:t>Wat  hierbij</w:t>
-      </w:r>
-      <w:proofErr w:type="gramEnd"/>
-      <w:r>
-        <w:rPr>
-          <w:rFonts w:asciiTheme="minorHAnsi" w:hAnsiTheme="minorHAnsi" w:cstheme="minorHAnsi"/>
-          <w:lang w:val="nl-NL"/>
-        </w:rPr>
-        <w:t xml:space="preserve"> gedaan wordt is h</w:t>
-      </w:r>
-      <w:r>
-        <w:rPr>
-          <w:rFonts w:asciiTheme="minorHAnsi" w:hAnsiTheme="minorHAnsi" w:cstheme="minorHAnsi"/>
-          <w:lang w:val="nl-NL"/>
-        </w:rPr>
-        <w:t xml:space="preserve">et minimum of maximum van de </w:t>
-      </w:r>
-      <w:proofErr w:type="spellStart"/>
-      <w:r>
-        <w:rPr>
-          <w:rFonts w:asciiTheme="minorHAnsi" w:hAnsiTheme="minorHAnsi" w:cstheme="minorHAnsi"/>
-          <w:lang w:val="nl-NL"/>
-        </w:rPr>
-        <w:t>de</w:t>
-      </w:r>
-      <w:proofErr w:type="spellEnd"/>
-      <w:r>
-        <w:rPr>
-          <w:rFonts w:asciiTheme="minorHAnsi" w:hAnsiTheme="minorHAnsi" w:cstheme="minorHAnsi"/>
-          <w:lang w:val="nl-NL"/>
-        </w:rPr>
-        <w:t xml:space="preserve"> </w:t>
-      </w:r>
-      <w:proofErr w:type="spellStart"/>
-      <w:r>
-        <w:rPr>
-          <w:rFonts w:asciiTheme="minorHAnsi" w:hAnsiTheme="minorHAnsi" w:cstheme="minorHAnsi"/>
-          <w:lang w:val="nl-NL"/>
-        </w:rPr>
-        <w:t>rgb</w:t>
-      </w:r>
-      <w:proofErr w:type="spellEnd"/>
-      <w:r>
-        <w:rPr>
-          <w:rFonts w:asciiTheme="minorHAnsi" w:hAnsiTheme="minorHAnsi" w:cstheme="minorHAnsi"/>
-          <w:lang w:val="nl-NL"/>
-        </w:rPr>
-        <w:t xml:space="preserve"> waardes pakken</w:t>
-      </w:r>
-      <w:r>
-        <w:rPr>
-          <w:rFonts w:asciiTheme="minorHAnsi" w:hAnsiTheme="minorHAnsi" w:cstheme="minorHAnsi"/>
-          <w:lang w:val="nl-NL"/>
-        </w:rPr>
-        <w:t>. De simpelste</w:t>
-      </w:r>
-      <w:r>
-        <w:rPr>
-          <w:rFonts w:asciiTheme="minorHAnsi" w:hAnsiTheme="minorHAnsi" w:cstheme="minorHAnsi"/>
-          <w:lang w:val="nl-NL"/>
-        </w:rPr>
-        <w:t xml:space="preserve"> en laatste</w:t>
-      </w:r>
-      <w:r>
-        <w:rPr>
-          <w:rFonts w:asciiTheme="minorHAnsi" w:hAnsiTheme="minorHAnsi" w:cstheme="minorHAnsi"/>
-          <w:lang w:val="nl-NL"/>
-        </w:rPr>
-        <w:t xml:space="preserve"> methode is om een </w:t>
-      </w:r>
-      <w:r>
-        <w:rPr>
-          <w:rFonts w:asciiTheme="minorHAnsi" w:hAnsiTheme="minorHAnsi" w:cstheme="minorHAnsi"/>
-          <w:lang w:val="nl-NL"/>
-        </w:rPr>
-        <w:t>e</w:t>
-      </w:r>
-      <w:r>
-        <w:rPr>
-          <w:rFonts w:asciiTheme="minorHAnsi" w:hAnsiTheme="minorHAnsi" w:cstheme="minorHAnsi"/>
-          <w:lang w:val="nl-NL"/>
-        </w:rPr>
-        <w:t xml:space="preserve">nkele kleur als </w:t>
-      </w:r>
-      <w:proofErr w:type="spellStart"/>
-      <w:r>
-        <w:rPr>
-          <w:rFonts w:asciiTheme="minorHAnsi" w:hAnsiTheme="minorHAnsi" w:cstheme="minorHAnsi"/>
-          <w:lang w:val="nl-NL"/>
-        </w:rPr>
-        <w:t>grayscale</w:t>
-      </w:r>
-      <w:proofErr w:type="spellEnd"/>
-      <w:r>
-        <w:rPr>
-          <w:rFonts w:asciiTheme="minorHAnsi" w:hAnsiTheme="minorHAnsi" w:cstheme="minorHAnsi"/>
-          <w:lang w:val="nl-NL"/>
-        </w:rPr>
-        <w:t xml:space="preserve"> waarde te pakken. Je kan bijvoorbeeld voor elke pixel de </w:t>
-      </w:r>
-      <w:proofErr w:type="gramStart"/>
-      <w:r>
-        <w:rPr>
-          <w:rFonts w:asciiTheme="minorHAnsi" w:hAnsiTheme="minorHAnsi" w:cstheme="minorHAnsi"/>
-          <w:lang w:val="nl-NL"/>
-        </w:rPr>
-        <w:t>R waarde</w:t>
-      </w:r>
-      <w:proofErr w:type="gramEnd"/>
-      <w:r>
-        <w:rPr>
-          <w:rFonts w:asciiTheme="minorHAnsi" w:hAnsiTheme="minorHAnsi" w:cstheme="minorHAnsi"/>
-          <w:lang w:val="nl-NL"/>
-        </w:rPr>
-        <w:t xml:space="preserve"> pakken als </w:t>
-      </w:r>
-      <w:proofErr w:type="spellStart"/>
-      <w:r>
-        <w:rPr>
-          <w:rFonts w:asciiTheme="minorHAnsi" w:hAnsiTheme="minorHAnsi" w:cstheme="minorHAnsi"/>
-          <w:lang w:val="nl-NL"/>
-        </w:rPr>
-        <w:t>grayscale</w:t>
-      </w:r>
-      <w:proofErr w:type="spellEnd"/>
-      <w:r>
-        <w:rPr>
-          <w:rFonts w:asciiTheme="minorHAnsi" w:hAnsiTheme="minorHAnsi" w:cstheme="minorHAnsi"/>
-          <w:lang w:val="nl-NL"/>
-        </w:rPr>
-        <w:t xml:space="preserve"> waarde. Dit is erg snel en </w:t>
-      </w:r>
-      <w:proofErr w:type="spellStart"/>
-      <w:r>
-        <w:rPr>
-          <w:rFonts w:asciiTheme="minorHAnsi" w:hAnsiTheme="minorHAnsi" w:cstheme="minorHAnsi"/>
-          <w:lang w:val="nl-NL"/>
-        </w:rPr>
-        <w:t>efficent</w:t>
-      </w:r>
-      <w:proofErr w:type="spellEnd"/>
-      <w:r>
-        <w:rPr>
-          <w:rFonts w:asciiTheme="minorHAnsi" w:hAnsiTheme="minorHAnsi" w:cstheme="minorHAnsi"/>
-          <w:lang w:val="nl-NL"/>
-        </w:rPr>
-        <w:t xml:space="preserve"> aangezien er geen berekeningen plaats hoeven te vinden. Verder hoeft alleen de waarde die je als </w:t>
-      </w:r>
-      <w:proofErr w:type="spellStart"/>
-      <w:r>
-        <w:rPr>
-          <w:rFonts w:asciiTheme="minorHAnsi" w:hAnsiTheme="minorHAnsi" w:cstheme="minorHAnsi"/>
-          <w:lang w:val="nl-NL"/>
-        </w:rPr>
-        <w:t>grayscale</w:t>
-      </w:r>
-      <w:proofErr w:type="spellEnd"/>
-      <w:r>
-        <w:rPr>
-          <w:rFonts w:asciiTheme="minorHAnsi" w:hAnsiTheme="minorHAnsi" w:cstheme="minorHAnsi"/>
-          <w:lang w:val="nl-NL"/>
-        </w:rPr>
-        <w:t xml:space="preserve"> gebruikt</w:t>
-      </w:r>
-      <w:r>
-        <w:rPr>
-          <w:rFonts w:asciiTheme="minorHAnsi" w:hAnsiTheme="minorHAnsi" w:cstheme="minorHAnsi"/>
-          <w:lang w:val="nl-NL"/>
-        </w:rPr>
-        <w:t xml:space="preserve"> opgehaald</w:t>
-      </w:r>
-      <w:r>
-        <w:rPr>
-          <w:rFonts w:asciiTheme="minorHAnsi" w:hAnsiTheme="minorHAnsi" w:cstheme="minorHAnsi"/>
-          <w:lang w:val="nl-NL"/>
-        </w:rPr>
-        <w:t xml:space="preserve"> te worden</w:t>
-      </w:r>
-      <w:r>
-        <w:rPr>
-          <w:rFonts w:asciiTheme="minorHAnsi" w:hAnsiTheme="minorHAnsi" w:cstheme="minorHAnsi"/>
-          <w:lang w:val="nl-NL"/>
-        </w:rPr>
-        <w:t xml:space="preserve"> uit het geheugen.</w:t>
-      </w:r>
-    </w:p>
-    <w:p>
-      <w:pPr>
-        <w:rPr>
-          <w:rFonts w:asciiTheme="minorHAnsi" w:hAnsiTheme="minorHAnsi" w:cstheme="minorHAnsi"/>
-          <w:b/>
-          <w:lang w:val="nl-NL"/>
-        </w:rPr>
-      </w:pPr>
-      <w:r>
-        <w:rPr>
-          <w:rFonts w:asciiTheme="minorHAnsi" w:hAnsiTheme="minorHAnsi" w:cstheme="minorHAnsi"/>
-          <w:b/>
+    </w:p>
+    <w:p>
+      <w:pPr>
+        <w:rPr>
+          <w:rFonts w:asciiTheme="minorHAnsi" w:hAnsiTheme="minorHAnsi" w:cstheme="minorHAnsi"/>
+          <w:lang w:val="nl-NL"/>
+        </w:rPr>
+      </w:pPr>
+      <w:r>
+        <w:rPr>
+          <w:rFonts w:asciiTheme="minorHAnsi" w:hAnsiTheme="minorHAnsi" w:cstheme="minorHAnsi"/>
           <w:lang w:val="nl-NL"/>
         </w:rPr>
         <w:lastRenderedPageBreak/>
-        <w:t xml:space="preserve"> </w:t>
-      </w:r>
-    </w:p>
-    <w:p>
-      <w:pPr>
-        <w:rPr>
-          <w:rFonts w:asciiTheme="minorHAnsi" w:hAnsiTheme="minorHAnsi" w:cstheme="minorHAnsi"/>
-          <w:lang w:val="nl-NL"/>
-        </w:rPr>
-      </w:pPr>
-      <w:r>
-        <w:rPr>
-          <w:rFonts w:asciiTheme="minorHAnsi" w:hAnsiTheme="minorHAnsi" w:cstheme="minorHAnsi"/>
-          <w:lang w:val="nl-NL"/>
-        </w:rPr>
         <w:t>Bronnen:</w:t>
       </w:r>
     </w:p>
@@ -1231,7 +1174,7 @@
           <w:lang w:val="nl-NL"/>
         </w:rPr>
       </w:pPr>
-      <w:hyperlink r:id="rId8" w:history="1">
+      <w:hyperlink r:id="rId9" w:history="1">
         <w:r>
           <w:rPr>
             <w:rStyle w:val="Hyperlink"/>
@@ -1456,35 +1399,17 @@
           <w:rFonts w:asciiTheme="minorHAnsi" w:hAnsiTheme="minorHAnsi" w:cstheme="minorHAnsi"/>
           <w:lang w:val="nl-NL"/>
         </w:rPr>
-        <w:t xml:space="preserve"> en …… (</w:t>
-      </w:r>
-      <w:bookmarkStart w:id="0" w:name="_GoBack"/>
-      <w:r>
-        <w:rPr>
-          <w:rFonts w:asciiTheme="minorHAnsi" w:hAnsiTheme="minorHAnsi" w:cstheme="minorHAnsi"/>
-          <w:b/>
-          <w:lang w:val="nl-NL"/>
-        </w:rPr>
-        <w:t xml:space="preserve">vul maar in </w:t>
+        <w:t xml:space="preserve"> en </w:t>
       </w:r>
       <w:proofErr w:type="spellStart"/>
       <w:r>
         <w:rPr>
           <w:rFonts w:asciiTheme="minorHAnsi" w:hAnsiTheme="minorHAnsi" w:cstheme="minorHAnsi"/>
-          <w:b/>
-          <w:lang w:val="nl-NL"/>
-        </w:rPr>
-        <w:t>jip</w:t>
-      </w:r>
-      <w:bookmarkEnd w:id="0"/>
+          <w:lang w:val="nl-NL"/>
+        </w:rPr>
+        <w:t>StudentPreProcessing</w:t>
+      </w:r>
       <w:proofErr w:type="spellEnd"/>
-      <w:r>
-        <w:rPr>
-          <w:rFonts w:asciiTheme="minorHAnsi" w:hAnsiTheme="minorHAnsi" w:cstheme="minorHAnsi"/>
-          <w:lang w:val="nl-NL"/>
-        </w:rPr>
-        <w:t>)</w:t>
-      </w:r>
     </w:p>
     <w:p>
       <w:pPr>
@@ -1669,6 +1594,266 @@
         </w:rPr>
         <w:t>Plaatjes onderling vergelijken voor preciezere herkenning van gezichtseigenschappen</w:t>
       </w:r>
+    </w:p>
+    <w:p>
+      <w:pPr>
+        <w:rPr>
+          <w:rFonts w:asciiTheme="minorHAnsi" w:hAnsiTheme="minorHAnsi" w:cstheme="minorHAnsi"/>
+          <w:lang w:val="nl-NL"/>
+        </w:rPr>
+      </w:pPr>
+      <w:r>
+        <w:rPr>
+          <w:rFonts w:asciiTheme="minorHAnsi" w:hAnsiTheme="minorHAnsi" w:cstheme="minorHAnsi"/>
+          <w:lang w:val="nl-NL"/>
+        </w:rPr>
+        <w:t xml:space="preserve">In onze meetrapporten is te vinden hoe we deze dingen willen </w:t>
+      </w:r>
+      <w:r>
+        <w:rPr>
+          <w:rFonts w:asciiTheme="minorHAnsi" w:hAnsiTheme="minorHAnsi" w:cstheme="minorHAnsi"/>
+          <w:lang w:val="nl-NL"/>
+        </w:rPr>
+        <w:t xml:space="preserve">gaan </w:t>
+      </w:r>
+      <w:r>
+        <w:rPr>
+          <w:rFonts w:asciiTheme="minorHAnsi" w:hAnsiTheme="minorHAnsi" w:cstheme="minorHAnsi"/>
+          <w:lang w:val="nl-NL"/>
+        </w:rPr>
+        <w:t xml:space="preserve">testen. </w:t>
+      </w:r>
+    </w:p>
+    <w:p>
+      <w:pPr>
+        <w:rPr>
+          <w:rFonts w:asciiTheme="minorHAnsi" w:hAnsiTheme="minorHAnsi" w:cstheme="minorHAnsi"/>
+          <w:lang w:val="nl-NL"/>
+        </w:rPr>
+      </w:pPr>
+      <w:r>
+        <w:rPr>
+          <w:rFonts w:asciiTheme="minorHAnsi" w:hAnsiTheme="minorHAnsi" w:cstheme="minorHAnsi"/>
+          <w:lang w:val="nl-NL"/>
+        </w:rPr>
+        <w:br w:type="page"/>
+      </w:r>
+      <w:bookmarkStart w:id="0" w:name="_GoBack"/>
+      <w:bookmarkEnd w:id="0"/>
+    </w:p>
+    <w:sdt>
+      <w:sdtPr>
+        <w:rPr>
+          <w:lang w:val="nl-NL"/>
+        </w:rPr>
+        <w:id w:val="-1603178353"/>
+        <w:docPartObj>
+          <w:docPartGallery w:val="Bibliographies"/>
+          <w:docPartUnique/>
+        </w:docPartObj>
+      </w:sdtPr>
+      <w:sdtEndPr>
+        <w:rPr>
+          <w:rFonts w:eastAsiaTheme="minorHAnsi" w:cstheme="minorBidi"/>
+          <w:b w:val="0"/>
+          <w:bCs w:val="0"/>
+          <w:color w:val="auto"/>
+          <w:sz w:val="20"/>
+          <w:szCs w:val="22"/>
+          <w:lang w:val="en-US"/>
+        </w:rPr>
+      </w:sdtEndPr>
+      <w:sdtContent>
+        <w:p>
+          <w:pPr>
+            <w:pStyle w:val="Kop1"/>
+            <w:numPr>
+              <w:ilvl w:val="0"/>
+              <w:numId w:val="0"/>
+            </w:numPr>
+            <w:ind w:left="360" w:hanging="360"/>
+            <w:rPr>
+              <w:rStyle w:val="Intensievebenadrukking"/>
+              <w:rFonts w:asciiTheme="minorHAnsi" w:hAnsiTheme="minorHAnsi" w:cstheme="minorHAnsi"/>
+              <w:b/>
+              <w:i w:val="0"/>
+              <w:sz w:val="24"/>
+              <w:szCs w:val="24"/>
+            </w:rPr>
+          </w:pPr>
+          <w:r>
+            <w:rPr>
+              <w:rStyle w:val="Intensievebenadrukking"/>
+              <w:rFonts w:asciiTheme="minorHAnsi" w:hAnsiTheme="minorHAnsi" w:cstheme="minorHAnsi"/>
+              <w:b/>
+              <w:i w:val="0"/>
+              <w:sz w:val="24"/>
+              <w:szCs w:val="24"/>
+            </w:rPr>
+            <w:t>Bibliografie</w:t>
+          </w:r>
+        </w:p>
+        <w:sdt>
+          <w:sdtPr>
+            <w:id w:val="111145805"/>
+            <w:bibliography/>
+          </w:sdtPr>
+          <w:sdtContent>
+            <w:p>
+              <w:pPr>
+                <w:pStyle w:val="Bibliografie"/>
+                <w:ind w:left="720" w:hanging="720"/>
+                <w:rPr>
+                  <w:noProof/>
+                  <w:sz w:val="24"/>
+                  <w:szCs w:val="24"/>
+                  <w:lang w:val="nl-NL"/>
+                </w:rPr>
+              </w:pPr>
+              <w:r>
+                <w:fldChar w:fldCharType="begin"/>
+              </w:r>
+              <w:r>
+                <w:instrText>BIBLIOGRAPHY</w:instrText>
+              </w:r>
+              <w:r>
+                <w:fldChar w:fldCharType="separate"/>
+              </w:r>
+              <w:r>
+                <w:rPr>
+                  <w:i/>
+                  <w:iCs/>
+                  <w:noProof/>
+                </w:rPr>
+                <w:t>1d or 2d array whats faster</w:t>
+              </w:r>
+              <w:r>
+                <w:rPr>
+                  <w:noProof/>
+                </w:rPr>
+                <w:t xml:space="preserve">. </w:t>
+              </w:r>
+              <w:r>
+                <w:rPr>
+                  <w:noProof/>
+                  <w:lang w:val="nl-NL"/>
+                </w:rPr>
+                <w:t>(sd). Opgehaald van Stack overflow: http://stackoverflow.com/questions/17259877/1d-or-2d-array-whats-faster</w:t>
+              </w:r>
+            </w:p>
+            <w:p>
+              <w:pPr>
+                <w:pStyle w:val="Bibliografie"/>
+                <w:ind w:left="720" w:hanging="720"/>
+                <w:rPr>
+                  <w:noProof/>
+                  <w:lang w:val="nl-NL"/>
+                </w:rPr>
+              </w:pPr>
+              <w:r>
+                <w:rPr>
+                  <w:i/>
+                  <w:iCs/>
+                  <w:noProof/>
+                </w:rPr>
+                <w:t>Do not waste time with STL vectors</w:t>
+              </w:r>
+              <w:r>
+                <w:rPr>
+                  <w:noProof/>
+                </w:rPr>
+                <w:t xml:space="preserve">. </w:t>
+              </w:r>
+              <w:r>
+                <w:rPr>
+                  <w:noProof/>
+                  <w:lang w:val="nl-NL"/>
+                </w:rPr>
+                <w:t>(sd). Opgehaald van Daniel Lemire's blog: http://lemire.me/blog/2012/06/20/do-not-waste-time-with-stl-vectors/</w:t>
+              </w:r>
+            </w:p>
+            <w:p>
+              <w:pPr>
+                <w:pStyle w:val="Bibliografie"/>
+                <w:ind w:left="720" w:hanging="720"/>
+                <w:rPr>
+                  <w:noProof/>
+                  <w:lang w:val="nl-NL"/>
+                </w:rPr>
+              </w:pPr>
+              <w:r>
+                <w:rPr>
+                  <w:i/>
+                  <w:iCs/>
+                  <w:noProof/>
+                </w:rPr>
+                <w:t>Seven grayscale conversion algorithms (with pseudocode and VB6 source code)</w:t>
+              </w:r>
+              <w:r>
+                <w:rPr>
+                  <w:noProof/>
+                </w:rPr>
+                <w:t xml:space="preserve">. </w:t>
+              </w:r>
+              <w:r>
+                <w:rPr>
+                  <w:noProof/>
+                  <w:lang w:val="nl-NL"/>
+                </w:rPr>
+                <w:t>(sd). Opgehaald van Tanner Helland (dot) com: http://www.tannerhelland.com/3643/grayscale-image-algorithm-vb6/</w:t>
+              </w:r>
+            </w:p>
+            <w:p>
+              <w:pPr>
+                <w:pStyle w:val="Bibliografie"/>
+                <w:ind w:left="720" w:hanging="720"/>
+                <w:rPr>
+                  <w:noProof/>
+                  <w:lang w:val="nl-NL"/>
+                </w:rPr>
+              </w:pPr>
+              <w:r>
+                <w:rPr>
+                  <w:i/>
+                  <w:iCs/>
+                  <w:noProof/>
+                </w:rPr>
+                <w:t>Stack memory vs heap memory</w:t>
+              </w:r>
+              <w:r>
+                <w:rPr>
+                  <w:noProof/>
+                </w:rPr>
+                <w:t xml:space="preserve">. </w:t>
+              </w:r>
+              <w:r>
+                <w:rPr>
+                  <w:noProof/>
+                  <w:lang w:val="nl-NL"/>
+                </w:rPr>
+                <w:t>(sd). Opgehaald van Stack overflow: http://stackoverflow.com/questions/5836309/stack-memory-vs-heap-memory</w:t>
+              </w:r>
+            </w:p>
+            <w:p>
+              <w:r>
+                <w:rPr>
+                  <w:b/>
+                  <w:bCs/>
+                </w:rPr>
+                <w:fldChar w:fldCharType="end"/>
+              </w:r>
+            </w:p>
+          </w:sdtContent>
+        </w:sdt>
+      </w:sdtContent>
+    </w:sdt>
+    <w:p>
+      <w:pPr>
+        <w:rPr>
+          <w:rFonts w:asciiTheme="minorHAnsi" w:hAnsiTheme="minorHAnsi" w:cstheme="minorHAnsi"/>
+          <w:lang w:val="nl-NL"/>
+        </w:rPr>
+      </w:pPr>
     </w:p>
     <w:sectPr>
       <w:pgSz w:w="12240" w:h="15840"/>
@@ -1681,8 +1866,8 @@
 </file>
 
 <file path=word/numbering.xml><?xml version="1.0" encoding="utf-8"?>
-<w:numbering xmlns:wpc="http://schemas.microsoft.com/office/word/2010/wordprocessingCanvas" xmlns:mo="http://schemas.microsoft.com/office/mac/office/2008/main" xmlns:mc="http://schemas.openxmlformats.org/markup-compatibility/2006" xmlns:mv="urn:schemas-microsoft-com:mac:vml" xmlns:o="urn:schemas-microsoft-com:office:office" xmlns:r="http://schemas.openxmlformats.org/officeDocument/2006/relationships" xmlns:m="http://schemas.openxmlformats.org/officeDocument/2006/math" xmlns:v="urn:schemas-microsoft-com:vml" xmlns:wp14="http://schemas.microsoft.com/office/word/2010/wordprocessingDrawing" xmlns:wp="http://schemas.openxmlformats.org/drawingml/2006/wordprocessingDrawing" xmlns:w10="urn:schemas-microsoft-com:office:word" xmlns:w="http://schemas.openxmlformats.org/wordprocessingml/2006/main" xmlns:w14="http://schemas.microsoft.com/office/word/2010/wordml" xmlns:w15="http://schemas.microsoft.com/office/word/2012/wordml" xmlns:wpg="http://schemas.microsoft.com/office/word/2010/wordprocessingGroup" xmlns:wpi="http://schemas.microsoft.com/office/word/2010/wordprocessingInk" xmlns:wne="http://schemas.microsoft.com/office/word/2006/wordml" xmlns:wps="http://schemas.microsoft.com/office/word/2010/wordprocessingShape" mc:Ignorable="w14 w15 wp14">
-  <w:abstractNum w:abstractNumId="0">
+<w:numbering xmlns:wpc="http://schemas.microsoft.com/office/word/2010/wordprocessingCanvas" xmlns:cx="http://schemas.microsoft.com/office/drawing/2014/chartex" xmlns:cx1="http://schemas.microsoft.com/office/drawing/2015/9/8/chartex" xmlns:cx2="http://schemas.microsoft.com/office/drawing/2015/10/21/chartex" xmlns:cx3="http://schemas.microsoft.com/office/drawing/2016/5/9/chartex" xmlns:cx4="http://schemas.microsoft.com/office/drawing/2016/5/10/chartex" xmlns:cx5="http://schemas.microsoft.com/office/drawing/2016/5/11/chartex" xmlns:mc="http://schemas.openxmlformats.org/markup-compatibility/2006" xmlns:o="urn:schemas-microsoft-com:office:office" xmlns:r="http://schemas.openxmlformats.org/officeDocument/2006/relationships" xmlns:m="http://schemas.openxmlformats.org/officeDocument/2006/math" xmlns:v="urn:schemas-microsoft-com:vml" xmlns:wp14="http://schemas.microsoft.com/office/word/2010/wordprocessingDrawing" xmlns:wp="http://schemas.openxmlformats.org/drawingml/2006/wordprocessingDrawing" xmlns:w10="urn:schemas-microsoft-com:office:word" xmlns:w="http://schemas.openxmlformats.org/wordprocessingml/2006/main" xmlns:w14="http://schemas.microsoft.com/office/word/2010/wordml" xmlns:w15="http://schemas.microsoft.com/office/word/2012/wordml" xmlns:w16se="http://schemas.microsoft.com/office/word/2015/wordml/symex" xmlns:wpg="http://schemas.microsoft.com/office/word/2010/wordprocessingGroup" xmlns:wpi="http://schemas.microsoft.com/office/word/2010/wordprocessingInk" xmlns:wne="http://schemas.microsoft.com/office/word/2006/wordml" xmlns:wps="http://schemas.microsoft.com/office/word/2010/wordprocessingShape" mc:Ignorable="w14 w15 w16se wp14">
+  <w:abstractNum w:abstractNumId="0" w15:restartNumberingAfterBreak="0">
     <w:nsid w:val="0DFB7FEA"/>
     <w:multiLevelType w:val="hybridMultilevel"/>
     <w:tmpl w:val="CA48D488"/>
@@ -1795,7 +1980,7 @@
       </w:rPr>
     </w:lvl>
   </w:abstractNum>
-  <w:abstractNum w:abstractNumId="1">
+  <w:abstractNum w:abstractNumId="1" w15:restartNumberingAfterBreak="0">
     <w:nsid w:val="25B304BC"/>
     <w:multiLevelType w:val="hybridMultilevel"/>
     <w:tmpl w:val="F20EBCDA"/>
@@ -1907,7 +2092,7 @@
       </w:rPr>
     </w:lvl>
   </w:abstractNum>
-  <w:abstractNum w:abstractNumId="2">
+  <w:abstractNum w:abstractNumId="2" w15:restartNumberingAfterBreak="0">
     <w:nsid w:val="268858BF"/>
     <w:multiLevelType w:val="multilevel"/>
     <w:tmpl w:val="110C3B44"/>
@@ -2041,7 +2226,7 @@
 </file>
 
 <file path=word/styles.xml><?xml version="1.0" encoding="utf-8"?>
-<w:styles xmlns:mc="http://schemas.openxmlformats.org/markup-compatibility/2006" xmlns:r="http://schemas.openxmlformats.org/officeDocument/2006/relationships" xmlns:w="http://schemas.openxmlformats.org/wordprocessingml/2006/main" xmlns:w14="http://schemas.microsoft.com/office/word/2010/wordml" xmlns:w15="http://schemas.microsoft.com/office/word/2012/wordml" mc:Ignorable="w14 w15">
+<w:styles xmlns:mc="http://schemas.openxmlformats.org/markup-compatibility/2006" xmlns:r="http://schemas.openxmlformats.org/officeDocument/2006/relationships" xmlns:w="http://schemas.openxmlformats.org/wordprocessingml/2006/main" xmlns:w14="http://schemas.microsoft.com/office/word/2010/wordml" xmlns:w15="http://schemas.microsoft.com/office/word/2012/wordml" xmlns:w16se="http://schemas.microsoft.com/office/word/2015/wordml/symex" mc:Ignorable="w14 w15 w16se">
   <w:docDefaults>
     <w:rPrDefault>
       <w:rPr>
@@ -2057,7 +2242,7 @@
       </w:pPr>
     </w:pPrDefault>
   </w:docDefaults>
-  <w:latentStyles w:defLockedState="0" w:defUIPriority="99" w:defSemiHidden="0" w:defUnhideWhenUsed="0" w:defQFormat="0" w:count="382">
+  <w:latentStyles w:defLockedState="0" w:defUIPriority="99" w:defSemiHidden="0" w:defUnhideWhenUsed="0" w:defQFormat="0" w:count="374">
     <w:lsdException w:name="Normal" w:uiPriority="0" w:qFormat="1"/>
     <w:lsdException w:name="heading 1" w:uiPriority="9" w:qFormat="1"/>
     <w:lsdException w:name="heading 2" w:semiHidden="1" w:uiPriority="9" w:unhideWhenUsed="1" w:qFormat="1"/>
@@ -2445,7 +2630,7 @@
     <w:name w:val="heading 1"/>
     <w:basedOn w:val="Standaard"/>
     <w:next w:val="Standaard"/>
-    <w:link w:val="Kop1Teken"/>
+    <w:link w:val="Kop1Char"/>
     <w:uiPriority w:val="9"/>
     <w:qFormat/>
     <w:rsid w:val="00DE73A8"/>
@@ -2472,7 +2657,7 @@
     <w:name w:val="heading 2"/>
     <w:basedOn w:val="Standaard"/>
     <w:next w:val="Standaard"/>
-    <w:link w:val="Kop2Teken"/>
+    <w:link w:val="Kop2Char"/>
     <w:uiPriority w:val="9"/>
     <w:unhideWhenUsed/>
     <w:qFormat/>
@@ -2500,7 +2685,7 @@
     <w:name w:val="heading 3"/>
     <w:basedOn w:val="Standaard"/>
     <w:next w:val="Standaard"/>
-    <w:link w:val="Kop3Teken"/>
+    <w:link w:val="Kop3Char"/>
     <w:uiPriority w:val="9"/>
     <w:semiHidden/>
     <w:unhideWhenUsed/>
@@ -2524,7 +2709,7 @@
     <w:name w:val="heading 4"/>
     <w:basedOn w:val="Standaard"/>
     <w:next w:val="Standaard"/>
-    <w:link w:val="Kop4Teken"/>
+    <w:link w:val="Kop4Char"/>
     <w:uiPriority w:val="9"/>
     <w:semiHidden/>
     <w:unhideWhenUsed/>
@@ -2549,7 +2734,7 @@
     <w:name w:val="heading 5"/>
     <w:basedOn w:val="Standaard"/>
     <w:next w:val="Standaard"/>
-    <w:link w:val="Kop5Teken"/>
+    <w:link w:val="Kop5Char"/>
     <w:uiPriority w:val="9"/>
     <w:semiHidden/>
     <w:unhideWhenUsed/>
@@ -2570,7 +2755,7 @@
     <w:name w:val="heading 6"/>
     <w:basedOn w:val="Standaard"/>
     <w:next w:val="Standaard"/>
-    <w:link w:val="Kop6Teken"/>
+    <w:link w:val="Kop6Char"/>
     <w:uiPriority w:val="9"/>
     <w:semiHidden/>
     <w:unhideWhenUsed/>
@@ -2593,7 +2778,7 @@
     <w:name w:val="heading 7"/>
     <w:basedOn w:val="Standaard"/>
     <w:next w:val="Standaard"/>
-    <w:link w:val="Kop7Teken"/>
+    <w:link w:val="Kop7Char"/>
     <w:uiPriority w:val="9"/>
     <w:semiHidden/>
     <w:unhideWhenUsed/>
@@ -2616,7 +2801,7 @@
     <w:name w:val="heading 8"/>
     <w:basedOn w:val="Standaard"/>
     <w:next w:val="Standaard"/>
-    <w:link w:val="Kop8Teken"/>
+    <w:link w:val="Kop8Char"/>
     <w:uiPriority w:val="9"/>
     <w:semiHidden/>
     <w:unhideWhenUsed/>
@@ -2638,7 +2823,7 @@
     <w:name w:val="heading 9"/>
     <w:basedOn w:val="Standaard"/>
     <w:next w:val="Standaard"/>
-    <w:link w:val="Kop9Teken"/>
+    <w:link w:val="Kop9Char"/>
     <w:uiPriority w:val="9"/>
     <w:semiHidden/>
     <w:unhideWhenUsed/>
@@ -2685,8 +2870,8 @@
     <w:semiHidden/>
     <w:unhideWhenUsed/>
   </w:style>
-  <w:style w:type="character" w:customStyle="1" w:styleId="Kop1Teken">
-    <w:name w:val="Kop 1 Teken"/>
+  <w:style w:type="character" w:customStyle="1" w:styleId="Kop1Char">
+    <w:name w:val="Kop 1 Char"/>
     <w:basedOn w:val="Standaardalinea-lettertype"/>
     <w:link w:val="Kop1"/>
     <w:uiPriority w:val="9"/>
@@ -2700,8 +2885,8 @@
       <w:szCs w:val="28"/>
     </w:rPr>
   </w:style>
-  <w:style w:type="character" w:customStyle="1" w:styleId="Kop2Teken">
-    <w:name w:val="Kop 2 Teken"/>
+  <w:style w:type="character" w:customStyle="1" w:styleId="Kop2Char">
+    <w:name w:val="Kop 2 Char"/>
     <w:basedOn w:val="Standaardalinea-lettertype"/>
     <w:link w:val="Kop2"/>
     <w:uiPriority w:val="9"/>
@@ -2715,8 +2900,8 @@
       <w:szCs w:val="26"/>
     </w:rPr>
   </w:style>
-  <w:style w:type="character" w:customStyle="1" w:styleId="Kop3Teken">
-    <w:name w:val="Kop 3 Teken"/>
+  <w:style w:type="character" w:customStyle="1" w:styleId="Kop3Char">
+    <w:name w:val="Kop 3 Char"/>
     <w:basedOn w:val="Standaardalinea-lettertype"/>
     <w:link w:val="Kop3"/>
     <w:uiPriority w:val="9"/>
@@ -2730,8 +2915,8 @@
       <w:sz w:val="20"/>
     </w:rPr>
   </w:style>
-  <w:style w:type="character" w:customStyle="1" w:styleId="Kop4Teken">
-    <w:name w:val="Kop 4 Teken"/>
+  <w:style w:type="character" w:customStyle="1" w:styleId="Kop4Char">
+    <w:name w:val="Kop 4 Char"/>
     <w:basedOn w:val="Standaardalinea-lettertype"/>
     <w:link w:val="Kop4"/>
     <w:uiPriority w:val="9"/>
@@ -2747,8 +2932,8 @@
       <w:sz w:val="20"/>
     </w:rPr>
   </w:style>
-  <w:style w:type="character" w:customStyle="1" w:styleId="Kop5Teken">
-    <w:name w:val="Kop 5 Teken"/>
+  <w:style w:type="character" w:customStyle="1" w:styleId="Kop5Char">
+    <w:name w:val="Kop 5 Char"/>
     <w:basedOn w:val="Standaardalinea-lettertype"/>
     <w:link w:val="Kop5"/>
     <w:uiPriority w:val="9"/>
@@ -2760,8 +2945,8 @@
       <w:sz w:val="20"/>
     </w:rPr>
   </w:style>
-  <w:style w:type="character" w:customStyle="1" w:styleId="Kop6Teken">
-    <w:name w:val="Kop 6 Teken"/>
+  <w:style w:type="character" w:customStyle="1" w:styleId="Kop6Char">
+    <w:name w:val="Kop 6 Char"/>
     <w:basedOn w:val="Standaardalinea-lettertype"/>
     <w:link w:val="Kop6"/>
     <w:uiPriority w:val="9"/>
@@ -2775,8 +2960,8 @@
       <w:sz w:val="20"/>
     </w:rPr>
   </w:style>
-  <w:style w:type="character" w:customStyle="1" w:styleId="Kop7Teken">
-    <w:name w:val="Kop 7 Teken"/>
+  <w:style w:type="character" w:customStyle="1" w:styleId="Kop7Char">
+    <w:name w:val="Kop 7 Char"/>
     <w:basedOn w:val="Standaardalinea-lettertype"/>
     <w:link w:val="Kop7"/>
     <w:uiPriority w:val="9"/>
@@ -2790,8 +2975,8 @@
       <w:sz w:val="20"/>
     </w:rPr>
   </w:style>
-  <w:style w:type="character" w:customStyle="1" w:styleId="Kop8Teken">
-    <w:name w:val="Kop 8 Teken"/>
+  <w:style w:type="character" w:customStyle="1" w:styleId="Kop8Char">
+    <w:name w:val="Kop 8 Char"/>
     <w:basedOn w:val="Standaardalinea-lettertype"/>
     <w:link w:val="Kop8"/>
     <w:uiPriority w:val="9"/>
@@ -2804,8 +2989,8 @@
       <w:szCs w:val="20"/>
     </w:rPr>
   </w:style>
-  <w:style w:type="character" w:customStyle="1" w:styleId="Kop9Teken">
-    <w:name w:val="Kop 9 Teken"/>
+  <w:style w:type="character" w:customStyle="1" w:styleId="Kop9Char">
+    <w:name w:val="Kop 9 Char"/>
     <w:basedOn w:val="Standaardalinea-lettertype"/>
     <w:link w:val="Kop9"/>
     <w:uiPriority w:val="9"/>
@@ -2824,7 +3009,7 @@
     <w:name w:val="Title"/>
     <w:basedOn w:val="Standaard"/>
     <w:next w:val="Standaard"/>
-    <w:link w:val="TitelTeken"/>
+    <w:link w:val="TitelChar"/>
     <w:uiPriority w:val="10"/>
     <w:qFormat/>
     <w:rsid w:val="00DE73A8"/>
@@ -2846,8 +3031,8 @@
       <w:szCs w:val="52"/>
     </w:rPr>
   </w:style>
-  <w:style w:type="character" w:customStyle="1" w:styleId="TitelTeken">
-    <w:name w:val="Titel Teken"/>
+  <w:style w:type="character" w:customStyle="1" w:styleId="TitelChar">
+    <w:name w:val="Titel Char"/>
     <w:basedOn w:val="Standaardalinea-lettertype"/>
     <w:link w:val="Titel"/>
     <w:uiPriority w:val="10"/>
@@ -2866,7 +3051,7 @@
     <w:name w:val="Subtitle"/>
     <w:basedOn w:val="Standaard"/>
     <w:next w:val="Standaard"/>
-    <w:link w:val="OndertitelTeken"/>
+    <w:link w:val="OndertitelChar"/>
     <w:uiPriority w:val="11"/>
     <w:qFormat/>
     <w:rsid w:val="00DE73A8"/>
@@ -2887,8 +3072,8 @@
       <w:szCs w:val="24"/>
     </w:rPr>
   </w:style>
-  <w:style w:type="character" w:customStyle="1" w:styleId="OndertitelTeken">
-    <w:name w:val="Ondertitel Teken"/>
+  <w:style w:type="character" w:customStyle="1" w:styleId="OndertitelChar">
+    <w:name w:val="Ondertitel Char"/>
     <w:basedOn w:val="Standaardalinea-lettertype"/>
     <w:link w:val="Ondertitel"/>
     <w:uiPriority w:val="11"/>
@@ -2946,7 +3131,7 @@
     <w:name w:val="Quote"/>
     <w:basedOn w:val="Standaard"/>
     <w:next w:val="Standaard"/>
-    <w:link w:val="CitaatTeken"/>
+    <w:link w:val="CitaatChar"/>
     <w:uiPriority w:val="29"/>
     <w:qFormat/>
     <w:rsid w:val="00DE73A8"/>
@@ -2957,8 +3142,8 @@
       <w:color w:val="000000" w:themeColor="text1"/>
     </w:rPr>
   </w:style>
-  <w:style w:type="character" w:customStyle="1" w:styleId="CitaatTeken">
-    <w:name w:val="Citaat Teken"/>
+  <w:style w:type="character" w:customStyle="1" w:styleId="CitaatChar">
+    <w:name w:val="Citaat Char"/>
     <w:basedOn w:val="Standaardalinea-lettertype"/>
     <w:link w:val="Citaat"/>
     <w:uiPriority w:val="29"/>
@@ -2975,7 +3160,7 @@
     <w:name w:val="Intense Quote"/>
     <w:basedOn w:val="Standaard"/>
     <w:next w:val="Standaard"/>
-    <w:link w:val="DuidelijkcitaatTeken"/>
+    <w:link w:val="DuidelijkcitaatChar"/>
     <w:uiPriority w:val="30"/>
     <w:qFormat/>
     <w:rsid w:val="00DE73A8"/>
@@ -2995,8 +3180,8 @@
       <w:color w:val="4F81BD" w:themeColor="accent1"/>
     </w:rPr>
   </w:style>
-  <w:style w:type="character" w:customStyle="1" w:styleId="DuidelijkcitaatTeken">
-    <w:name w:val="Duidelijk citaat Teken"/>
+  <w:style w:type="character" w:customStyle="1" w:styleId="DuidelijkcitaatChar">
+    <w:name w:val="Duidelijk citaat Char"/>
     <w:basedOn w:val="Standaardalinea-lettertype"/>
     <w:link w:val="Duidelijkcitaat"/>
     <w:uiPriority w:val="30"/>
@@ -3011,7 +3196,7 @@
       <w:sz w:val="20"/>
     </w:rPr>
   </w:style>
-  <w:style w:type="character" w:styleId="Subtielebenadr">
+  <w:style w:type="character" w:styleId="Subtielebenadrukking">
     <w:name w:val="Subtle Emphasis"/>
     <w:uiPriority w:val="19"/>
     <w:qFormat/>
@@ -3025,7 +3210,7 @@
       <w:sz w:val="20"/>
     </w:rPr>
   </w:style>
-  <w:style w:type="character" w:styleId="Intensievebenadr">
+  <w:style w:type="character" w:styleId="Intensievebenadrukking">
     <w:name w:val="Intense Emphasis"/>
     <w:uiPriority w:val="21"/>
     <w:qFormat/>
@@ -3105,6 +3290,14 @@
       <w:color w:val="0000FF" w:themeColor="hyperlink"/>
       <w:u w:val="single"/>
     </w:rPr>
+  </w:style>
+  <w:style w:type="paragraph" w:styleId="Bibliografie">
+    <w:name w:val="Bibliography"/>
+    <w:basedOn w:val="Standaard"/>
+    <w:next w:val="Standaard"/>
+    <w:uiPriority w:val="37"/>
+    <w:unhideWhenUsed/>
+    <w:rsid w:val="00E65D23"/>
   </w:style>
 </w:styles>
 </file>
@@ -3392,4 +3585,53 @@
   <a:objectDefaults/>
   <a:extraClrSchemeLst/>
 </a:theme>
+</file>
+
+<file path=customXml/item1.xml><?xml version="1.0" encoding="utf-8"?>
+<b:Sources xmlns:b="http://schemas.openxmlformats.org/officeDocument/2006/bibliography" xmlns="http://schemas.openxmlformats.org/officeDocument/2006/bibliography" SelectedStyle="\APASixthEditionOfficeOnline.xsl" StyleName="APA" Version="6">
+  <b:Source>
+    <b:Tag>htt1</b:Tag>
+    <b:SourceType>InternetSite</b:SourceType>
+    <b:Guid>{5CE731A7-726A-41FB-A2D2-A0D011F4139F}</b:Guid>
+    <b:URL>http://stackoverflow.com/questions/17259877/1d-or-2d-array-whats-faster</b:URL>
+    <b:Title>1d or 2d array whats faster</b:Title>
+    <b:InternetSiteTitle>Stack overflow</b:InternetSiteTitle>
+    <b:RefOrder>1</b:RefOrder>
+  </b:Source>
+  <b:Source>
+    <b:Tag>Don</b:Tag>
+    <b:SourceType>InternetSite</b:SourceType>
+    <b:Guid>{69D88EDA-4B84-4D58-B3C1-C20E83008DBF}</b:Guid>
+    <b:Title>Do not waste time with STL vectors</b:Title>
+    <b:InternetSiteTitle>Daniel Lemire's blog</b:InternetSiteTitle>
+    <b:URL>http://lemire.me/blog/2012/06/20/do-not-waste-time-with-stl-vectors/</b:URL>
+    <b:RefOrder>2</b:RefOrder>
+  </b:Source>
+  <b:Source>
+    <b:Tag>Sta</b:Tag>
+    <b:SourceType>InternetSite</b:SourceType>
+    <b:Guid>{0E37301A-E29A-49D2-8C98-78E9129DA261}</b:Guid>
+    <b:Title>Stack memory vs heap memory</b:Title>
+    <b:InternetSiteTitle>Stack overflow</b:InternetSiteTitle>
+    <b:URL>http://stackoverflow.com/questions/5836309/stack-memory-vs-heap-memory</b:URL>
+    <b:RefOrder>3</b:RefOrder>
+  </b:Source>
+  <b:Source>
+    <b:Tag>Sev1</b:Tag>
+    <b:SourceType>InternetSite</b:SourceType>
+    <b:Guid>{B8D28D2A-25CA-45F5-84CB-CB9387ED3DFE}</b:Guid>
+    <b:Title>Seven grayscale conversion algorithms (with pseudocode and VB6 source code)</b:Title>
+    <b:InternetSiteTitle>Tanner Helland (dot) com</b:InternetSiteTitle>
+    <b:URL>http://www.tannerhelland.com/3643/grayscale-image-algorithm-vb6/</b:URL>
+    <b:RefOrder>4</b:RefOrder>
+  </b:Source>
+</b:Sources>
+</file>
+
+<file path=customXml/itemProps1.xml><?xml version="1.0" encoding="utf-8"?>
+<ds:datastoreItem xmlns:ds="http://schemas.openxmlformats.org/officeDocument/2006/customXml" ds:itemID="{357798F7-70C3-4051-9C4F-429359A558A4}">
+  <ds:schemaRefs>
+    <ds:schemaRef ds:uri="http://schemas.openxmlformats.org/officeDocument/2006/bibliography"/>
+  </ds:schemaRefs>
+</ds:datastoreItem>
 </file>
</xml_diff>

<commit_message>
one measurement rapport nearing completion
</commit_message>
<xml_diff>
--- a/implementatieplannen/working/Implementatieplan template.docx
+++ b/implementatieplannen/working/Implementatieplan template.docx
@@ -1,6 +1,6 @@
 
 <file path=word/document.xml><?xml version="1.0" encoding="utf-8"?>
-<w:document xmlns:wpc="http://schemas.microsoft.com/office/word/2010/wordprocessingCanvas" xmlns:cx="http://schemas.microsoft.com/office/drawing/2014/chartex" xmlns:cx1="http://schemas.microsoft.com/office/drawing/2015/9/8/chartex" xmlns:cx2="http://schemas.microsoft.com/office/drawing/2015/10/21/chartex" xmlns:cx3="http://schemas.microsoft.com/office/drawing/2016/5/9/chartex" xmlns:cx4="http://schemas.microsoft.com/office/drawing/2016/5/10/chartex" xmlns:cx5="http://schemas.microsoft.com/office/drawing/2016/5/11/chartex" xmlns:mc="http://schemas.openxmlformats.org/markup-compatibility/2006" xmlns:o="urn:schemas-microsoft-com:office:office" xmlns:r="http://schemas.openxmlformats.org/officeDocument/2006/relationships" xmlns:m="http://schemas.openxmlformats.org/officeDocument/2006/math" xmlns:v="urn:schemas-microsoft-com:vml" xmlns:wp14="http://schemas.microsoft.com/office/word/2010/wordprocessingDrawing" xmlns:wp="http://schemas.openxmlformats.org/drawingml/2006/wordprocessingDrawing" xmlns:w10="urn:schemas-microsoft-com:office:word" xmlns:w="http://schemas.openxmlformats.org/wordprocessingml/2006/main" xmlns:w14="http://schemas.microsoft.com/office/word/2010/wordml" xmlns:w15="http://schemas.microsoft.com/office/word/2012/wordml" xmlns:w16se="http://schemas.microsoft.com/office/word/2015/wordml/symex" xmlns:wpg="http://schemas.microsoft.com/office/word/2010/wordprocessingGroup" xmlns:wpi="http://schemas.microsoft.com/office/word/2010/wordprocessingInk" xmlns:wne="http://schemas.microsoft.com/office/word/2006/wordml" xmlns:wps="http://schemas.microsoft.com/office/word/2010/wordprocessingShape" mc:Ignorable="w14 w15 w16se wp14">
+<w:document xmlns:wpc="http://schemas.microsoft.com/office/word/2010/wordprocessingCanvas" xmlns:mo="http://schemas.microsoft.com/office/mac/office/2008/main" xmlns:mc="http://schemas.openxmlformats.org/markup-compatibility/2006" xmlns:mv="urn:schemas-microsoft-com:mac:vml" xmlns:o="urn:schemas-microsoft-com:office:office" xmlns:r="http://schemas.openxmlformats.org/officeDocument/2006/relationships" xmlns:m="http://schemas.openxmlformats.org/officeDocument/2006/math" xmlns:v="urn:schemas-microsoft-com:vml" xmlns:wp14="http://schemas.microsoft.com/office/word/2010/wordprocessingDrawing" xmlns:wp="http://schemas.openxmlformats.org/drawingml/2006/wordprocessingDrawing" xmlns:w10="urn:schemas-microsoft-com:office:word" xmlns:w="http://schemas.openxmlformats.org/wordprocessingml/2006/main" xmlns:w14="http://schemas.microsoft.com/office/word/2010/wordml" xmlns:w15="http://schemas.microsoft.com/office/word/2012/wordml" xmlns:wpg="http://schemas.microsoft.com/office/word/2010/wordprocessingGroup" xmlns:wpi="http://schemas.microsoft.com/office/word/2010/wordprocessingInk" xmlns:wne="http://schemas.microsoft.com/office/word/2006/wordml" xmlns:wps="http://schemas.microsoft.com/office/word/2010/wordprocessingShape" mc:Ignorable="w14 w15 wp14">
   <w:body>
     <w:p>
       <w:pPr>
@@ -229,39 +229,7 @@
           <w:rFonts w:asciiTheme="minorHAnsi" w:hAnsiTheme="minorHAnsi" w:cstheme="minorHAnsi"/>
           <w:lang w:val="nl-NL"/>
         </w:rPr>
-        <w:t xml:space="preserve">Een snelle, efficiënt en werkende inlees functionaliteit voor een plaatje daarnaast ook een goede omzetting van een </w:t>
-      </w:r>
-      <w:proofErr w:type="spellStart"/>
-      <w:r>
-        <w:rPr>
-          <w:rFonts w:asciiTheme="minorHAnsi" w:hAnsiTheme="minorHAnsi" w:cstheme="minorHAnsi"/>
-          <w:lang w:val="nl-NL"/>
-        </w:rPr>
-        <w:t>rgb</w:t>
-      </w:r>
-      <w:proofErr w:type="spellEnd"/>
-      <w:r>
-        <w:rPr>
-          <w:rFonts w:asciiTheme="minorHAnsi" w:hAnsiTheme="minorHAnsi" w:cstheme="minorHAnsi"/>
-          <w:lang w:val="nl-NL"/>
-        </w:rPr>
-        <w:t xml:space="preserve">-waarde naar een </w:t>
-      </w:r>
-      <w:proofErr w:type="spellStart"/>
-      <w:r>
-        <w:rPr>
-          <w:rFonts w:asciiTheme="minorHAnsi" w:hAnsiTheme="minorHAnsi" w:cstheme="minorHAnsi"/>
-          <w:lang w:val="nl-NL"/>
-        </w:rPr>
-        <w:t>grayscale</w:t>
-      </w:r>
-      <w:proofErr w:type="spellEnd"/>
-      <w:r>
-        <w:rPr>
-          <w:rFonts w:asciiTheme="minorHAnsi" w:hAnsiTheme="minorHAnsi" w:cstheme="minorHAnsi"/>
-          <w:lang w:val="nl-NL"/>
-        </w:rPr>
-        <w:t xml:space="preserve"> waarde. </w:t>
+        <w:t xml:space="preserve">Een snelle, efficiënt en werkende inlees functionaliteit voor een plaatje daarnaast ook een goede omzetting van een rgb-waarde naar een grayscale waarde. </w:t>
       </w:r>
     </w:p>
     <w:p>
@@ -365,17 +333,36 @@
           <w:rFonts w:asciiTheme="minorHAnsi" w:hAnsiTheme="minorHAnsi" w:cstheme="minorHAnsi"/>
           <w:lang w:val="nl-NL"/>
         </w:rPr>
-        <w:t xml:space="preserve">array op de stack of </w:t>
-      </w:r>
-      <w:proofErr w:type="spellStart"/>
-      <w:r>
-        <w:rPr>
-          <w:rFonts w:asciiTheme="minorHAnsi" w:hAnsiTheme="minorHAnsi" w:cstheme="minorHAnsi"/>
-          <w:lang w:val="nl-NL"/>
-        </w:rPr>
-        <w:t>heap</w:t>
-      </w:r>
-      <w:proofErr w:type="spellEnd"/>
+        <w:t xml:space="preserve">array op de stack of heap. </w:t>
+      </w:r>
+      <w:r>
+        <w:rPr>
+          <w:rFonts w:asciiTheme="minorHAnsi" w:hAnsiTheme="minorHAnsi" w:cstheme="minorHAnsi"/>
+          <w:lang w:val="nl-NL"/>
+        </w:rPr>
+        <w:t>De heap is wel handig</w:t>
+      </w:r>
+      <w:r>
+        <w:rPr>
+          <w:rFonts w:asciiTheme="minorHAnsi" w:hAnsiTheme="minorHAnsi" w:cstheme="minorHAnsi"/>
+          <w:lang w:val="nl-NL"/>
+        </w:rPr>
+        <w:t xml:space="preserve"> aangezien</w:t>
+      </w:r>
+      <w:r>
+        <w:rPr>
+          <w:rFonts w:asciiTheme="minorHAnsi" w:hAnsiTheme="minorHAnsi" w:cstheme="minorHAnsi"/>
+          <w:lang w:val="nl-NL"/>
+        </w:rPr>
+        <w:t xml:space="preserve"> de array dy</w:t>
+      </w:r>
+      <w:r>
+        <w:rPr>
+          <w:rFonts w:asciiTheme="minorHAnsi" w:hAnsiTheme="minorHAnsi" w:cstheme="minorHAnsi"/>
+          <w:lang w:val="nl-NL"/>
+        </w:rPr>
+        <w:t>namisch te vergroten en verkleinen is</w:t>
+      </w:r>
       <w:r>
         <w:rPr>
           <w:rFonts w:asciiTheme="minorHAnsi" w:hAnsiTheme="minorHAnsi" w:cstheme="minorHAnsi"/>
@@ -388,44 +375,21 @@
           <w:rFonts w:asciiTheme="minorHAnsi" w:hAnsiTheme="minorHAnsi" w:cstheme="minorHAnsi"/>
           <w:lang w:val="nl-NL"/>
         </w:rPr>
-        <w:t xml:space="preserve">De </w:t>
-      </w:r>
-      <w:proofErr w:type="spellStart"/>
-      <w:r>
-        <w:rPr>
-          <w:rFonts w:asciiTheme="minorHAnsi" w:hAnsiTheme="minorHAnsi" w:cstheme="minorHAnsi"/>
-          <w:lang w:val="nl-NL"/>
-        </w:rPr>
-        <w:t>heap</w:t>
-      </w:r>
-      <w:proofErr w:type="spellEnd"/>
-      <w:r>
-        <w:rPr>
-          <w:rFonts w:asciiTheme="minorHAnsi" w:hAnsiTheme="minorHAnsi" w:cstheme="minorHAnsi"/>
-          <w:lang w:val="nl-NL"/>
-        </w:rPr>
-        <w:t xml:space="preserve"> is wel handig</w:t>
-      </w:r>
-      <w:r>
-        <w:rPr>
-          <w:rFonts w:asciiTheme="minorHAnsi" w:hAnsiTheme="minorHAnsi" w:cstheme="minorHAnsi"/>
-          <w:lang w:val="nl-NL"/>
-        </w:rPr>
-        <w:t xml:space="preserve"> aangezien</w:t>
-      </w:r>
-      <w:r>
-        <w:rPr>
-          <w:rFonts w:asciiTheme="minorHAnsi" w:hAnsiTheme="minorHAnsi" w:cstheme="minorHAnsi"/>
-          <w:lang w:val="nl-NL"/>
-        </w:rPr>
-        <w:t xml:space="preserve"> de array dy</w:t>
-      </w:r>
-      <w:r>
-        <w:rPr>
-          <w:rFonts w:asciiTheme="minorHAnsi" w:hAnsiTheme="minorHAnsi" w:cstheme="minorHAnsi"/>
-          <w:lang w:val="nl-NL"/>
-        </w:rPr>
-        <w:t>namisch te vergroten en verkleinen is</w:t>
+        <w:t>Wel is een array op de heap</w:t>
+      </w:r>
+      <w:r>
+        <w:rPr>
+          <w:rFonts w:asciiTheme="minorHAnsi" w:hAnsiTheme="minorHAnsi" w:cstheme="minorHAnsi"/>
+          <w:lang w:val="nl-NL"/>
+        </w:rPr>
+        <w:t xml:space="preserve"> trager</w:t>
+      </w:r>
+      <w:r>
+        <w:rPr>
+          <w:rFonts w:asciiTheme="minorHAnsi" w:hAnsiTheme="minorHAnsi" w:cstheme="minorHAnsi"/>
+          <w:lang w:val="nl-NL"/>
+        </w:rPr>
+        <w:t xml:space="preserve"> aangezien de stack in het snelle CPU cache geheugen zit</w:t>
       </w:r>
       <w:r>
         <w:rPr>
@@ -439,59 +403,6 @@
           <w:rFonts w:asciiTheme="minorHAnsi" w:hAnsiTheme="minorHAnsi" w:cstheme="minorHAnsi"/>
           <w:lang w:val="nl-NL"/>
         </w:rPr>
-        <w:t xml:space="preserve">Wel is een array op de </w:t>
-      </w:r>
-      <w:proofErr w:type="spellStart"/>
-      <w:r>
-        <w:rPr>
-          <w:rFonts w:asciiTheme="minorHAnsi" w:hAnsiTheme="minorHAnsi" w:cstheme="minorHAnsi"/>
-          <w:lang w:val="nl-NL"/>
-        </w:rPr>
-        <w:t>heap</w:t>
-      </w:r>
-      <w:proofErr w:type="spellEnd"/>
-      <w:r>
-        <w:rPr>
-          <w:rFonts w:asciiTheme="minorHAnsi" w:hAnsiTheme="minorHAnsi" w:cstheme="minorHAnsi"/>
-          <w:lang w:val="nl-NL"/>
-        </w:rPr>
-        <w:t xml:space="preserve"> trager</w:t>
-      </w:r>
-      <w:r>
-        <w:rPr>
-          <w:rFonts w:asciiTheme="minorHAnsi" w:hAnsiTheme="minorHAnsi" w:cstheme="minorHAnsi"/>
-          <w:lang w:val="nl-NL"/>
-        </w:rPr>
-        <w:t xml:space="preserve"> aangezien de stack in het snelle </w:t>
-      </w:r>
-      <w:proofErr w:type="gramStart"/>
-      <w:r>
-        <w:rPr>
-          <w:rFonts w:asciiTheme="minorHAnsi" w:hAnsiTheme="minorHAnsi" w:cstheme="minorHAnsi"/>
-          <w:lang w:val="nl-NL"/>
-        </w:rPr>
-        <w:t>CPU cache</w:t>
-      </w:r>
-      <w:proofErr w:type="gramEnd"/>
-      <w:r>
-        <w:rPr>
-          <w:rFonts w:asciiTheme="minorHAnsi" w:hAnsiTheme="minorHAnsi" w:cstheme="minorHAnsi"/>
-          <w:lang w:val="nl-NL"/>
-        </w:rPr>
-        <w:t xml:space="preserve"> geheugen zit</w:t>
-      </w:r>
-      <w:r>
-        <w:rPr>
-          <w:rFonts w:asciiTheme="minorHAnsi" w:hAnsiTheme="minorHAnsi" w:cstheme="minorHAnsi"/>
-          <w:lang w:val="nl-NL"/>
-        </w:rPr>
-        <w:t xml:space="preserve">. </w:t>
-      </w:r>
-      <w:r>
-        <w:rPr>
-          <w:rFonts w:asciiTheme="minorHAnsi" w:hAnsiTheme="minorHAnsi" w:cstheme="minorHAnsi"/>
-          <w:lang w:val="nl-NL"/>
-        </w:rPr>
         <w:t>De 2</w:t>
       </w:r>
       <w:r>
@@ -514,56 +425,15 @@
           <w:rFonts w:asciiTheme="minorHAnsi" w:hAnsiTheme="minorHAnsi" w:cstheme="minorHAnsi"/>
           <w:lang w:val="nl-NL"/>
         </w:rPr>
-        <w:t xml:space="preserve">Hierbij is de 1D array een stuk sneller. Dit komt doordat de rijen van een 2D array in het geheugen verspreid worden op meerdere plekken. Als laatste hebben we nog gekeken naar het gebruik van een vector voor de opslag in het geval dat de </w:t>
-      </w:r>
-      <w:proofErr w:type="spellStart"/>
-      <w:r>
-        <w:rPr>
-          <w:rFonts w:asciiTheme="minorHAnsi" w:hAnsiTheme="minorHAnsi" w:cstheme="minorHAnsi"/>
-          <w:lang w:val="nl-NL"/>
-        </w:rPr>
-        <w:t>heap</w:t>
-      </w:r>
-      <w:proofErr w:type="spellEnd"/>
-      <w:r>
-        <w:rPr>
-          <w:rFonts w:asciiTheme="minorHAnsi" w:hAnsiTheme="minorHAnsi" w:cstheme="minorHAnsi"/>
-          <w:lang w:val="nl-NL"/>
-        </w:rPr>
-        <w:t xml:space="preserve"> gebruikt </w:t>
-      </w:r>
-      <w:proofErr w:type="gramStart"/>
-      <w:r>
-        <w:rPr>
-          <w:rFonts w:asciiTheme="minorHAnsi" w:hAnsiTheme="minorHAnsi" w:cstheme="minorHAnsi"/>
-          <w:lang w:val="nl-NL"/>
-        </w:rPr>
-        <w:t>word</w:t>
-      </w:r>
-      <w:proofErr w:type="gramEnd"/>
-      <w:r>
-        <w:rPr>
-          <w:rFonts w:asciiTheme="minorHAnsi" w:hAnsiTheme="minorHAnsi" w:cstheme="minorHAnsi"/>
-          <w:lang w:val="nl-NL"/>
-        </w:rPr>
-        <w:t xml:space="preserve">. </w:t>
-      </w:r>
-      <w:r>
-        <w:rPr>
-          <w:rFonts w:asciiTheme="minorHAnsi" w:hAnsiTheme="minorHAnsi" w:cstheme="minorHAnsi"/>
-          <w:lang w:val="nl-NL"/>
-        </w:rPr>
-        <w:t xml:space="preserve">Het gebruik van een vector zou geheugen allocatie en deallocatie verzorgen voor ons. Dat zorgt voor minder kans op geheugen lekken. Wel is het net iets trager dan een normale array op de </w:t>
-      </w:r>
-      <w:proofErr w:type="spellStart"/>
-      <w:r>
-        <w:rPr>
-          <w:rFonts w:asciiTheme="minorHAnsi" w:hAnsiTheme="minorHAnsi" w:cstheme="minorHAnsi"/>
-          <w:lang w:val="nl-NL"/>
-        </w:rPr>
-        <w:t>heap</w:t>
-      </w:r>
-      <w:proofErr w:type="spellEnd"/>
+        <w:t xml:space="preserve">Hierbij is de 1D array een stuk sneller. Dit komt doordat de rijen van een 2D array in het geheugen verspreid worden op meerdere plekken. Als laatste hebben we nog gekeken naar het gebruik van een vector voor de opslag in het geval dat de heap gebruikt word. </w:t>
+      </w:r>
+      <w:r>
+        <w:rPr>
+          <w:rFonts w:asciiTheme="minorHAnsi" w:hAnsiTheme="minorHAnsi" w:cstheme="minorHAnsi"/>
+          <w:lang w:val="nl-NL"/>
+        </w:rPr>
+        <w:t>Het gebruik van een vector zou geheugen allocatie en deallocatie verzorgen voor ons. Dat zorgt voor minder kans op geheugen lekken. Wel is het net iets trager dan een normale array op de heap</w:t>
+      </w:r>
       <w:r>
         <w:rPr>
           <w:rFonts w:asciiTheme="minorHAnsi" w:hAnsiTheme="minorHAnsi" w:cstheme="minorHAnsi"/>
@@ -576,83 +446,6 @@
       <w:pPr>
         <w:rPr>
           <w:rFonts w:asciiTheme="minorHAnsi" w:hAnsiTheme="minorHAnsi" w:cstheme="minorHAnsi"/>
-          <w:lang w:val="nl-NL"/>
-        </w:rPr>
-      </w:pPr>
-    </w:p>
-    <w:p>
-      <w:pPr>
-        <w:rPr>
-          <w:rFonts w:asciiTheme="minorHAnsi" w:hAnsiTheme="minorHAnsi" w:cstheme="minorHAnsi"/>
-          <w:lang w:val="nl-NL"/>
-        </w:rPr>
-      </w:pPr>
-      <w:r>
-        <w:rPr>
-          <w:rFonts w:asciiTheme="minorHAnsi" w:hAnsiTheme="minorHAnsi" w:cstheme="minorHAnsi"/>
-          <w:lang w:val="nl-NL"/>
-        </w:rPr>
-        <w:t>Bronnen:</w:t>
-      </w:r>
-    </w:p>
-    <w:p>
-      <w:pPr>
-        <w:rPr>
-          <w:rFonts w:asciiTheme="minorHAnsi" w:hAnsiTheme="minorHAnsi" w:cstheme="minorHAnsi"/>
-          <w:lang w:val="nl-NL"/>
-        </w:rPr>
-      </w:pPr>
-      <w:hyperlink r:id="rId6" w:history="1">
-        <w:r>
-          <w:rPr>
-            <w:rStyle w:val="Hyperlink"/>
-            <w:rFonts w:asciiTheme="minorHAnsi" w:hAnsiTheme="minorHAnsi" w:cstheme="minorHAnsi"/>
-            <w:lang w:val="nl-NL"/>
-          </w:rPr>
-          <w:t>http://stackoverflow.com/questions/17259877/1d-or-2d-array-whats-faster</w:t>
-        </w:r>
-      </w:hyperlink>
-    </w:p>
-    <w:p>
-      <w:pPr>
-        <w:rPr>
-          <w:rFonts w:asciiTheme="minorHAnsi" w:hAnsiTheme="minorHAnsi" w:cstheme="minorHAnsi"/>
-          <w:lang w:val="nl-NL"/>
-        </w:rPr>
-      </w:pPr>
-      <w:hyperlink r:id="rId7" w:history="1">
-        <w:r>
-          <w:rPr>
-            <w:rStyle w:val="Hyperlink"/>
-            <w:rFonts w:asciiTheme="minorHAnsi" w:hAnsiTheme="minorHAnsi" w:cstheme="minorHAnsi"/>
-            <w:lang w:val="nl-NL"/>
-          </w:rPr>
-          <w:t>http://lemire.me/blog/2012/06/20/do-not-waste-time-with-stl-vectors/</w:t>
-        </w:r>
-      </w:hyperlink>
-    </w:p>
-    <w:p>
-      <w:pPr>
-        <w:rPr>
-          <w:rFonts w:asciiTheme="minorHAnsi" w:hAnsiTheme="minorHAnsi" w:cstheme="minorHAnsi"/>
-          <w:lang w:val="nl-NL"/>
-        </w:rPr>
-      </w:pPr>
-      <w:hyperlink r:id="rId8" w:history="1">
-        <w:r>
-          <w:rPr>
-            <w:rStyle w:val="Hyperlink"/>
-            <w:rFonts w:asciiTheme="minorHAnsi" w:hAnsiTheme="minorHAnsi" w:cstheme="minorHAnsi"/>
-            <w:lang w:val="nl-NL"/>
-          </w:rPr>
-          <w:t>http://stackoverflow.com/questions/5836309/stack-memory-vs-heap-memory</w:t>
-        </w:r>
-      </w:hyperlink>
-    </w:p>
-    <w:p>
-      <w:pPr>
-        <w:rPr>
-          <w:rFonts w:asciiTheme="minorHAnsi" w:hAnsiTheme="minorHAnsi" w:cstheme="minorHAnsi"/>
           <w:b/>
           <w:lang w:val="nl-NL"/>
         </w:rPr>
@@ -666,6 +459,324 @@
           <w:lang w:val="nl-NL"/>
         </w:rPr>
       </w:pPr>
+      <w:r>
+        <w:rPr>
+          <w:rFonts w:asciiTheme="minorHAnsi" w:hAnsiTheme="minorHAnsi" w:cstheme="minorHAnsi"/>
+          <w:lang w:val="nl-NL"/>
+        </w:rPr>
+        <w:t>Bij het zoeken van een methode voor de conversie van RGB naar grijswaarde hebben we gekeken naar</w:t>
+      </w:r>
+      <w:r>
+        <w:rPr>
+          <w:rFonts w:asciiTheme="minorHAnsi" w:hAnsiTheme="minorHAnsi" w:cstheme="minorHAnsi"/>
+          <w:lang w:val="nl-NL"/>
+        </w:rPr>
+        <w:t xml:space="preserve"> 5 methodes</w:t>
+      </w:r>
+      <w:r>
+        <w:rPr>
+          <w:rFonts w:asciiTheme="minorHAnsi" w:hAnsiTheme="minorHAnsi" w:cstheme="minorHAnsi"/>
+          <w:lang w:val="nl-NL"/>
+        </w:rPr>
+        <w:t>. De eerste is heel simpel. Je telt de RGB waardes bij elkaar op en deelt het antwoord door 3, oftewel je neemt het gemiddelde van de 3 waardes.</w:t>
+      </w:r>
+      <w:r>
+        <w:rPr>
+          <w:rFonts w:asciiTheme="minorHAnsi" w:hAnsiTheme="minorHAnsi" w:cstheme="minorHAnsi"/>
+          <w:lang w:val="nl-NL"/>
+        </w:rPr>
+        <w:t xml:space="preserve"> </w:t>
+      </w:r>
+      <w:r>
+        <w:rPr>
+          <w:rFonts w:asciiTheme="minorHAnsi" w:hAnsiTheme="minorHAnsi" w:cstheme="minorHAnsi"/>
+          <w:lang w:val="nl-NL"/>
+        </w:rPr>
+        <w:t>Deze optie is goed toe te passen met een look-up tabel en is dus makkelijk dynamisch te maken.</w:t>
+      </w:r>
+    </w:p>
+    <w:p>
+      <w:pPr>
+        <w:rPr>
+          <w:rFonts w:asciiTheme="minorHAnsi" w:hAnsiTheme="minorHAnsi" w:cstheme="minorHAnsi"/>
+          <w:lang w:val="nl-NL"/>
+        </w:rPr>
+      </w:pPr>
+      <w:r>
+        <w:rPr>
+          <w:rFonts w:asciiTheme="minorHAnsi" w:hAnsiTheme="minorHAnsi" w:cstheme="minorHAnsi"/>
+          <w:lang w:val="nl-NL"/>
+        </w:rPr>
+        <w:t xml:space="preserve">De nadelen </w:t>
+      </w:r>
+      <w:r>
+        <w:rPr>
+          <w:rFonts w:asciiTheme="minorHAnsi" w:hAnsiTheme="minorHAnsi" w:cstheme="minorHAnsi"/>
+          <w:lang w:val="nl-NL"/>
+        </w:rPr>
+        <w:t xml:space="preserve">van deze methode </w:t>
+      </w:r>
+      <w:r>
+        <w:rPr>
+          <w:rFonts w:asciiTheme="minorHAnsi" w:hAnsiTheme="minorHAnsi" w:cstheme="minorHAnsi"/>
+          <w:lang w:val="nl-NL"/>
+        </w:rPr>
+        <w:t>hebben vooral met de type grijstinten te maken. Deze optie is namelijk niet zo goed in het weergeven van verschillende soorten grijs en de helderheid van deze tinten.</w:t>
+      </w:r>
+      <w:r>
+        <w:rPr>
+          <w:rFonts w:asciiTheme="minorHAnsi" w:hAnsiTheme="minorHAnsi" w:cstheme="minorHAnsi"/>
+          <w:lang w:val="nl-NL"/>
+        </w:rPr>
+        <w:t xml:space="preserve"> De tweede</w:t>
+      </w:r>
+      <w:r>
+        <w:rPr>
+          <w:rFonts w:asciiTheme="minorHAnsi" w:hAnsiTheme="minorHAnsi" w:cstheme="minorHAnsi"/>
+          <w:lang w:val="nl-NL"/>
+        </w:rPr>
+        <w:t xml:space="preserve"> methode</w:t>
+      </w:r>
+      <w:r>
+        <w:rPr>
+          <w:rFonts w:asciiTheme="minorHAnsi" w:hAnsiTheme="minorHAnsi" w:cstheme="minorHAnsi"/>
+          <w:lang w:val="nl-NL"/>
+        </w:rPr>
+        <w:t xml:space="preserve"> is vergelijkbaar. Het enige verschil is dat de formule voor deze methode</w:t>
+      </w:r>
+      <w:r>
+        <w:rPr>
+          <w:rFonts w:asciiTheme="minorHAnsi" w:hAnsiTheme="minorHAnsi" w:cstheme="minorHAnsi"/>
+          <w:lang w:val="nl-NL"/>
+        </w:rPr>
+        <w:t xml:space="preserve"> een correctie toe voor </w:t>
+      </w:r>
+      <w:r>
+        <w:rPr>
+          <w:rFonts w:asciiTheme="minorHAnsi" w:hAnsiTheme="minorHAnsi" w:cstheme="minorHAnsi"/>
+          <w:lang w:val="nl-NL"/>
+        </w:rPr>
+        <w:t>het menselijke oog. Dit doet men</w:t>
+      </w:r>
+      <w:r>
+        <w:rPr>
+          <w:rFonts w:asciiTheme="minorHAnsi" w:hAnsiTheme="minorHAnsi" w:cstheme="minorHAnsi"/>
+          <w:lang w:val="nl-NL"/>
+        </w:rPr>
+        <w:t xml:space="preserve">, omdat mensen bepaalde kleuren sterker zien dan anderen. De formule is: </w:t>
+      </w:r>
+      <w:r>
+        <w:rPr>
+          <w:rFonts w:asciiTheme="minorHAnsi" w:hAnsiTheme="minorHAnsi" w:cstheme="minorHAnsi"/>
+          <w:lang w:val="nl-NL"/>
+        </w:rPr>
+        <w:t>Gray = (Red * 0.3 + Green * 0.59 + Blue * 0.11)</w:t>
+      </w:r>
+      <w:r>
+        <w:rPr>
+          <w:rFonts w:asciiTheme="minorHAnsi" w:hAnsiTheme="minorHAnsi" w:cstheme="minorHAnsi"/>
+          <w:lang w:val="nl-NL"/>
+        </w:rPr>
+        <w:t>.</w:t>
+      </w:r>
+      <w:r>
+        <w:rPr>
+          <w:rFonts w:asciiTheme="minorHAnsi" w:hAnsiTheme="minorHAnsi" w:cstheme="minorHAnsi"/>
+          <w:lang w:val="nl-NL"/>
+        </w:rPr>
+        <w:t xml:space="preserve"> </w:t>
+      </w:r>
+      <w:r>
+        <w:rPr>
+          <w:rFonts w:asciiTheme="minorHAnsi" w:hAnsiTheme="minorHAnsi" w:cstheme="minorHAnsi"/>
+          <w:lang w:val="nl-NL"/>
+        </w:rPr>
+        <w:t>Dit kost wat meer reken operaties maar i</w:t>
+      </w:r>
+      <w:r>
+        <w:rPr>
+          <w:rFonts w:asciiTheme="minorHAnsi" w:hAnsiTheme="minorHAnsi" w:cstheme="minorHAnsi"/>
+          <w:lang w:val="nl-NL"/>
+        </w:rPr>
+        <w:t>s nog steeds best wel efficiënt. Ook hebben we nog de methode die te maken heeft met desaturation. Deze methode z</w:t>
+      </w:r>
+      <w:r>
+        <w:rPr>
+          <w:rFonts w:asciiTheme="minorHAnsi" w:hAnsiTheme="minorHAnsi" w:cstheme="minorHAnsi"/>
+          <w:lang w:val="nl-NL"/>
+        </w:rPr>
+        <w:t>orgt voor een donker grijsachtige tint. Maar hierbij wordt het HSL color space gebruikt,</w:t>
+      </w:r>
+      <w:r>
+        <w:rPr>
+          <w:rFonts w:asciiTheme="minorHAnsi" w:hAnsiTheme="minorHAnsi" w:cstheme="minorHAnsi"/>
+          <w:lang w:val="nl-NL"/>
+        </w:rPr>
+        <w:t xml:space="preserve"> er zou dus een soort omzetti</w:t>
+      </w:r>
+      <w:r>
+        <w:rPr>
+          <w:rFonts w:asciiTheme="minorHAnsi" w:hAnsiTheme="minorHAnsi" w:cstheme="minorHAnsi"/>
+          <w:lang w:val="nl-NL"/>
+        </w:rPr>
+        <w:t>n</w:t>
+      </w:r>
+      <w:r>
+        <w:rPr>
+          <w:rFonts w:asciiTheme="minorHAnsi" w:hAnsiTheme="minorHAnsi" w:cstheme="minorHAnsi"/>
+          <w:lang w:val="nl-NL"/>
+        </w:rPr>
+        <w:t>g</w:t>
+      </w:r>
+      <w:r>
+        <w:rPr>
+          <w:rFonts w:asciiTheme="minorHAnsi" w:hAnsiTheme="minorHAnsi" w:cstheme="minorHAnsi"/>
+          <w:lang w:val="nl-NL"/>
+        </w:rPr>
+        <w:t xml:space="preserve"> moeten plaatsvinden</w:t>
+      </w:r>
+      <w:r>
+        <w:rPr>
+          <w:rFonts w:asciiTheme="minorHAnsi" w:hAnsiTheme="minorHAnsi" w:cstheme="minorHAnsi"/>
+          <w:lang w:val="nl-NL"/>
+        </w:rPr>
+        <w:t>,</w:t>
+      </w:r>
+      <w:r>
+        <w:rPr>
+          <w:rFonts w:asciiTheme="minorHAnsi" w:hAnsiTheme="minorHAnsi" w:cstheme="minorHAnsi"/>
+          <w:lang w:val="nl-NL"/>
+        </w:rPr>
+        <w:t xml:space="preserve"> dit kan voor extra rekentijd zorgen voor het programma.</w:t>
+      </w:r>
+      <w:r>
+        <w:rPr>
+          <w:rFonts w:asciiTheme="minorHAnsi" w:hAnsiTheme="minorHAnsi" w:cstheme="minorHAnsi"/>
+          <w:lang w:val="nl-NL"/>
+        </w:rPr>
+        <w:t xml:space="preserve"> </w:t>
+      </w:r>
+      <w:r>
+        <w:rPr>
+          <w:rFonts w:asciiTheme="minorHAnsi" w:hAnsiTheme="minorHAnsi" w:cstheme="minorHAnsi"/>
+          <w:lang w:val="nl-NL"/>
+        </w:rPr>
+        <w:t>Decomposition</w:t>
+      </w:r>
+      <w:r>
+        <w:rPr>
+          <w:rFonts w:asciiTheme="minorHAnsi" w:hAnsiTheme="minorHAnsi" w:cstheme="minorHAnsi"/>
+          <w:lang w:val="nl-NL"/>
+        </w:rPr>
+        <w:t xml:space="preserve"> is de volgende methode. Wat hierbij gedaan wordt is h</w:t>
+      </w:r>
+      <w:r>
+        <w:rPr>
+          <w:rFonts w:asciiTheme="minorHAnsi" w:hAnsiTheme="minorHAnsi" w:cstheme="minorHAnsi"/>
+          <w:lang w:val="nl-NL"/>
+        </w:rPr>
+        <w:t>et minimum of maximum van de</w:t>
+      </w:r>
+      <w:r>
+        <w:rPr>
+          <w:rFonts w:asciiTheme="minorHAnsi" w:hAnsiTheme="minorHAnsi" w:cstheme="minorHAnsi"/>
+          <w:lang w:val="nl-NL"/>
+        </w:rPr>
+        <w:t xml:space="preserve"> rgb waardes pakken</w:t>
+      </w:r>
+      <w:r>
+        <w:rPr>
+          <w:rFonts w:asciiTheme="minorHAnsi" w:hAnsiTheme="minorHAnsi" w:cstheme="minorHAnsi"/>
+          <w:lang w:val="nl-NL"/>
+        </w:rPr>
+        <w:t>. De simpelste</w:t>
+      </w:r>
+      <w:r>
+        <w:rPr>
+          <w:rFonts w:asciiTheme="minorHAnsi" w:hAnsiTheme="minorHAnsi" w:cstheme="minorHAnsi"/>
+          <w:lang w:val="nl-NL"/>
+        </w:rPr>
+        <w:t xml:space="preserve"> en laatste</w:t>
+      </w:r>
+      <w:r>
+        <w:rPr>
+          <w:rFonts w:asciiTheme="minorHAnsi" w:hAnsiTheme="minorHAnsi" w:cstheme="minorHAnsi"/>
+          <w:lang w:val="nl-NL"/>
+        </w:rPr>
+        <w:t xml:space="preserve"> methode is om een </w:t>
+      </w:r>
+      <w:r>
+        <w:rPr>
+          <w:rFonts w:asciiTheme="minorHAnsi" w:hAnsiTheme="minorHAnsi" w:cstheme="minorHAnsi"/>
+          <w:lang w:val="nl-NL"/>
+        </w:rPr>
+        <w:t>e</w:t>
+      </w:r>
+      <w:r>
+        <w:rPr>
+          <w:rFonts w:asciiTheme="minorHAnsi" w:hAnsiTheme="minorHAnsi" w:cstheme="minorHAnsi"/>
+          <w:lang w:val="nl-NL"/>
+        </w:rPr>
+        <w:t>nkele kleur als grayscale</w:t>
+      </w:r>
+      <w:r>
+        <w:rPr>
+          <w:rFonts w:asciiTheme="minorHAnsi" w:hAnsiTheme="minorHAnsi" w:cstheme="minorHAnsi"/>
+          <w:lang w:val="nl-NL"/>
+        </w:rPr>
+        <w:t xml:space="preserve"> waarde te pakken. Je kan bi</w:t>
+      </w:r>
+      <w:r>
+        <w:rPr>
+          <w:rFonts w:asciiTheme="minorHAnsi" w:hAnsiTheme="minorHAnsi" w:cstheme="minorHAnsi"/>
+          <w:lang w:val="nl-NL"/>
+        </w:rPr>
+        <w:t>jvoorbeeld voor elke pixel de R-</w:t>
+      </w:r>
+      <w:r>
+        <w:rPr>
+          <w:rFonts w:asciiTheme="minorHAnsi" w:hAnsiTheme="minorHAnsi" w:cstheme="minorHAnsi"/>
+          <w:lang w:val="nl-NL"/>
+        </w:rPr>
+        <w:t>waarde pakken als grayscale waarde. Dit is erg snel en efficent aangezien er geen berekeningen plaats hoeven te vinden. Verder hoeft alleen de waarde die je als grayscale gebruikt</w:t>
+      </w:r>
+      <w:r>
+        <w:rPr>
+          <w:rFonts w:asciiTheme="minorHAnsi" w:hAnsiTheme="minorHAnsi" w:cstheme="minorHAnsi"/>
+          <w:lang w:val="nl-NL"/>
+        </w:rPr>
+        <w:t xml:space="preserve"> opgehaald</w:t>
+      </w:r>
+      <w:r>
+        <w:rPr>
+          <w:rFonts w:asciiTheme="minorHAnsi" w:hAnsiTheme="minorHAnsi" w:cstheme="minorHAnsi"/>
+          <w:lang w:val="nl-NL"/>
+        </w:rPr>
+        <w:t xml:space="preserve"> te worden</w:t>
+      </w:r>
+      <w:r>
+        <w:rPr>
+          <w:rFonts w:asciiTheme="minorHAnsi" w:hAnsiTheme="minorHAnsi" w:cstheme="minorHAnsi"/>
+          <w:lang w:val="nl-NL"/>
+        </w:rPr>
+        <w:t xml:space="preserve"> uit het geheugen.</w:t>
+      </w:r>
+    </w:p>
+    <w:p>
+      <w:pPr>
+        <w:rPr>
+          <w:rFonts w:asciiTheme="minorHAnsi" w:hAnsiTheme="minorHAnsi" w:cstheme="minorHAnsi"/>
+          <w:lang w:val="nl-NL"/>
+        </w:rPr>
+      </w:pPr>
+    </w:p>
+    <w:p>
+      <w:pPr>
+        <w:rPr>
+          <w:rFonts w:asciiTheme="minorHAnsi" w:hAnsiTheme="minorHAnsi" w:cstheme="minorHAnsi"/>
+          <w:lang w:val="nl-NL"/>
+        </w:rPr>
+      </w:pPr>
     </w:p>
     <w:p>
       <w:pPr>
@@ -675,515 +786,8 @@
           <w:lang w:val="nl-NL"/>
         </w:rPr>
       </w:pPr>
-      <w:r>
-        <w:rPr>
-          <w:rFonts w:asciiTheme="minorHAnsi" w:hAnsiTheme="minorHAnsi" w:cstheme="minorHAnsi"/>
-          <w:lang w:val="nl-NL"/>
-        </w:rPr>
-        <w:t>Bij het zoeken van een methode voor de conversie van RGB naar grijswaarde hebben we gekeken naar</w:t>
-      </w:r>
-      <w:r>
-        <w:rPr>
-          <w:rFonts w:asciiTheme="minorHAnsi" w:hAnsiTheme="minorHAnsi" w:cstheme="minorHAnsi"/>
-          <w:lang w:val="nl-NL"/>
-        </w:rPr>
-        <w:t xml:space="preserve"> 5 methodes</w:t>
-      </w:r>
-      <w:r>
-        <w:rPr>
-          <w:rFonts w:asciiTheme="minorHAnsi" w:hAnsiTheme="minorHAnsi" w:cstheme="minorHAnsi"/>
-          <w:lang w:val="nl-NL"/>
-        </w:rPr>
-        <w:t xml:space="preserve">. De eerste is heel simpel. Je telt de </w:t>
-      </w:r>
-      <w:proofErr w:type="gramStart"/>
-      <w:r>
-        <w:rPr>
-          <w:rFonts w:asciiTheme="minorHAnsi" w:hAnsiTheme="minorHAnsi" w:cstheme="minorHAnsi"/>
-          <w:lang w:val="nl-NL"/>
-        </w:rPr>
-        <w:t>RGB waardes</w:t>
-      </w:r>
-      <w:proofErr w:type="gramEnd"/>
-      <w:r>
-        <w:rPr>
-          <w:rFonts w:asciiTheme="minorHAnsi" w:hAnsiTheme="minorHAnsi" w:cstheme="minorHAnsi"/>
-          <w:lang w:val="nl-NL"/>
-        </w:rPr>
-        <w:t xml:space="preserve"> bij elkaar op en deelt het antwoord door 3, oftewel je neemt het gemiddelde van de 3 waardes.</w:t>
-      </w:r>
-      <w:r>
-        <w:rPr>
-          <w:rFonts w:asciiTheme="minorHAnsi" w:hAnsiTheme="minorHAnsi" w:cstheme="minorHAnsi"/>
-          <w:lang w:val="nl-NL"/>
-        </w:rPr>
-        <w:t xml:space="preserve"> </w:t>
-      </w:r>
-      <w:r>
-        <w:rPr>
-          <w:rFonts w:asciiTheme="minorHAnsi" w:hAnsiTheme="minorHAnsi" w:cstheme="minorHAnsi"/>
-          <w:lang w:val="nl-NL"/>
-        </w:rPr>
-        <w:t>Deze optie is goed toe te passen met een look-up tabel en is dus makkelijk dynamisch te maken.</w:t>
-      </w:r>
-    </w:p>
-    <w:p>
-      <w:pPr>
-        <w:rPr>
-          <w:rFonts w:asciiTheme="minorHAnsi" w:hAnsiTheme="minorHAnsi" w:cstheme="minorHAnsi"/>
-          <w:b/>
-          <w:lang w:val="nl-NL"/>
-        </w:rPr>
-      </w:pPr>
-      <w:r>
-        <w:rPr>
-          <w:rFonts w:asciiTheme="minorHAnsi" w:hAnsiTheme="minorHAnsi" w:cstheme="minorHAnsi"/>
-          <w:lang w:val="nl-NL"/>
-        </w:rPr>
-        <w:t xml:space="preserve">De nadelen </w:t>
-      </w:r>
-      <w:r>
-        <w:rPr>
-          <w:rFonts w:asciiTheme="minorHAnsi" w:hAnsiTheme="minorHAnsi" w:cstheme="minorHAnsi"/>
-          <w:lang w:val="nl-NL"/>
-        </w:rPr>
-        <w:t xml:space="preserve">van deze methode </w:t>
-      </w:r>
-      <w:r>
-        <w:rPr>
-          <w:rFonts w:asciiTheme="minorHAnsi" w:hAnsiTheme="minorHAnsi" w:cstheme="minorHAnsi"/>
-          <w:lang w:val="nl-NL"/>
-        </w:rPr>
-        <w:t>hebben vooral met de type grijstinten te maken. Deze optie is namelijk niet zo goed in het weergeven van verschillende soorten grijs en de helderheid van deze tinten.</w:t>
-      </w:r>
-      <w:r>
-        <w:rPr>
-          <w:rFonts w:asciiTheme="minorHAnsi" w:hAnsiTheme="minorHAnsi" w:cstheme="minorHAnsi"/>
-          <w:lang w:val="nl-NL"/>
-        </w:rPr>
-        <w:t xml:space="preserve"> De tweede</w:t>
-      </w:r>
-      <w:r>
-        <w:rPr>
-          <w:rFonts w:asciiTheme="minorHAnsi" w:hAnsiTheme="minorHAnsi" w:cstheme="minorHAnsi"/>
-          <w:lang w:val="nl-NL"/>
-        </w:rPr>
-        <w:t xml:space="preserve"> methode</w:t>
-      </w:r>
-      <w:r>
-        <w:rPr>
-          <w:rFonts w:asciiTheme="minorHAnsi" w:hAnsiTheme="minorHAnsi" w:cstheme="minorHAnsi"/>
-          <w:lang w:val="nl-NL"/>
-        </w:rPr>
-        <w:t xml:space="preserve"> is vergelijkbaar. Het enige verschil is dat de formule voor deze methode</w:t>
-      </w:r>
-      <w:r>
-        <w:rPr>
-          <w:rFonts w:asciiTheme="minorHAnsi" w:hAnsiTheme="minorHAnsi" w:cstheme="minorHAnsi"/>
-          <w:lang w:val="nl-NL"/>
-        </w:rPr>
-        <w:t xml:space="preserve"> een correctie toe voor </w:t>
-      </w:r>
-      <w:r>
-        <w:rPr>
-          <w:rFonts w:asciiTheme="minorHAnsi" w:hAnsiTheme="minorHAnsi" w:cstheme="minorHAnsi"/>
-          <w:lang w:val="nl-NL"/>
-        </w:rPr>
-        <w:t>het menselijke oog. Dit doet men</w:t>
-      </w:r>
-      <w:r>
-        <w:rPr>
-          <w:rFonts w:asciiTheme="minorHAnsi" w:hAnsiTheme="minorHAnsi" w:cstheme="minorHAnsi"/>
-          <w:lang w:val="nl-NL"/>
-        </w:rPr>
-        <w:t xml:space="preserve">, omdat mensen bepaalde kleuren sterker zien dan anderen. De formule is: </w:t>
-      </w:r>
-      <w:r>
-        <w:rPr>
-          <w:rFonts w:asciiTheme="minorHAnsi" w:hAnsiTheme="minorHAnsi" w:cstheme="minorHAnsi"/>
-          <w:lang w:val="nl-NL"/>
-        </w:rPr>
-        <w:t>Gray = (Red * 0.3 + Green * 0.59 + Blue * 0.11)</w:t>
-      </w:r>
-      <w:r>
-        <w:rPr>
-          <w:rFonts w:asciiTheme="minorHAnsi" w:hAnsiTheme="minorHAnsi" w:cstheme="minorHAnsi"/>
-          <w:lang w:val="nl-NL"/>
-        </w:rPr>
-        <w:t>.</w:t>
-      </w:r>
-      <w:r>
-        <w:rPr>
-          <w:rFonts w:asciiTheme="minorHAnsi" w:hAnsiTheme="minorHAnsi" w:cstheme="minorHAnsi"/>
-          <w:lang w:val="nl-NL"/>
-        </w:rPr>
-        <w:t xml:space="preserve"> </w:t>
-      </w:r>
-      <w:r>
-        <w:rPr>
-          <w:rFonts w:asciiTheme="minorHAnsi" w:hAnsiTheme="minorHAnsi" w:cstheme="minorHAnsi"/>
-          <w:lang w:val="nl-NL"/>
-        </w:rPr>
-        <w:t>Dit kost wat meer reken operaties maar i</w:t>
-      </w:r>
-      <w:r>
-        <w:rPr>
-          <w:rFonts w:asciiTheme="minorHAnsi" w:hAnsiTheme="minorHAnsi" w:cstheme="minorHAnsi"/>
-          <w:lang w:val="nl-NL"/>
-        </w:rPr>
-        <w:t xml:space="preserve">s nog steeds best wel efficiënt. Ook hebben we nog de methode die te maken heeft met </w:t>
-      </w:r>
-      <w:proofErr w:type="spellStart"/>
-      <w:r>
-        <w:rPr>
-          <w:rFonts w:asciiTheme="minorHAnsi" w:hAnsiTheme="minorHAnsi" w:cstheme="minorHAnsi"/>
-          <w:lang w:val="nl-NL"/>
-        </w:rPr>
-        <w:t>desaturation</w:t>
-      </w:r>
-      <w:proofErr w:type="spellEnd"/>
-      <w:r>
-        <w:rPr>
-          <w:rFonts w:asciiTheme="minorHAnsi" w:hAnsiTheme="minorHAnsi" w:cstheme="minorHAnsi"/>
-          <w:lang w:val="nl-NL"/>
-        </w:rPr>
-        <w:t>. Deze methode z</w:t>
-      </w:r>
-      <w:r>
-        <w:rPr>
-          <w:rFonts w:asciiTheme="minorHAnsi" w:hAnsiTheme="minorHAnsi" w:cstheme="minorHAnsi"/>
-          <w:lang w:val="nl-NL"/>
-        </w:rPr>
-        <w:t xml:space="preserve">orgt voor een donker grijsachtige tint. Maar hierbij wordt het </w:t>
-      </w:r>
-      <w:proofErr w:type="gramStart"/>
-      <w:r>
-        <w:rPr>
-          <w:rFonts w:asciiTheme="minorHAnsi" w:hAnsiTheme="minorHAnsi" w:cstheme="minorHAnsi"/>
-          <w:lang w:val="nl-NL"/>
-        </w:rPr>
-        <w:t>HSL</w:t>
-      </w:r>
-      <w:proofErr w:type="gramEnd"/>
-      <w:r>
-        <w:rPr>
-          <w:rFonts w:asciiTheme="minorHAnsi" w:hAnsiTheme="minorHAnsi" w:cstheme="minorHAnsi"/>
-          <w:lang w:val="nl-NL"/>
-        </w:rPr>
-        <w:t xml:space="preserve"> </w:t>
-      </w:r>
-      <w:proofErr w:type="spellStart"/>
-      <w:r>
-        <w:rPr>
-          <w:rFonts w:asciiTheme="minorHAnsi" w:hAnsiTheme="minorHAnsi" w:cstheme="minorHAnsi"/>
-          <w:lang w:val="nl-NL"/>
-        </w:rPr>
-        <w:t>color</w:t>
-      </w:r>
-      <w:proofErr w:type="spellEnd"/>
-      <w:r>
-        <w:rPr>
-          <w:rFonts w:asciiTheme="minorHAnsi" w:hAnsiTheme="minorHAnsi" w:cstheme="minorHAnsi"/>
-          <w:lang w:val="nl-NL"/>
-        </w:rPr>
-        <w:t xml:space="preserve"> </w:t>
-      </w:r>
-      <w:proofErr w:type="spellStart"/>
-      <w:r>
-        <w:rPr>
-          <w:rFonts w:asciiTheme="minorHAnsi" w:hAnsiTheme="minorHAnsi" w:cstheme="minorHAnsi"/>
-          <w:lang w:val="nl-NL"/>
-        </w:rPr>
-        <w:t>space</w:t>
-      </w:r>
-      <w:proofErr w:type="spellEnd"/>
-      <w:r>
-        <w:rPr>
-          <w:rFonts w:asciiTheme="minorHAnsi" w:hAnsiTheme="minorHAnsi" w:cstheme="minorHAnsi"/>
-          <w:lang w:val="nl-NL"/>
-        </w:rPr>
-        <w:t xml:space="preserve"> gebruikt,</w:t>
-      </w:r>
-      <w:r>
-        <w:rPr>
-          <w:rFonts w:asciiTheme="minorHAnsi" w:hAnsiTheme="minorHAnsi" w:cstheme="minorHAnsi"/>
-          <w:lang w:val="nl-NL"/>
-        </w:rPr>
-        <w:t xml:space="preserve"> er zou dus een soort omzetti</w:t>
-      </w:r>
-      <w:r>
-        <w:rPr>
-          <w:rFonts w:asciiTheme="minorHAnsi" w:hAnsiTheme="minorHAnsi" w:cstheme="minorHAnsi"/>
-          <w:lang w:val="nl-NL"/>
-        </w:rPr>
-        <w:t>n</w:t>
-      </w:r>
-      <w:r>
-        <w:rPr>
-          <w:rFonts w:asciiTheme="minorHAnsi" w:hAnsiTheme="minorHAnsi" w:cstheme="minorHAnsi"/>
-          <w:lang w:val="nl-NL"/>
-        </w:rPr>
-        <w:t>g</w:t>
-      </w:r>
-      <w:r>
-        <w:rPr>
-          <w:rFonts w:asciiTheme="minorHAnsi" w:hAnsiTheme="minorHAnsi" w:cstheme="minorHAnsi"/>
-          <w:lang w:val="nl-NL"/>
-        </w:rPr>
-        <w:t xml:space="preserve"> moeten plaatsvinden</w:t>
-      </w:r>
-      <w:r>
-        <w:rPr>
-          <w:rFonts w:asciiTheme="minorHAnsi" w:hAnsiTheme="minorHAnsi" w:cstheme="minorHAnsi"/>
-          <w:lang w:val="nl-NL"/>
-        </w:rPr>
-        <w:t>,</w:t>
-      </w:r>
-      <w:r>
-        <w:rPr>
-          <w:rFonts w:asciiTheme="minorHAnsi" w:hAnsiTheme="minorHAnsi" w:cstheme="minorHAnsi"/>
-          <w:lang w:val="nl-NL"/>
-        </w:rPr>
-        <w:t xml:space="preserve"> dit kan voor extra rekentijd zorgen voor het programma.</w:t>
-      </w:r>
-      <w:r>
-        <w:rPr>
-          <w:rFonts w:asciiTheme="minorHAnsi" w:hAnsiTheme="minorHAnsi" w:cstheme="minorHAnsi"/>
-          <w:lang w:val="nl-NL"/>
-        </w:rPr>
-        <w:t xml:space="preserve"> </w:t>
-      </w:r>
-      <w:proofErr w:type="spellStart"/>
-      <w:r>
-        <w:rPr>
-          <w:rFonts w:asciiTheme="minorHAnsi" w:hAnsiTheme="minorHAnsi" w:cstheme="minorHAnsi"/>
-          <w:lang w:val="nl-NL"/>
-        </w:rPr>
-        <w:t>Decomposition</w:t>
-      </w:r>
-      <w:proofErr w:type="spellEnd"/>
-      <w:r>
-        <w:rPr>
-          <w:rFonts w:asciiTheme="minorHAnsi" w:hAnsiTheme="minorHAnsi" w:cstheme="minorHAnsi"/>
-          <w:lang w:val="nl-NL"/>
-        </w:rPr>
-        <w:t xml:space="preserve"> is de volgende methode. Wat hierbij gedaan wordt is h</w:t>
-      </w:r>
-      <w:r>
-        <w:rPr>
-          <w:rFonts w:asciiTheme="minorHAnsi" w:hAnsiTheme="minorHAnsi" w:cstheme="minorHAnsi"/>
-          <w:lang w:val="nl-NL"/>
-        </w:rPr>
-        <w:t>et minimum of maximum van de</w:t>
-      </w:r>
-      <w:r>
-        <w:rPr>
-          <w:rFonts w:asciiTheme="minorHAnsi" w:hAnsiTheme="minorHAnsi" w:cstheme="minorHAnsi"/>
-          <w:lang w:val="nl-NL"/>
-        </w:rPr>
-        <w:t xml:space="preserve"> </w:t>
-      </w:r>
-      <w:proofErr w:type="spellStart"/>
-      <w:r>
-        <w:rPr>
-          <w:rFonts w:asciiTheme="minorHAnsi" w:hAnsiTheme="minorHAnsi" w:cstheme="minorHAnsi"/>
-          <w:lang w:val="nl-NL"/>
-        </w:rPr>
-        <w:t>rgb</w:t>
-      </w:r>
-      <w:proofErr w:type="spellEnd"/>
-      <w:r>
-        <w:rPr>
-          <w:rFonts w:asciiTheme="minorHAnsi" w:hAnsiTheme="minorHAnsi" w:cstheme="minorHAnsi"/>
-          <w:lang w:val="nl-NL"/>
-        </w:rPr>
-        <w:t xml:space="preserve"> waardes pakken</w:t>
-      </w:r>
-      <w:r>
-        <w:rPr>
-          <w:rFonts w:asciiTheme="minorHAnsi" w:hAnsiTheme="minorHAnsi" w:cstheme="minorHAnsi"/>
-          <w:lang w:val="nl-NL"/>
-        </w:rPr>
-        <w:t>. De simpelste</w:t>
-      </w:r>
-      <w:r>
-        <w:rPr>
-          <w:rFonts w:asciiTheme="minorHAnsi" w:hAnsiTheme="minorHAnsi" w:cstheme="minorHAnsi"/>
-          <w:lang w:val="nl-NL"/>
-        </w:rPr>
-        <w:t xml:space="preserve"> en laatste</w:t>
-      </w:r>
-      <w:r>
-        <w:rPr>
-          <w:rFonts w:asciiTheme="minorHAnsi" w:hAnsiTheme="minorHAnsi" w:cstheme="minorHAnsi"/>
-          <w:lang w:val="nl-NL"/>
-        </w:rPr>
-        <w:t xml:space="preserve"> methode is om een </w:t>
-      </w:r>
-      <w:r>
-        <w:rPr>
-          <w:rFonts w:asciiTheme="minorHAnsi" w:hAnsiTheme="minorHAnsi" w:cstheme="minorHAnsi"/>
-          <w:lang w:val="nl-NL"/>
-        </w:rPr>
-        <w:t>e</w:t>
-      </w:r>
-      <w:r>
-        <w:rPr>
-          <w:rFonts w:asciiTheme="minorHAnsi" w:hAnsiTheme="minorHAnsi" w:cstheme="minorHAnsi"/>
-          <w:lang w:val="nl-NL"/>
-        </w:rPr>
-        <w:t xml:space="preserve">nkele kleur als </w:t>
-      </w:r>
-      <w:proofErr w:type="spellStart"/>
-      <w:r>
-        <w:rPr>
-          <w:rFonts w:asciiTheme="minorHAnsi" w:hAnsiTheme="minorHAnsi" w:cstheme="minorHAnsi"/>
-          <w:lang w:val="nl-NL"/>
-        </w:rPr>
-        <w:t>grayscale</w:t>
-      </w:r>
-      <w:proofErr w:type="spellEnd"/>
-      <w:r>
-        <w:rPr>
-          <w:rFonts w:asciiTheme="minorHAnsi" w:hAnsiTheme="minorHAnsi" w:cstheme="minorHAnsi"/>
-          <w:lang w:val="nl-NL"/>
-        </w:rPr>
-        <w:t xml:space="preserve"> waarde te pakken. Je kan bi</w:t>
-      </w:r>
-      <w:r>
-        <w:rPr>
-          <w:rFonts w:asciiTheme="minorHAnsi" w:hAnsiTheme="minorHAnsi" w:cstheme="minorHAnsi"/>
-          <w:lang w:val="nl-NL"/>
-        </w:rPr>
-        <w:t>jvoorbeeld voor elke pixel de R-</w:t>
-      </w:r>
-      <w:r>
-        <w:rPr>
-          <w:rFonts w:asciiTheme="minorHAnsi" w:hAnsiTheme="minorHAnsi" w:cstheme="minorHAnsi"/>
-          <w:lang w:val="nl-NL"/>
-        </w:rPr>
-        <w:t xml:space="preserve">waarde pakken als </w:t>
-      </w:r>
-      <w:proofErr w:type="spellStart"/>
-      <w:r>
-        <w:rPr>
-          <w:rFonts w:asciiTheme="minorHAnsi" w:hAnsiTheme="minorHAnsi" w:cstheme="minorHAnsi"/>
-          <w:lang w:val="nl-NL"/>
-        </w:rPr>
-        <w:t>grayscale</w:t>
-      </w:r>
-      <w:proofErr w:type="spellEnd"/>
-      <w:r>
-        <w:rPr>
-          <w:rFonts w:asciiTheme="minorHAnsi" w:hAnsiTheme="minorHAnsi" w:cstheme="minorHAnsi"/>
-          <w:lang w:val="nl-NL"/>
-        </w:rPr>
-        <w:t xml:space="preserve"> waarde. Dit is erg snel en </w:t>
-      </w:r>
-      <w:proofErr w:type="spellStart"/>
-      <w:r>
-        <w:rPr>
-          <w:rFonts w:asciiTheme="minorHAnsi" w:hAnsiTheme="minorHAnsi" w:cstheme="minorHAnsi"/>
-          <w:lang w:val="nl-NL"/>
-        </w:rPr>
-        <w:t>efficent</w:t>
-      </w:r>
-      <w:proofErr w:type="spellEnd"/>
-      <w:r>
-        <w:rPr>
-          <w:rFonts w:asciiTheme="minorHAnsi" w:hAnsiTheme="minorHAnsi" w:cstheme="minorHAnsi"/>
-          <w:lang w:val="nl-NL"/>
-        </w:rPr>
-        <w:t xml:space="preserve"> aangezien er geen berekeningen plaats hoeven te vinden. Verder hoeft alleen de waarde die je als </w:t>
-      </w:r>
-      <w:proofErr w:type="spellStart"/>
-      <w:r>
-        <w:rPr>
-          <w:rFonts w:asciiTheme="minorHAnsi" w:hAnsiTheme="minorHAnsi" w:cstheme="minorHAnsi"/>
-          <w:lang w:val="nl-NL"/>
-        </w:rPr>
-        <w:t>grayscale</w:t>
-      </w:r>
-      <w:proofErr w:type="spellEnd"/>
-      <w:r>
-        <w:rPr>
-          <w:rFonts w:asciiTheme="minorHAnsi" w:hAnsiTheme="minorHAnsi" w:cstheme="minorHAnsi"/>
-          <w:lang w:val="nl-NL"/>
-        </w:rPr>
-        <w:t xml:space="preserve"> gebruikt</w:t>
-      </w:r>
-      <w:r>
-        <w:rPr>
-          <w:rFonts w:asciiTheme="minorHAnsi" w:hAnsiTheme="minorHAnsi" w:cstheme="minorHAnsi"/>
-          <w:lang w:val="nl-NL"/>
-        </w:rPr>
-        <w:t xml:space="preserve"> opgehaald</w:t>
-      </w:r>
-      <w:r>
-        <w:rPr>
-          <w:rFonts w:asciiTheme="minorHAnsi" w:hAnsiTheme="minorHAnsi" w:cstheme="minorHAnsi"/>
-          <w:lang w:val="nl-NL"/>
-        </w:rPr>
-        <w:t xml:space="preserve"> te worden</w:t>
-      </w:r>
-      <w:r>
-        <w:rPr>
-          <w:rFonts w:asciiTheme="minorHAnsi" w:hAnsiTheme="minorHAnsi" w:cstheme="minorHAnsi"/>
-          <w:lang w:val="nl-NL"/>
-        </w:rPr>
-        <w:t xml:space="preserve"> uit het geheugen.</w:t>
-      </w:r>
-    </w:p>
-    <w:p>
-      <w:pPr>
-        <w:rPr>
-          <w:rFonts w:asciiTheme="minorHAnsi" w:hAnsiTheme="minorHAnsi" w:cstheme="minorHAnsi"/>
-          <w:b/>
-          <w:lang w:val="nl-NL"/>
-        </w:rPr>
-      </w:pPr>
-      <w:r>
-        <w:rPr>
-          <w:rFonts w:asciiTheme="minorHAnsi" w:hAnsiTheme="minorHAnsi" w:cstheme="minorHAnsi"/>
-          <w:b/>
-          <w:lang w:val="nl-NL"/>
-        </w:rPr>
-        <w:t xml:space="preserve"> </w:t>
-      </w:r>
-    </w:p>
-    <w:p>
-      <w:pPr>
-        <w:rPr>
-          <w:rFonts w:asciiTheme="minorHAnsi" w:hAnsiTheme="minorHAnsi" w:cstheme="minorHAnsi"/>
-          <w:lang w:val="nl-NL"/>
-        </w:rPr>
-      </w:pPr>
-      <w:r>
-        <w:rPr>
-          <w:rFonts w:asciiTheme="minorHAnsi" w:hAnsiTheme="minorHAnsi" w:cstheme="minorHAnsi"/>
-          <w:lang w:val="nl-NL"/>
-        </w:rPr>
-        <w:lastRenderedPageBreak/>
-        <w:t>Bronnen:</w:t>
-      </w:r>
-    </w:p>
-    <w:p>
-      <w:pPr>
-        <w:rPr>
-          <w:rFonts w:asciiTheme="minorHAnsi" w:hAnsiTheme="minorHAnsi" w:cstheme="minorHAnsi"/>
-          <w:lang w:val="nl-NL"/>
-        </w:rPr>
-      </w:pPr>
-      <w:hyperlink r:id="rId9" w:history="1">
-        <w:r>
-          <w:rPr>
-            <w:rStyle w:val="Hyperlink"/>
-            <w:rFonts w:asciiTheme="minorHAnsi" w:hAnsiTheme="minorHAnsi" w:cstheme="minorHAnsi"/>
-            <w:lang w:val="nl-NL"/>
-          </w:rPr>
-          <w:t>http://www.tannerhelland.com/3643/grayscale-image-algorithm-vb6/</w:t>
-        </w:r>
-      </w:hyperlink>
+      <w:bookmarkStart w:id="0" w:name="_GoBack"/>
+      <w:bookmarkEnd w:id="0"/>
     </w:p>
     <w:p>
       <w:pPr>
@@ -1218,6 +822,61 @@
           <w:lang w:val="nl-NL"/>
         </w:rPr>
       </w:pPr>
+      <w:r>
+        <w:rPr>
+          <w:rFonts w:asciiTheme="minorHAnsi" w:hAnsiTheme="minorHAnsi" w:cstheme="minorHAnsi"/>
+          <w:color w:val="365F91" w:themeColor="accent1" w:themeShade="BF"/>
+          <w:sz w:val="24"/>
+          <w:szCs w:val="24"/>
+          <w:lang w:val="nl-NL"/>
+        </w:rPr>
+        <w:t>Keuze</w:t>
+      </w:r>
+    </w:p>
+    <w:p>
+      <w:pPr>
+        <w:rPr>
+          <w:rFonts w:asciiTheme="minorHAnsi" w:hAnsiTheme="minorHAnsi" w:cstheme="minorHAnsi"/>
+          <w:lang w:val="nl-NL"/>
+        </w:rPr>
+      </w:pPr>
+      <w:r>
+        <w:rPr>
+          <w:rFonts w:asciiTheme="minorHAnsi" w:hAnsiTheme="minorHAnsi" w:cstheme="minorHAnsi"/>
+          <w:lang w:val="nl-NL"/>
+        </w:rPr>
+        <w:t>Voor de imageshell hebben we besloten om in eerste instantie een vector te gebruiken. Dit heeft als voordeel dat de array goed gealloceerd en gedeblokkeerd wordt. Dit is ook een veilige optie (weinig kans op geheugen dat overschreven wordt)</w:t>
+      </w:r>
+    </w:p>
+    <w:p>
+      <w:pPr>
+        <w:rPr>
+          <w:rFonts w:asciiTheme="minorHAnsi" w:hAnsiTheme="minorHAnsi" w:cstheme="minorHAnsi"/>
+          <w:lang w:val="nl-NL"/>
+        </w:rPr>
+      </w:pPr>
+    </w:p>
+    <w:p>
+      <w:pPr>
+        <w:rPr>
+          <w:rFonts w:asciiTheme="minorHAnsi" w:hAnsiTheme="minorHAnsi" w:cstheme="minorHAnsi"/>
+          <w:lang w:val="nl-NL"/>
+        </w:rPr>
+      </w:pPr>
+      <w:r>
+        <w:rPr>
+          <w:rFonts w:asciiTheme="minorHAnsi" w:hAnsiTheme="minorHAnsi" w:cstheme="minorHAnsi"/>
+          <w:lang w:val="nl-NL"/>
+        </w:rPr>
+        <w:t>Voor het opzetten van RGB-waardes hebben we in eerste instantie gekozen voor “Luminance”. Maar we gaan een aantal logische omzettingen testen voor efficiëntie en de hoeveelheid geheugen die ze innemen. Hierop zullen we nog een keer kijken op we de goede keuze hebben gemaakt.</w:t>
+      </w:r>
+    </w:p>
+    <w:p>
+      <w:pPr>
+        <w:rPr>
+          <w:lang w:val="nl-NL"/>
+        </w:rPr>
+      </w:pPr>
     </w:p>
     <w:p>
       <w:pPr>
@@ -1243,69 +902,72 @@
           <w:szCs w:val="24"/>
           <w:lang w:val="nl-NL"/>
         </w:rPr>
-        <w:t>Keuze</w:t>
-      </w:r>
-    </w:p>
-    <w:p>
-      <w:pPr>
-        <w:rPr>
-          <w:rFonts w:asciiTheme="minorHAnsi" w:hAnsiTheme="minorHAnsi" w:cstheme="minorHAnsi"/>
-          <w:lang w:val="nl-NL"/>
-        </w:rPr>
-      </w:pPr>
-      <w:r>
-        <w:rPr>
-          <w:rFonts w:asciiTheme="minorHAnsi" w:hAnsiTheme="minorHAnsi" w:cstheme="minorHAnsi"/>
-          <w:lang w:val="nl-NL"/>
-        </w:rPr>
-        <w:t>Voor de imageshell hebben we besloten om in eerste instantie een vector te gebruiken. Dit heeft als voordeel dat de array goed gealloceerd en gedeblokkeerd wordt. Dit is ook een veilige optie (weinig kans op geheugen dat overschreven wordt)</w:t>
-      </w:r>
-    </w:p>
-    <w:p>
-      <w:pPr>
-        <w:rPr>
-          <w:rFonts w:asciiTheme="minorHAnsi" w:hAnsiTheme="minorHAnsi" w:cstheme="minorHAnsi"/>
-          <w:lang w:val="nl-NL"/>
-        </w:rPr>
-      </w:pPr>
-    </w:p>
-    <w:p>
-      <w:pPr>
-        <w:rPr>
-          <w:rFonts w:asciiTheme="minorHAnsi" w:hAnsiTheme="minorHAnsi" w:cstheme="minorHAnsi"/>
-          <w:lang w:val="nl-NL"/>
-        </w:rPr>
-      </w:pPr>
-      <w:r>
-        <w:rPr>
-          <w:rFonts w:asciiTheme="minorHAnsi" w:hAnsiTheme="minorHAnsi" w:cstheme="minorHAnsi"/>
-          <w:lang w:val="nl-NL"/>
-        </w:rPr>
-        <w:t>Voor het opzetten van RGB-waardes hebben we in eerste instantie gekozen voor “</w:t>
-      </w:r>
-      <w:proofErr w:type="spellStart"/>
-      <w:r>
-        <w:rPr>
-          <w:rFonts w:asciiTheme="minorHAnsi" w:hAnsiTheme="minorHAnsi" w:cstheme="minorHAnsi"/>
-          <w:lang w:val="nl-NL"/>
-        </w:rPr>
-        <w:t>Luminance</w:t>
-      </w:r>
-      <w:proofErr w:type="spellEnd"/>
-      <w:r>
-        <w:rPr>
-          <w:rFonts w:asciiTheme="minorHAnsi" w:hAnsiTheme="minorHAnsi" w:cstheme="minorHAnsi"/>
-          <w:lang w:val="nl-NL"/>
-        </w:rPr>
-        <w:t>”. Maar we gaan een aantal logische omzettingen testen voor efficiëntie en de hoeveelheid geheugen die ze innemen. Hierop zullen we nog een keer kijken op we de goede keuze hebben gemaakt.</w:t>
-      </w:r>
-    </w:p>
-    <w:p>
-      <w:pPr>
-        <w:rPr>
-          <w:lang w:val="nl-NL"/>
-        </w:rPr>
-      </w:pPr>
+        <w:t>Implementatie</w:t>
+      </w:r>
+    </w:p>
+    <w:p>
+      <w:pPr>
+        <w:rPr>
+          <w:rFonts w:asciiTheme="minorHAnsi" w:hAnsiTheme="minorHAnsi" w:cstheme="minorHAnsi"/>
+          <w:lang w:val="nl-NL"/>
+        </w:rPr>
+      </w:pPr>
+      <w:r>
+        <w:rPr>
+          <w:rFonts w:asciiTheme="minorHAnsi" w:hAnsiTheme="minorHAnsi" w:cstheme="minorHAnsi"/>
+          <w:lang w:val="nl-NL"/>
+        </w:rPr>
+        <w:t xml:space="preserve">Onze code </w:t>
+      </w:r>
+      <w:r>
+        <w:rPr>
+          <w:rFonts w:asciiTheme="minorHAnsi" w:hAnsiTheme="minorHAnsi" w:cstheme="minorHAnsi"/>
+          <w:lang w:val="nl-NL"/>
+        </w:rPr>
+        <w:t>komt in de volgende</w:t>
+      </w:r>
+      <w:r>
+        <w:rPr>
+          <w:rFonts w:asciiTheme="minorHAnsi" w:hAnsiTheme="minorHAnsi" w:cstheme="minorHAnsi"/>
+          <w:lang w:val="nl-NL"/>
+        </w:rPr>
+        <w:t xml:space="preserve"> </w:t>
+      </w:r>
+      <w:r>
+        <w:rPr>
+          <w:rFonts w:asciiTheme="minorHAnsi" w:hAnsiTheme="minorHAnsi" w:cstheme="minorHAnsi"/>
+          <w:lang w:val="nl-NL"/>
+        </w:rPr>
+        <w:t xml:space="preserve">classes te zitten: </w:t>
+      </w:r>
+      <w:r>
+        <w:rPr>
+          <w:rFonts w:asciiTheme="minorHAnsi" w:hAnsiTheme="minorHAnsi" w:cstheme="minorHAnsi"/>
+          <w:lang w:val="nl-NL"/>
+        </w:rPr>
+        <w:t>IntensityImageStudent</w:t>
+      </w:r>
+      <w:r>
+        <w:rPr>
+          <w:rFonts w:asciiTheme="minorHAnsi" w:hAnsiTheme="minorHAnsi" w:cstheme="minorHAnsi"/>
+          <w:lang w:val="nl-NL"/>
+        </w:rPr>
+        <w:t xml:space="preserve">, </w:t>
+      </w:r>
+      <w:r>
+        <w:rPr>
+          <w:rFonts w:asciiTheme="minorHAnsi" w:hAnsiTheme="minorHAnsi" w:cstheme="minorHAnsi"/>
+          <w:lang w:val="nl-NL"/>
+        </w:rPr>
+        <w:t>RGBImageStudent</w:t>
+      </w:r>
+      <w:r>
+        <w:rPr>
+          <w:rFonts w:asciiTheme="minorHAnsi" w:hAnsiTheme="minorHAnsi" w:cstheme="minorHAnsi"/>
+          <w:lang w:val="nl-NL"/>
+        </w:rPr>
+        <w:t xml:space="preserve"> en StudentPreProcessing</w:t>
+      </w:r>
     </w:p>
     <w:p>
       <w:pPr>
@@ -1323,93 +985,6 @@
           <w:lang w:val="nl-NL"/>
         </w:rPr>
       </w:pPr>
-      <w:r>
-        <w:rPr>
-          <w:rFonts w:asciiTheme="minorHAnsi" w:hAnsiTheme="minorHAnsi" w:cstheme="minorHAnsi"/>
-          <w:color w:val="365F91" w:themeColor="accent1" w:themeShade="BF"/>
-          <w:sz w:val="24"/>
-          <w:szCs w:val="24"/>
-          <w:lang w:val="nl-NL"/>
-        </w:rPr>
-        <w:t>Implementatie</w:t>
-      </w:r>
-    </w:p>
-    <w:p>
-      <w:pPr>
-        <w:rPr>
-          <w:rFonts w:asciiTheme="minorHAnsi" w:hAnsiTheme="minorHAnsi" w:cstheme="minorHAnsi"/>
-          <w:lang w:val="nl-NL"/>
-        </w:rPr>
-      </w:pPr>
-      <w:r>
-        <w:rPr>
-          <w:rFonts w:asciiTheme="minorHAnsi" w:hAnsiTheme="minorHAnsi" w:cstheme="minorHAnsi"/>
-          <w:lang w:val="nl-NL"/>
-        </w:rPr>
-        <w:t xml:space="preserve">Onze code </w:t>
-      </w:r>
-      <w:r>
-        <w:rPr>
-          <w:rFonts w:asciiTheme="minorHAnsi" w:hAnsiTheme="minorHAnsi" w:cstheme="minorHAnsi"/>
-          <w:lang w:val="nl-NL"/>
-        </w:rPr>
-        <w:t>komt in de volgende</w:t>
-      </w:r>
-      <w:r>
-        <w:rPr>
-          <w:rFonts w:asciiTheme="minorHAnsi" w:hAnsiTheme="minorHAnsi" w:cstheme="minorHAnsi"/>
-          <w:lang w:val="nl-NL"/>
-        </w:rPr>
-        <w:t xml:space="preserve"> </w:t>
-      </w:r>
-      <w:r>
-        <w:rPr>
-          <w:rFonts w:asciiTheme="minorHAnsi" w:hAnsiTheme="minorHAnsi" w:cstheme="minorHAnsi"/>
-          <w:lang w:val="nl-NL"/>
-        </w:rPr>
-        <w:t xml:space="preserve">classes te zitten: </w:t>
-      </w:r>
-      <w:proofErr w:type="spellStart"/>
-      <w:r>
-        <w:rPr>
-          <w:rFonts w:asciiTheme="minorHAnsi" w:hAnsiTheme="minorHAnsi" w:cstheme="minorHAnsi"/>
-          <w:lang w:val="nl-NL"/>
-        </w:rPr>
-        <w:t>IntensityImageStudent</w:t>
-      </w:r>
-      <w:proofErr w:type="spellEnd"/>
-      <w:r>
-        <w:rPr>
-          <w:rFonts w:asciiTheme="minorHAnsi" w:hAnsiTheme="minorHAnsi" w:cstheme="minorHAnsi"/>
-          <w:lang w:val="nl-NL"/>
-        </w:rPr>
-        <w:t xml:space="preserve">, </w:t>
-      </w:r>
-      <w:proofErr w:type="spellStart"/>
-      <w:r>
-        <w:rPr>
-          <w:rFonts w:asciiTheme="minorHAnsi" w:hAnsiTheme="minorHAnsi" w:cstheme="minorHAnsi"/>
-          <w:lang w:val="nl-NL"/>
-        </w:rPr>
-        <w:t>RGBImageStudent</w:t>
-      </w:r>
-      <w:proofErr w:type="spellEnd"/>
-      <w:r>
-        <w:rPr>
-          <w:rFonts w:asciiTheme="minorHAnsi" w:hAnsiTheme="minorHAnsi" w:cstheme="minorHAnsi"/>
-          <w:lang w:val="nl-NL"/>
-        </w:rPr>
-        <w:t xml:space="preserve"> en </w:t>
-      </w:r>
-      <w:proofErr w:type="spellStart"/>
-      <w:r>
-        <w:rPr>
-          <w:rFonts w:asciiTheme="minorHAnsi" w:hAnsiTheme="minorHAnsi" w:cstheme="minorHAnsi"/>
-          <w:lang w:val="nl-NL"/>
-        </w:rPr>
-        <w:t>StudentPreProcessing</w:t>
-      </w:r>
-      <w:proofErr w:type="spellEnd"/>
     </w:p>
     <w:p>
       <w:pPr>
@@ -1427,23 +1002,6 @@
           <w:lang w:val="nl-NL"/>
         </w:rPr>
       </w:pPr>
-    </w:p>
-    <w:p>
-      <w:pPr>
-        <w:pStyle w:val="Kop2"/>
-        <w:numPr>
-          <w:ilvl w:val="0"/>
-          <w:numId w:val="0"/>
-        </w:numPr>
-        <w:spacing w:before="0" w:after="0"/>
-        <w:rPr>
-          <w:rFonts w:asciiTheme="minorHAnsi" w:hAnsiTheme="minorHAnsi" w:cstheme="minorHAnsi"/>
-          <w:color w:val="365F91" w:themeColor="accent1" w:themeShade="BF"/>
-          <w:sz w:val="24"/>
-          <w:szCs w:val="24"/>
-          <w:lang w:val="nl-NL"/>
-        </w:rPr>
-      </w:pPr>
       <w:r>
         <w:rPr>
           <w:rFonts w:asciiTheme="minorHAnsi" w:hAnsiTheme="minorHAnsi" w:cstheme="minorHAnsi"/>
@@ -1514,17 +1072,8 @@
           <w:rFonts w:asciiTheme="minorHAnsi" w:hAnsiTheme="minorHAnsi" w:cstheme="minorHAnsi"/>
           <w:lang w:val="nl-NL"/>
         </w:rPr>
-        <w:t xml:space="preserve">Hoe groot is het verschil tussen een vector of een array op de </w:t>
-      </w:r>
-      <w:proofErr w:type="spellStart"/>
-      <w:r>
-        <w:rPr>
-          <w:rFonts w:asciiTheme="minorHAnsi" w:hAnsiTheme="minorHAnsi" w:cstheme="minorHAnsi"/>
-          <w:lang w:val="nl-NL"/>
-        </w:rPr>
-        <w:t>heap</w:t>
-      </w:r>
-      <w:proofErr w:type="spellEnd"/>
+        <w:t>Hoe groot is het verschil tussen een vector of een array op de heap</w:t>
+      </w:r>
       <w:r>
         <w:rPr>
           <w:rFonts w:asciiTheme="minorHAnsi" w:hAnsiTheme="minorHAnsi" w:cstheme="minorHAnsi"/>
@@ -1638,12 +1187,16 @@
         </w:rPr>
         <w:br w:type="page"/>
       </w:r>
-      <w:bookmarkStart w:id="0" w:name="_GoBack"/>
-      <w:bookmarkEnd w:id="0"/>
     </w:p>
     <w:sdt>
       <w:sdtPr>
         <w:rPr>
+          <w:rFonts w:eastAsiaTheme="minorHAnsi" w:cstheme="minorBidi"/>
+          <w:b w:val="0"/>
+          <w:bCs w:val="0"/>
+          <w:color w:val="auto"/>
+          <w:sz w:val="20"/>
+          <w:szCs w:val="22"/>
           <w:lang w:val="nl-NL"/>
         </w:rPr>
         <w:id w:val="-1603178353"/>
@@ -1654,12 +1207,6 @@
       </w:sdtPr>
       <w:sdtEndPr>
         <w:rPr>
-          <w:rFonts w:eastAsiaTheme="minorHAnsi" w:cstheme="minorBidi"/>
-          <w:b w:val="0"/>
-          <w:bCs w:val="0"/>
-          <w:color w:val="auto"/>
-          <w:sz w:val="20"/>
-          <w:szCs w:val="22"/>
           <w:lang w:val="en-US"/>
         </w:rPr>
       </w:sdtEndPr>
@@ -1673,7 +1220,7 @@
             </w:numPr>
             <w:ind w:left="360" w:hanging="360"/>
             <w:rPr>
-              <w:rStyle w:val="Intensievebenadrukking"/>
+              <w:rStyle w:val="Intensievebenadr"/>
               <w:rFonts w:asciiTheme="minorHAnsi" w:hAnsiTheme="minorHAnsi" w:cstheme="minorHAnsi"/>
               <w:b/>
               <w:i w:val="0"/>
@@ -1683,7 +1230,7 @@
           </w:pPr>
           <w:r>
             <w:rPr>
-              <w:rStyle w:val="Intensievebenadrukking"/>
+              <w:rStyle w:val="Intensievebenadr"/>
               <w:rFonts w:asciiTheme="minorHAnsi" w:hAnsiTheme="minorHAnsi" w:cstheme="minorHAnsi"/>
               <w:b/>
               <w:i w:val="0"/>
@@ -1698,6 +1245,7 @@
             <w:id w:val="111145805"/>
             <w:bibliography/>
           </w:sdtPr>
+          <w:sdtEndPr/>
           <w:sdtContent>
             <w:p>
               <w:pPr>
@@ -1866,8 +1414,8 @@
 </file>
 
 <file path=word/numbering.xml><?xml version="1.0" encoding="utf-8"?>
-<w:numbering xmlns:wpc="http://schemas.microsoft.com/office/word/2010/wordprocessingCanvas" xmlns:cx="http://schemas.microsoft.com/office/drawing/2014/chartex" xmlns:cx1="http://schemas.microsoft.com/office/drawing/2015/9/8/chartex" xmlns:cx2="http://schemas.microsoft.com/office/drawing/2015/10/21/chartex" xmlns:cx3="http://schemas.microsoft.com/office/drawing/2016/5/9/chartex" xmlns:cx4="http://schemas.microsoft.com/office/drawing/2016/5/10/chartex" xmlns:cx5="http://schemas.microsoft.com/office/drawing/2016/5/11/chartex" xmlns:mc="http://schemas.openxmlformats.org/markup-compatibility/2006" xmlns:o="urn:schemas-microsoft-com:office:office" xmlns:r="http://schemas.openxmlformats.org/officeDocument/2006/relationships" xmlns:m="http://schemas.openxmlformats.org/officeDocument/2006/math" xmlns:v="urn:schemas-microsoft-com:vml" xmlns:wp14="http://schemas.microsoft.com/office/word/2010/wordprocessingDrawing" xmlns:wp="http://schemas.openxmlformats.org/drawingml/2006/wordprocessingDrawing" xmlns:w10="urn:schemas-microsoft-com:office:word" xmlns:w="http://schemas.openxmlformats.org/wordprocessingml/2006/main" xmlns:w14="http://schemas.microsoft.com/office/word/2010/wordml" xmlns:w15="http://schemas.microsoft.com/office/word/2012/wordml" xmlns:w16se="http://schemas.microsoft.com/office/word/2015/wordml/symex" xmlns:wpg="http://schemas.microsoft.com/office/word/2010/wordprocessingGroup" xmlns:wpi="http://schemas.microsoft.com/office/word/2010/wordprocessingInk" xmlns:wne="http://schemas.microsoft.com/office/word/2006/wordml" xmlns:wps="http://schemas.microsoft.com/office/word/2010/wordprocessingShape" mc:Ignorable="w14 w15 w16se wp14">
-  <w:abstractNum w:abstractNumId="0" w15:restartNumberingAfterBreak="0">
+<w:numbering xmlns:wpc="http://schemas.microsoft.com/office/word/2010/wordprocessingCanvas" xmlns:mo="http://schemas.microsoft.com/office/mac/office/2008/main" xmlns:mc="http://schemas.openxmlformats.org/markup-compatibility/2006" xmlns:mv="urn:schemas-microsoft-com:mac:vml" xmlns:o="urn:schemas-microsoft-com:office:office" xmlns:r="http://schemas.openxmlformats.org/officeDocument/2006/relationships" xmlns:m="http://schemas.openxmlformats.org/officeDocument/2006/math" xmlns:v="urn:schemas-microsoft-com:vml" xmlns:wp14="http://schemas.microsoft.com/office/word/2010/wordprocessingDrawing" xmlns:wp="http://schemas.openxmlformats.org/drawingml/2006/wordprocessingDrawing" xmlns:w10="urn:schemas-microsoft-com:office:word" xmlns:w="http://schemas.openxmlformats.org/wordprocessingml/2006/main" xmlns:w14="http://schemas.microsoft.com/office/word/2010/wordml" xmlns:w15="http://schemas.microsoft.com/office/word/2012/wordml" xmlns:wpg="http://schemas.microsoft.com/office/word/2010/wordprocessingGroup" xmlns:wpi="http://schemas.microsoft.com/office/word/2010/wordprocessingInk" xmlns:wne="http://schemas.microsoft.com/office/word/2006/wordml" xmlns:wps="http://schemas.microsoft.com/office/word/2010/wordprocessingShape" mc:Ignorable="w14 w15 wp14">
+  <w:abstractNum w:abstractNumId="0">
     <w:nsid w:val="0DFB7FEA"/>
     <w:multiLevelType w:val="hybridMultilevel"/>
     <w:tmpl w:val="CA48D488"/>
@@ -1980,7 +1528,7 @@
       </w:rPr>
     </w:lvl>
   </w:abstractNum>
-  <w:abstractNum w:abstractNumId="1" w15:restartNumberingAfterBreak="0">
+  <w:abstractNum w:abstractNumId="1">
     <w:nsid w:val="25B304BC"/>
     <w:multiLevelType w:val="hybridMultilevel"/>
     <w:tmpl w:val="F20EBCDA"/>
@@ -2092,7 +1640,7 @@
       </w:rPr>
     </w:lvl>
   </w:abstractNum>
-  <w:abstractNum w:abstractNumId="2" w15:restartNumberingAfterBreak="0">
+  <w:abstractNum w:abstractNumId="2">
     <w:nsid w:val="268858BF"/>
     <w:multiLevelType w:val="multilevel"/>
     <w:tmpl w:val="110C3B44"/>
@@ -2226,7 +1774,7 @@
 </file>
 
 <file path=word/styles.xml><?xml version="1.0" encoding="utf-8"?>
-<w:styles xmlns:mc="http://schemas.openxmlformats.org/markup-compatibility/2006" xmlns:r="http://schemas.openxmlformats.org/officeDocument/2006/relationships" xmlns:w="http://schemas.openxmlformats.org/wordprocessingml/2006/main" xmlns:w14="http://schemas.microsoft.com/office/word/2010/wordml" xmlns:w15="http://schemas.microsoft.com/office/word/2012/wordml" xmlns:w16se="http://schemas.microsoft.com/office/word/2015/wordml/symex" mc:Ignorable="w14 w15 w16se">
+<w:styles xmlns:mc="http://schemas.openxmlformats.org/markup-compatibility/2006" xmlns:r="http://schemas.openxmlformats.org/officeDocument/2006/relationships" xmlns:w="http://schemas.openxmlformats.org/wordprocessingml/2006/main" xmlns:w14="http://schemas.microsoft.com/office/word/2010/wordml" xmlns:w15="http://schemas.microsoft.com/office/word/2012/wordml" mc:Ignorable="w14 w15">
   <w:docDefaults>
     <w:rPrDefault>
       <w:rPr>
@@ -2242,7 +1790,7 @@
       </w:pPr>
     </w:pPrDefault>
   </w:docDefaults>
-  <w:latentStyles w:defLockedState="0" w:defUIPriority="99" w:defSemiHidden="0" w:defUnhideWhenUsed="0" w:defQFormat="0" w:count="374">
+  <w:latentStyles w:defLockedState="0" w:defUIPriority="99" w:defSemiHidden="0" w:defUnhideWhenUsed="0" w:defQFormat="0" w:count="382">
     <w:lsdException w:name="Normal" w:uiPriority="0" w:qFormat="1"/>
     <w:lsdException w:name="heading 1" w:uiPriority="9" w:qFormat="1"/>
     <w:lsdException w:name="heading 2" w:semiHidden="1" w:uiPriority="9" w:unhideWhenUsed="1" w:qFormat="1"/>
@@ -2630,7 +2178,7 @@
     <w:name w:val="heading 1"/>
     <w:basedOn w:val="Standaard"/>
     <w:next w:val="Standaard"/>
-    <w:link w:val="Kop1Char"/>
+    <w:link w:val="Kop1Teken"/>
     <w:uiPriority w:val="9"/>
     <w:qFormat/>
     <w:rsid w:val="00DE73A8"/>
@@ -2657,7 +2205,7 @@
     <w:name w:val="heading 2"/>
     <w:basedOn w:val="Standaard"/>
     <w:next w:val="Standaard"/>
-    <w:link w:val="Kop2Char"/>
+    <w:link w:val="Kop2Teken"/>
     <w:uiPriority w:val="9"/>
     <w:unhideWhenUsed/>
     <w:qFormat/>
@@ -2685,7 +2233,7 @@
     <w:name w:val="heading 3"/>
     <w:basedOn w:val="Standaard"/>
     <w:next w:val="Standaard"/>
-    <w:link w:val="Kop3Char"/>
+    <w:link w:val="Kop3Teken"/>
     <w:uiPriority w:val="9"/>
     <w:semiHidden/>
     <w:unhideWhenUsed/>
@@ -2709,7 +2257,7 @@
     <w:name w:val="heading 4"/>
     <w:basedOn w:val="Standaard"/>
     <w:next w:val="Standaard"/>
-    <w:link w:val="Kop4Char"/>
+    <w:link w:val="Kop4Teken"/>
     <w:uiPriority w:val="9"/>
     <w:semiHidden/>
     <w:unhideWhenUsed/>
@@ -2734,7 +2282,7 @@
     <w:name w:val="heading 5"/>
     <w:basedOn w:val="Standaard"/>
     <w:next w:val="Standaard"/>
-    <w:link w:val="Kop5Char"/>
+    <w:link w:val="Kop5Teken"/>
     <w:uiPriority w:val="9"/>
     <w:semiHidden/>
     <w:unhideWhenUsed/>
@@ -2755,7 +2303,7 @@
     <w:name w:val="heading 6"/>
     <w:basedOn w:val="Standaard"/>
     <w:next w:val="Standaard"/>
-    <w:link w:val="Kop6Char"/>
+    <w:link w:val="Kop6Teken"/>
     <w:uiPriority w:val="9"/>
     <w:semiHidden/>
     <w:unhideWhenUsed/>
@@ -2778,7 +2326,7 @@
     <w:name w:val="heading 7"/>
     <w:basedOn w:val="Standaard"/>
     <w:next w:val="Standaard"/>
-    <w:link w:val="Kop7Char"/>
+    <w:link w:val="Kop7Teken"/>
     <w:uiPriority w:val="9"/>
     <w:semiHidden/>
     <w:unhideWhenUsed/>
@@ -2801,7 +2349,7 @@
     <w:name w:val="heading 8"/>
     <w:basedOn w:val="Standaard"/>
     <w:next w:val="Standaard"/>
-    <w:link w:val="Kop8Char"/>
+    <w:link w:val="Kop8Teken"/>
     <w:uiPriority w:val="9"/>
     <w:semiHidden/>
     <w:unhideWhenUsed/>
@@ -2823,7 +2371,7 @@
     <w:name w:val="heading 9"/>
     <w:basedOn w:val="Standaard"/>
     <w:next w:val="Standaard"/>
-    <w:link w:val="Kop9Char"/>
+    <w:link w:val="Kop9Teken"/>
     <w:uiPriority w:val="9"/>
     <w:semiHidden/>
     <w:unhideWhenUsed/>
@@ -2870,8 +2418,8 @@
     <w:semiHidden/>
     <w:unhideWhenUsed/>
   </w:style>
-  <w:style w:type="character" w:customStyle="1" w:styleId="Kop1Char">
-    <w:name w:val="Kop 1 Char"/>
+  <w:style w:type="character" w:customStyle="1" w:styleId="Kop1Teken">
+    <w:name w:val="Kop 1 Teken"/>
     <w:basedOn w:val="Standaardalinea-lettertype"/>
     <w:link w:val="Kop1"/>
     <w:uiPriority w:val="9"/>
@@ -2885,8 +2433,8 @@
       <w:szCs w:val="28"/>
     </w:rPr>
   </w:style>
-  <w:style w:type="character" w:customStyle="1" w:styleId="Kop2Char">
-    <w:name w:val="Kop 2 Char"/>
+  <w:style w:type="character" w:customStyle="1" w:styleId="Kop2Teken">
+    <w:name w:val="Kop 2 Teken"/>
     <w:basedOn w:val="Standaardalinea-lettertype"/>
     <w:link w:val="Kop2"/>
     <w:uiPriority w:val="9"/>
@@ -2900,8 +2448,8 @@
       <w:szCs w:val="26"/>
     </w:rPr>
   </w:style>
-  <w:style w:type="character" w:customStyle="1" w:styleId="Kop3Char">
-    <w:name w:val="Kop 3 Char"/>
+  <w:style w:type="character" w:customStyle="1" w:styleId="Kop3Teken">
+    <w:name w:val="Kop 3 Teken"/>
     <w:basedOn w:val="Standaardalinea-lettertype"/>
     <w:link w:val="Kop3"/>
     <w:uiPriority w:val="9"/>
@@ -2915,8 +2463,8 @@
       <w:sz w:val="20"/>
     </w:rPr>
   </w:style>
-  <w:style w:type="character" w:customStyle="1" w:styleId="Kop4Char">
-    <w:name w:val="Kop 4 Char"/>
+  <w:style w:type="character" w:customStyle="1" w:styleId="Kop4Teken">
+    <w:name w:val="Kop 4 Teken"/>
     <w:basedOn w:val="Standaardalinea-lettertype"/>
     <w:link w:val="Kop4"/>
     <w:uiPriority w:val="9"/>
@@ -2932,8 +2480,8 @@
       <w:sz w:val="20"/>
     </w:rPr>
   </w:style>
-  <w:style w:type="character" w:customStyle="1" w:styleId="Kop5Char">
-    <w:name w:val="Kop 5 Char"/>
+  <w:style w:type="character" w:customStyle="1" w:styleId="Kop5Teken">
+    <w:name w:val="Kop 5 Teken"/>
     <w:basedOn w:val="Standaardalinea-lettertype"/>
     <w:link w:val="Kop5"/>
     <w:uiPriority w:val="9"/>
@@ -2945,8 +2493,8 @@
       <w:sz w:val="20"/>
     </w:rPr>
   </w:style>
-  <w:style w:type="character" w:customStyle="1" w:styleId="Kop6Char">
-    <w:name w:val="Kop 6 Char"/>
+  <w:style w:type="character" w:customStyle="1" w:styleId="Kop6Teken">
+    <w:name w:val="Kop 6 Teken"/>
     <w:basedOn w:val="Standaardalinea-lettertype"/>
     <w:link w:val="Kop6"/>
     <w:uiPriority w:val="9"/>
@@ -2960,8 +2508,8 @@
       <w:sz w:val="20"/>
     </w:rPr>
   </w:style>
-  <w:style w:type="character" w:customStyle="1" w:styleId="Kop7Char">
-    <w:name w:val="Kop 7 Char"/>
+  <w:style w:type="character" w:customStyle="1" w:styleId="Kop7Teken">
+    <w:name w:val="Kop 7 Teken"/>
     <w:basedOn w:val="Standaardalinea-lettertype"/>
     <w:link w:val="Kop7"/>
     <w:uiPriority w:val="9"/>
@@ -2975,8 +2523,8 @@
       <w:sz w:val="20"/>
     </w:rPr>
   </w:style>
-  <w:style w:type="character" w:customStyle="1" w:styleId="Kop8Char">
-    <w:name w:val="Kop 8 Char"/>
+  <w:style w:type="character" w:customStyle="1" w:styleId="Kop8Teken">
+    <w:name w:val="Kop 8 Teken"/>
     <w:basedOn w:val="Standaardalinea-lettertype"/>
     <w:link w:val="Kop8"/>
     <w:uiPriority w:val="9"/>
@@ -2989,8 +2537,8 @@
       <w:szCs w:val="20"/>
     </w:rPr>
   </w:style>
-  <w:style w:type="character" w:customStyle="1" w:styleId="Kop9Char">
-    <w:name w:val="Kop 9 Char"/>
+  <w:style w:type="character" w:customStyle="1" w:styleId="Kop9Teken">
+    <w:name w:val="Kop 9 Teken"/>
     <w:basedOn w:val="Standaardalinea-lettertype"/>
     <w:link w:val="Kop9"/>
     <w:uiPriority w:val="9"/>
@@ -3009,7 +2557,7 @@
     <w:name w:val="Title"/>
     <w:basedOn w:val="Standaard"/>
     <w:next w:val="Standaard"/>
-    <w:link w:val="TitelChar"/>
+    <w:link w:val="TitelTeken"/>
     <w:uiPriority w:val="10"/>
     <w:qFormat/>
     <w:rsid w:val="00DE73A8"/>
@@ -3031,8 +2579,8 @@
       <w:szCs w:val="52"/>
     </w:rPr>
   </w:style>
-  <w:style w:type="character" w:customStyle="1" w:styleId="TitelChar">
-    <w:name w:val="Titel Char"/>
+  <w:style w:type="character" w:customStyle="1" w:styleId="TitelTeken">
+    <w:name w:val="Titel Teken"/>
     <w:basedOn w:val="Standaardalinea-lettertype"/>
     <w:link w:val="Titel"/>
     <w:uiPriority w:val="10"/>
@@ -3051,7 +2599,7 @@
     <w:name w:val="Subtitle"/>
     <w:basedOn w:val="Standaard"/>
     <w:next w:val="Standaard"/>
-    <w:link w:val="OndertitelChar"/>
+    <w:link w:val="OndertitelTeken"/>
     <w:uiPriority w:val="11"/>
     <w:qFormat/>
     <w:rsid w:val="00DE73A8"/>
@@ -3072,8 +2620,8 @@
       <w:szCs w:val="24"/>
     </w:rPr>
   </w:style>
-  <w:style w:type="character" w:customStyle="1" w:styleId="OndertitelChar">
-    <w:name w:val="Ondertitel Char"/>
+  <w:style w:type="character" w:customStyle="1" w:styleId="OndertitelTeken">
+    <w:name w:val="Ondertitel Teken"/>
     <w:basedOn w:val="Standaardalinea-lettertype"/>
     <w:link w:val="Ondertitel"/>
     <w:uiPriority w:val="11"/>
@@ -3131,7 +2679,7 @@
     <w:name w:val="Quote"/>
     <w:basedOn w:val="Standaard"/>
     <w:next w:val="Standaard"/>
-    <w:link w:val="CitaatChar"/>
+    <w:link w:val="CitaatTeken"/>
     <w:uiPriority w:val="29"/>
     <w:qFormat/>
     <w:rsid w:val="00DE73A8"/>
@@ -3142,8 +2690,8 @@
       <w:color w:val="000000" w:themeColor="text1"/>
     </w:rPr>
   </w:style>
-  <w:style w:type="character" w:customStyle="1" w:styleId="CitaatChar">
-    <w:name w:val="Citaat Char"/>
+  <w:style w:type="character" w:customStyle="1" w:styleId="CitaatTeken">
+    <w:name w:val="Citaat Teken"/>
     <w:basedOn w:val="Standaardalinea-lettertype"/>
     <w:link w:val="Citaat"/>
     <w:uiPriority w:val="29"/>
@@ -3160,7 +2708,7 @@
     <w:name w:val="Intense Quote"/>
     <w:basedOn w:val="Standaard"/>
     <w:next w:val="Standaard"/>
-    <w:link w:val="DuidelijkcitaatChar"/>
+    <w:link w:val="DuidelijkcitaatTeken"/>
     <w:uiPriority w:val="30"/>
     <w:qFormat/>
     <w:rsid w:val="00DE73A8"/>
@@ -3180,8 +2728,8 @@
       <w:color w:val="4F81BD" w:themeColor="accent1"/>
     </w:rPr>
   </w:style>
-  <w:style w:type="character" w:customStyle="1" w:styleId="DuidelijkcitaatChar">
-    <w:name w:val="Duidelijk citaat Char"/>
+  <w:style w:type="character" w:customStyle="1" w:styleId="DuidelijkcitaatTeken">
+    <w:name w:val="Duidelijk citaat Teken"/>
     <w:basedOn w:val="Standaardalinea-lettertype"/>
     <w:link w:val="Duidelijkcitaat"/>
     <w:uiPriority w:val="30"/>
@@ -3196,7 +2744,7 @@
       <w:sz w:val="20"/>
     </w:rPr>
   </w:style>
-  <w:style w:type="character" w:styleId="Subtielebenadrukking">
+  <w:style w:type="character" w:styleId="Subtielebenadr">
     <w:name w:val="Subtle Emphasis"/>
     <w:uiPriority w:val="19"/>
     <w:qFormat/>
@@ -3210,7 +2758,7 @@
       <w:sz w:val="20"/>
     </w:rPr>
   </w:style>
-  <w:style w:type="character" w:styleId="Intensievebenadrukking">
+  <w:style w:type="character" w:styleId="Intensievebenadr">
     <w:name w:val="Intense Emphasis"/>
     <w:uiPriority w:val="21"/>
     <w:qFormat/>
@@ -3629,7 +3177,7 @@
 </file>
 
 <file path=customXml/itemProps1.xml><?xml version="1.0" encoding="utf-8"?>
-<ds:datastoreItem xmlns:ds="http://schemas.openxmlformats.org/officeDocument/2006/customXml" ds:itemID="{357798F7-70C3-4051-9C4F-429359A558A4}">
+<ds:datastoreItem xmlns:ds="http://schemas.openxmlformats.org/officeDocument/2006/customXml" ds:itemID="{66CD78DC-1D2A-E74F-8026-809E0D167E9F}">
   <ds:schemaRefs>
     <ds:schemaRef ds:uri="http://schemas.openxmlformats.org/officeDocument/2006/bibliography"/>
   </ds:schemaRefs>

</xml_diff>